<commit_message>
Adding Use Case Diagrams
</commit_message>
<xml_diff>
--- a/Artifacts/Documents/Lab3.docx
+++ b/Artifacts/Documents/Lab3.docx
@@ -1,6 +1,6 @@
 
 <file path=word/document.xml><?xml version="1.0" encoding="utf-8"?>
-<w:document xmlns:wpc="http://schemas.microsoft.com/office/word/2010/wordprocessingCanvas" xmlns:cx="http://schemas.microsoft.com/office/drawing/2014/chartex" xmlns:cx1="http://schemas.microsoft.com/office/drawing/2015/9/8/chartex" xmlns:cx2="http://schemas.microsoft.com/office/drawing/2015/10/21/chartex" xmlns:cx3="http://schemas.microsoft.com/office/drawing/2016/5/9/chartex" xmlns:cx4="http://schemas.microsoft.com/office/drawing/2016/5/10/chartex" xmlns:cx5="http://schemas.microsoft.com/office/drawing/2016/5/11/chartex" xmlns:cx6="http://schemas.microsoft.com/office/drawing/2016/5/12/chartex" xmlns:cx7="http://schemas.microsoft.com/office/drawing/2016/5/13/chartex" xmlns:cx8="http://schemas.microsoft.com/office/drawing/2016/5/14/chartex" xmlns:mc="http://schemas.openxmlformats.org/markup-compatibility/2006" xmlns:aink="http://schemas.microsoft.com/office/drawing/2016/ink" xmlns:am3d="http://schemas.microsoft.com/office/drawing/2017/model3d" xmlns:o="urn:schemas-microsoft-com:office:office" xmlns:r="http://schemas.openxmlformats.org/officeDocument/2006/relationships" xmlns:m="http://schemas.openxmlformats.org/officeDocument/2006/math" xmlns:v="urn:schemas-microsoft-com:vml" xmlns:wp14="http://schemas.microsoft.com/office/word/2010/wordprocessingDrawing" xmlns:wp="http://schemas.openxmlformats.org/drawingml/2006/wordprocessingDrawing" xmlns:w10="urn:schemas-microsoft-com:office:word" xmlns:w="http://schemas.openxmlformats.org/wordprocessingml/2006/main" xmlns:w14="http://schemas.microsoft.com/office/word/2010/wordml" xmlns:w15="http://schemas.microsoft.com/office/word/2012/wordml" xmlns:w16cid="http://schemas.microsoft.com/office/word/2016/wordml/cid" xmlns:w16se="http://schemas.microsoft.com/office/word/2015/wordml/symex" xmlns:wpg="http://schemas.microsoft.com/office/word/2010/wordprocessingGroup" xmlns:wpi="http://schemas.microsoft.com/office/word/2010/wordprocessingInk" xmlns:wne="http://schemas.microsoft.com/office/word/2006/wordml" xmlns:wps="http://schemas.microsoft.com/office/word/2010/wordprocessingShape" mc:Ignorable="w14 w15 w16se w16cid wp14">
+<w:document xmlns:ve="http://schemas.openxmlformats.org/markup-compatibility/2006" xmlns:o="urn:schemas-microsoft-com:office:office" xmlns:r="http://schemas.openxmlformats.org/officeDocument/2006/relationships" xmlns:m="http://schemas.openxmlformats.org/officeDocument/2006/math" xmlns:v="urn:schemas-microsoft-com:vml" xmlns:wp="http://schemas.openxmlformats.org/drawingml/2006/wordprocessingDrawing" xmlns:w10="urn:schemas-microsoft-com:office:word" xmlns:w="http://schemas.openxmlformats.org/wordprocessingml/2006/main" xmlns:wne="http://schemas.microsoft.com/office/word/2006/wordml">
   <w:body>
     <w:p>
       <w:pPr>
@@ -12,10 +12,7 @@
     </w:p>
     <w:p>
       <w:r>
-        <w:t>Systems challenges</w:t>
-      </w:r>
-      <w:r>
-        <w:t xml:space="preserve">: </w:t>
+        <w:t xml:space="preserve">Systems challenges: </w:t>
       </w:r>
     </w:p>
     <w:p>
@@ -51,7 +48,15 @@
         </w:numPr>
       </w:pPr>
       <w:r>
-        <w:t xml:space="preserve">delay on signal (rfid) </w:t>
+        <w:t>delay on signal (</w:t>
+      </w:r>
+      <w:proofErr w:type="spellStart"/>
+      <w:r>
+        <w:t>rfid</w:t>
+      </w:r>
+      <w:proofErr w:type="spellEnd"/>
+      <w:r>
+        <w:t xml:space="preserve">) </w:t>
       </w:r>
     </w:p>
     <w:p>
@@ -63,7 +68,15 @@
         </w:numPr>
       </w:pPr>
       <w:r>
-        <w:t xml:space="preserve">unified start signals (referee vs timer) </w:t>
+        <w:t xml:space="preserve">unified start signals (referee </w:t>
+      </w:r>
+      <w:proofErr w:type="spellStart"/>
+      <w:r>
+        <w:t>vs</w:t>
+      </w:r>
+      <w:proofErr w:type="spellEnd"/>
+      <w:r>
+        <w:t xml:space="preserve"> timer) </w:t>
       </w:r>
     </w:p>
     <w:p>
@@ -171,16 +184,7 @@
     <w:p/>
     <w:p>
       <w:r>
-        <w:t>C</w:t>
-      </w:r>
-      <w:r>
-        <w:t xml:space="preserve">ommon </w:t>
-      </w:r>
-      <w:r>
-        <w:t>Attributes</w:t>
-      </w:r>
-      <w:r>
-        <w:t xml:space="preserve">: </w:t>
+        <w:t xml:space="preserve">Common Attributes: </w:t>
       </w:r>
     </w:p>
     <w:p>
@@ -231,43 +235,233 @@
         <w:t>print out (format of time)</w:t>
       </w:r>
     </w:p>
+    <w:p>
+      <w:r>
+        <w:rPr>
+          <w:noProof/>
+          <w:lang w:eastAsia="zh-TW"/>
+        </w:rPr>
+        <w:pict>
+          <v:shapetype id="_x0000_t202" coordsize="21600,21600" o:spt="202" path="m,l,21600r21600,l21600,xe">
+            <v:stroke joinstyle="miter"/>
+            <v:path gradientshapeok="t" o:connecttype="rect"/>
+          </v:shapetype>
+          <v:shape id="_x0000_s1028" type="#_x0000_t202" style="position:absolute;margin-left:324.75pt;margin-top:2.45pt;width:180.75pt;height:227.45pt;z-index:251663360;mso-width-relative:margin;mso-height-relative:margin">
+            <v:textbox>
+              <w:txbxContent>
+                <w:p>
+                  <w:pPr>
+                    <w:jc w:val="center"/>
+                  </w:pPr>
+                  <w:r>
+                    <w:t>USE CASE: IND RUN</w:t>
+                  </w:r>
+                </w:p>
+                <w:p>
+                  <w:r>
+                    <w:object w:dxaOrig="4716" w:dyaOrig="5367">
+                      <v:shapetype id="_x0000_t75" coordsize="21600,21600" o:spt="75" o:preferrelative="t" path="m@4@5l@4@11@9@11@9@5xe" filled="f" stroked="f">
+                        <v:stroke joinstyle="miter"/>
+                        <v:formulas>
+                          <v:f eqn="if lineDrawn pixelLineWidth 0"/>
+                          <v:f eqn="sum @0 1 0"/>
+                          <v:f eqn="sum 0 0 @1"/>
+                          <v:f eqn="prod @2 1 2"/>
+                          <v:f eqn="prod @3 21600 pixelWidth"/>
+                          <v:f eqn="prod @3 21600 pixelHeight"/>
+                          <v:f eqn="sum @0 0 1"/>
+                          <v:f eqn="prod @6 1 2"/>
+                          <v:f eqn="prod @7 21600 pixelWidth"/>
+                          <v:f eqn="sum @8 21600 0"/>
+                          <v:f eqn="prod @7 21600 pixelHeight"/>
+                          <v:f eqn="sum @10 21600 0"/>
+                        </v:formulas>
+                        <v:path o:extrusionok="f" gradientshapeok="t" o:connecttype="rect"/>
+                        <o:lock v:ext="edit" aspectratio="t"/>
+                      </v:shapetype>
+                      <v:shape id="_x0000_i1025" type="#_x0000_t75" style="width:171pt;height:195pt" o:ole="">
+                        <v:imagedata r:id="rId5" o:title=""/>
+                      </v:shape>
+                      <o:OLEObject Type="Embed" ProgID="Visio.Drawing.11" ShapeID="_x0000_i1025" DrawAspect="Content" ObjectID="_1579662833" r:id="rId6"/>
+                    </w:object>
+                  </w:r>
+                </w:p>
+              </w:txbxContent>
+            </v:textbox>
+          </v:shape>
+        </w:pict>
+      </w:r>
+    </w:p>
+    <w:p>
+      <w:pPr>
+        <w:pStyle w:val="Heading1"/>
+      </w:pPr>
+      <w:r>
+        <w:t>Three Use Cases:</w:t>
+      </w:r>
+    </w:p>
+    <w:p>
+      <w:pPr>
+        <w:pStyle w:val="Heading1"/>
+      </w:pPr>
+      <w:r>
+        <w:rPr>
+          <w:noProof/>
+        </w:rPr>
+        <w:pict>
+          <v:shape id="_x0000_s1027" type="#_x0000_t202" style="position:absolute;margin-left:161.25pt;margin-top:19.35pt;width:163.5pt;height:164.25pt;z-index:251661312;mso-width-relative:margin;mso-height-relative:margin">
+            <v:textbox style="mso-next-textbox:#_x0000_s1027">
+              <w:txbxContent>
+                <w:p>
+                  <w:pPr>
+                    <w:jc w:val="center"/>
+                  </w:pPr>
+                  <w:r>
+                    <w:t>USE CASE: Retrieving Data</w:t>
+                  </w:r>
+                </w:p>
+                <w:p>
+                  <w:r>
+                    <w:object w:dxaOrig="4889" w:dyaOrig="4214">
+                      <v:shape id="_x0000_i1026" type="#_x0000_t75" style="width:153.75pt;height:132.75pt" o:ole="">
+                        <v:imagedata r:id="rId7" o:title=""/>
+                      </v:shape>
+                      <o:OLEObject Type="Embed" ProgID="Visio.Drawing.11" ShapeID="_x0000_i1026" DrawAspect="Content" ObjectID="_1579662832" r:id="rId8"/>
+                    </w:object>
+                  </w:r>
+                </w:p>
+              </w:txbxContent>
+            </v:textbox>
+          </v:shape>
+        </w:pict>
+      </w:r>
+      <w:r>
+        <w:rPr>
+          <w:noProof/>
+          <w:lang w:eastAsia="zh-TW"/>
+        </w:rPr>
+        <w:pict>
+          <v:shape id="_x0000_s1026" type="#_x0000_t202" style="position:absolute;margin-left:-2pt;margin-top:18.9pt;width:163.25pt;height:164.25pt;z-index:251660288;mso-width-relative:margin;mso-height-relative:margin">
+            <v:textbox style="mso-next-textbox:#_x0000_s1026">
+              <w:txbxContent>
+                <w:p>
+                  <w:pPr>
+                    <w:jc w:val="center"/>
+                  </w:pPr>
+                  <w:r>
+                    <w:t>USE CASE: System Operations</w:t>
+                  </w:r>
+                </w:p>
+                <w:p>
+                  <w:r>
+                    <w:object w:dxaOrig="4911" w:dyaOrig="4214">
+                      <v:shape id="_x0000_i1027" type="#_x0000_t75" style="width:153pt;height:131.25pt" o:ole="">
+                        <v:imagedata r:id="rId9" o:title=""/>
+                      </v:shape>
+                      <o:OLEObject Type="Embed" ProgID="Visio.Drawing.11" ShapeID="_x0000_i1027" DrawAspect="Content" ObjectID="_1579662831" r:id="rId10"/>
+                    </w:object>
+                  </w:r>
+                </w:p>
+              </w:txbxContent>
+            </v:textbox>
+          </v:shape>
+        </w:pict>
+      </w:r>
+    </w:p>
     <w:p/>
     <w:p>
+      <w:r>
+        <w:br w:type="page"/>
+      </w:r>
+    </w:p>
+    <w:p>
+      <w:r>
+        <w:lastRenderedPageBreak/>
+        <w:t xml:space="preserve">system startup - sys admin - startup and shut down - </w:t>
+      </w:r>
+      <w:proofErr w:type="spellStart"/>
+      <w:r>
+        <w:t>conn</w:t>
+      </w:r>
+      <w:proofErr w:type="spellEnd"/>
+      <w:r>
+        <w:t>, disc</w:t>
+      </w:r>
+    </w:p>
+    <w:p>
+      <w:r>
+        <w:t xml:space="preserve">Export - race </w:t>
+      </w:r>
+      <w:proofErr w:type="spellStart"/>
+      <w:r>
+        <w:t>sdmin</w:t>
+      </w:r>
+      <w:proofErr w:type="spellEnd"/>
+      <w:r>
+        <w:t xml:space="preserve"> - reset, </w:t>
+      </w:r>
+      <w:proofErr w:type="spellStart"/>
+      <w:r>
+        <w:t>newrun</w:t>
+      </w:r>
+      <w:proofErr w:type="spellEnd"/>
+      <w:r>
+        <w:t xml:space="preserve">, </w:t>
+      </w:r>
+      <w:proofErr w:type="spellStart"/>
+      <w:r>
+        <w:t>endrun</w:t>
+      </w:r>
+      <w:proofErr w:type="spellEnd"/>
+    </w:p>
+    <w:p>
+      <w:r>
+        <w:t xml:space="preserve">IND run - tog, num, </w:t>
+      </w:r>
+      <w:proofErr w:type="spellStart"/>
+      <w:r>
+        <w:t>clr</w:t>
+      </w:r>
+      <w:proofErr w:type="spellEnd"/>
+      <w:r>
+        <w:t xml:space="preserve">, </w:t>
+      </w:r>
+      <w:proofErr w:type="spellStart"/>
+      <w:r>
+        <w:t>dnf</w:t>
+      </w:r>
+      <w:proofErr w:type="spellEnd"/>
+      <w:r>
+        <w:t>, trig, start, finish</w:t>
+      </w:r>
+    </w:p>
+    <w:p/>
+    <w:p>
       <w:pPr>
         <w:pStyle w:val="Heading1"/>
       </w:pPr>
       <w:r>
-        <w:t>T</w:t>
-      </w:r>
-      <w:r>
-        <w:t xml:space="preserve">hree </w:t>
-      </w:r>
-      <w:r>
-        <w:t>U</w:t>
-      </w:r>
-      <w:r>
-        <w:t xml:space="preserve">se </w:t>
-      </w:r>
-      <w:r>
-        <w:t>C</w:t>
-      </w:r>
-      <w:r>
-        <w:t>ases:</w:t>
-      </w:r>
-    </w:p>
-    <w:p>
-      <w:r>
-        <w:t>system startup - sys admin - startup and shut down - conn, disc</w:t>
-      </w:r>
-    </w:p>
-    <w:p>
-      <w:r>
-        <w:t>Export - race sdmin - reset, newrun, endrun</w:t>
-      </w:r>
-    </w:p>
-    <w:p>
-      <w:r>
-        <w:t>IND run - tog, num, clr, dnf, trig, start, finish</w:t>
+        <w:t>Stories:</w:t>
+      </w:r>
+    </w:p>
+    <w:p>
+      <w:r>
+        <w:t>Release 1: Simulator start, Simulator File Input, Simulator Console Input, Start, Stop, Reset, TIME(set time), TOG, CONN, DISC, NEWRUN, ENDRUN, START, FINISH, TRIG&lt;NUM&gt;, SWAP</w:t>
+      </w:r>
+    </w:p>
+    <w:p>
+      <w:r>
+        <w:t>Release 2: EVENT&lt;Type&gt;, multiple channels, export to file, display on console</w:t>
+      </w:r>
+    </w:p>
+    <w:p>
+      <w:r>
+        <w:t>Release 3: Group races (single start, series of single finishes), various displays, GUI</w:t>
+      </w:r>
+    </w:p>
+    <w:p>
+      <w:r>
+        <w:t>Release 4: Parallel Group Races (Swimming), send results to web server</w:t>
       </w:r>
     </w:p>
     <w:p/>
@@ -276,61 +470,30 @@
         <w:pStyle w:val="Heading1"/>
       </w:pPr>
       <w:r>
-        <w:t>Stories:</w:t>
-      </w:r>
-    </w:p>
-    <w:p>
-      <w:r>
-        <w:t>Release 1: Simulator start, Simulator File Input, Simulator Console Input, Start, Stop, Reset, TIME(set time), TOG, CONN, DISC, NEWRUN, ENDRUN, START, FINISH, TRIG&lt;NUM&gt;, SWAP</w:t>
-      </w:r>
-    </w:p>
-    <w:p>
-      <w:r>
-        <w:t>Release 2: EVENT&lt;Type&gt;, multiple channels, export to file, display on console</w:t>
-      </w:r>
-    </w:p>
-    <w:p>
-      <w:r>
-        <w:t>Release 3: Group races (single start, series of single finishes), various displays, GUI</w:t>
-      </w:r>
-    </w:p>
-    <w:p>
-      <w:r>
-        <w:lastRenderedPageBreak/>
-        <w:t>Release 4: Parallel Group Races (Swimming), send results to web server</w:t>
-      </w:r>
-    </w:p>
-    <w:p/>
-    <w:p>
-      <w:pPr>
-        <w:pStyle w:val="Heading1"/>
-      </w:pPr>
-      <w:r>
         <w:t>Division of Labor:</w:t>
       </w:r>
     </w:p>
     <w:p>
       <w:r>
-        <w:t>Timing System</w:t>
-      </w:r>
-      <w:r>
-        <w:t>:</w:t>
+        <w:t>Timing System:</w:t>
       </w:r>
     </w:p>
     <w:p>
       <w:pPr>
         <w:ind w:firstLine="720"/>
       </w:pPr>
-      <w:r>
-        <w:t>Fue, Isaac, Phil</w:t>
-      </w:r>
-    </w:p>
-    <w:p>
-      <w:r>
-        <w:t>Simulator</w:t>
-      </w:r>
-      <w:r>
-        <w:t>:</w:t>
+      <w:proofErr w:type="spellStart"/>
+      <w:r>
+        <w:t>Fue</w:t>
+      </w:r>
+      <w:proofErr w:type="spellEnd"/>
+      <w:r>
+        <w:t>, Isaac, Phil</w:t>
+      </w:r>
+    </w:p>
+    <w:p>
+      <w:r>
+        <w:t>Simulator:</w:t>
       </w:r>
     </w:p>
     <w:p>
@@ -355,6 +518,11 @@
     <w:p>
       <w:r>
         <w:t>Riley – contribute to research on other systems, use cases, documentation of research, organizing stories</w:t>
+      </w:r>
+    </w:p>
+    <w:p>
+      <w:r>
+        <w:t>Phil- Contribute to generating question, created use case diagrams.</w:t>
       </w:r>
     </w:p>
     <w:sectPr>
@@ -368,8 +536,8 @@
 </file>
 
 <file path=word/numbering.xml><?xml version="1.0" encoding="utf-8"?>
-<w:numbering xmlns:wpc="http://schemas.microsoft.com/office/word/2010/wordprocessingCanvas" xmlns:cx="http://schemas.microsoft.com/office/drawing/2014/chartex" xmlns:cx1="http://schemas.microsoft.com/office/drawing/2015/9/8/chartex" xmlns:cx2="http://schemas.microsoft.com/office/drawing/2015/10/21/chartex" xmlns:cx3="http://schemas.microsoft.com/office/drawing/2016/5/9/chartex" xmlns:cx4="http://schemas.microsoft.com/office/drawing/2016/5/10/chartex" xmlns:cx5="http://schemas.microsoft.com/office/drawing/2016/5/11/chartex" xmlns:cx6="http://schemas.microsoft.com/office/drawing/2016/5/12/chartex" xmlns:cx7="http://schemas.microsoft.com/office/drawing/2016/5/13/chartex" xmlns:cx8="http://schemas.microsoft.com/office/drawing/2016/5/14/chartex" xmlns:mc="http://schemas.openxmlformats.org/markup-compatibility/2006" xmlns:aink="http://schemas.microsoft.com/office/drawing/2016/ink" xmlns:am3d="http://schemas.microsoft.com/office/drawing/2017/model3d" xmlns:o="urn:schemas-microsoft-com:office:office" xmlns:r="http://schemas.openxmlformats.org/officeDocument/2006/relationships" xmlns:m="http://schemas.openxmlformats.org/officeDocument/2006/math" xmlns:v="urn:schemas-microsoft-com:vml" xmlns:wp14="http://schemas.microsoft.com/office/word/2010/wordprocessingDrawing" xmlns:wp="http://schemas.openxmlformats.org/drawingml/2006/wordprocessingDrawing" xmlns:w10="urn:schemas-microsoft-com:office:word" xmlns:w="http://schemas.openxmlformats.org/wordprocessingml/2006/main" xmlns:w14="http://schemas.microsoft.com/office/word/2010/wordml" xmlns:w15="http://schemas.microsoft.com/office/word/2012/wordml" xmlns:w16cid="http://schemas.microsoft.com/office/word/2016/wordml/cid" xmlns:w16se="http://schemas.microsoft.com/office/word/2015/wordml/symex" xmlns:wpg="http://schemas.microsoft.com/office/word/2010/wordprocessingGroup" xmlns:wpi="http://schemas.microsoft.com/office/word/2010/wordprocessingInk" xmlns:wne="http://schemas.microsoft.com/office/word/2006/wordml" xmlns:wps="http://schemas.microsoft.com/office/word/2010/wordprocessingShape" mc:Ignorable="w14 w15 w16se w16cid wp14">
-  <w:abstractNum w:abstractNumId="0" w15:restartNumberingAfterBreak="0">
+<w:numbering xmlns:ve="http://schemas.openxmlformats.org/markup-compatibility/2006" xmlns:o="urn:schemas-microsoft-com:office:office" xmlns:r="http://schemas.openxmlformats.org/officeDocument/2006/relationships" xmlns:m="http://schemas.openxmlformats.org/officeDocument/2006/math" xmlns:v="urn:schemas-microsoft-com:vml" xmlns:wp="http://schemas.openxmlformats.org/drawingml/2006/wordprocessingDrawing" xmlns:w10="urn:schemas-microsoft-com:office:word" xmlns:w="http://schemas.openxmlformats.org/wordprocessingml/2006/main" xmlns:wne="http://schemas.microsoft.com/office/word/2006/wordml">
+  <w:abstractNum w:abstractNumId="0">
     <w:nsid w:val="0C874809"/>
     <w:multiLevelType w:val="hybridMultilevel"/>
     <w:tmpl w:val="69C89452"/>
@@ -482,7 +650,7 @@
       </w:rPr>
     </w:lvl>
   </w:abstractNum>
-  <w:abstractNum w:abstractNumId="1" w15:restartNumberingAfterBreak="0">
+  <w:abstractNum w:abstractNumId="1">
     <w:nsid w:val="494A5918"/>
     <w:multiLevelType w:val="hybridMultilevel"/>
     <w:tmpl w:val="7422B10A"/>
@@ -595,7 +763,7 @@
       </w:rPr>
     </w:lvl>
   </w:abstractNum>
-  <w:abstractNum w:abstractNumId="2" w15:restartNumberingAfterBreak="0">
+  <w:abstractNum w:abstractNumId="2">
     <w:nsid w:val="49C60227"/>
     <w:multiLevelType w:val="hybridMultilevel"/>
     <w:tmpl w:val="881C120C"/>
@@ -721,7 +889,7 @@
 </file>
 
 <file path=word/styles.xml><?xml version="1.0" encoding="utf-8"?>
-<w:styles xmlns:mc="http://schemas.openxmlformats.org/markup-compatibility/2006" xmlns:r="http://schemas.openxmlformats.org/officeDocument/2006/relationships" xmlns:w="http://schemas.openxmlformats.org/wordprocessingml/2006/main" xmlns:w14="http://schemas.microsoft.com/office/word/2010/wordml" xmlns:w15="http://schemas.microsoft.com/office/word/2012/wordml" xmlns:w16cid="http://schemas.microsoft.com/office/word/2016/wordml/cid" xmlns:w16se="http://schemas.microsoft.com/office/word/2015/wordml/symex" mc:Ignorable="w14 w15 w16se w16cid">
+<w:styles xmlns:r="http://schemas.openxmlformats.org/officeDocument/2006/relationships" xmlns:w="http://schemas.openxmlformats.org/wordprocessingml/2006/main">
   <w:docDefaults>
     <w:rPrDefault>
       <w:rPr>
@@ -737,386 +905,149 @@
       </w:pPr>
     </w:pPrDefault>
   </w:docDefaults>
-  <w:latentStyles w:defLockedState="0" w:defUIPriority="99" w:defSemiHidden="0" w:defUnhideWhenUsed="0" w:defQFormat="0" w:count="375">
-    <w:lsdException w:name="Normal" w:uiPriority="0" w:qFormat="1"/>
-    <w:lsdException w:name="heading 1" w:uiPriority="9" w:qFormat="1"/>
-    <w:lsdException w:name="heading 2" w:semiHidden="1" w:uiPriority="9" w:unhideWhenUsed="1" w:qFormat="1"/>
-    <w:lsdException w:name="heading 3" w:semiHidden="1" w:uiPriority="9" w:unhideWhenUsed="1" w:qFormat="1"/>
-    <w:lsdException w:name="heading 4" w:semiHidden="1" w:uiPriority="9" w:unhideWhenUsed="1" w:qFormat="1"/>
-    <w:lsdException w:name="heading 5" w:semiHidden="1" w:uiPriority="9" w:unhideWhenUsed="1" w:qFormat="1"/>
-    <w:lsdException w:name="heading 6" w:semiHidden="1" w:uiPriority="9" w:unhideWhenUsed="1" w:qFormat="1"/>
-    <w:lsdException w:name="heading 7" w:semiHidden="1" w:uiPriority="9" w:unhideWhenUsed="1" w:qFormat="1"/>
-    <w:lsdException w:name="heading 8" w:semiHidden="1" w:uiPriority="9" w:unhideWhenUsed="1" w:qFormat="1"/>
-    <w:lsdException w:name="heading 9" w:semiHidden="1" w:uiPriority="9" w:unhideWhenUsed="1" w:qFormat="1"/>
-    <w:lsdException w:name="index 1" w:semiHidden="1" w:unhideWhenUsed="1"/>
-    <w:lsdException w:name="index 2" w:semiHidden="1" w:unhideWhenUsed="1"/>
-    <w:lsdException w:name="index 3" w:semiHidden="1" w:unhideWhenUsed="1"/>
-    <w:lsdException w:name="index 4" w:semiHidden="1" w:unhideWhenUsed="1"/>
-    <w:lsdException w:name="index 5" w:semiHidden="1" w:unhideWhenUsed="1"/>
-    <w:lsdException w:name="index 6" w:semiHidden="1" w:unhideWhenUsed="1"/>
-    <w:lsdException w:name="index 7" w:semiHidden="1" w:unhideWhenUsed="1"/>
-    <w:lsdException w:name="index 8" w:semiHidden="1" w:unhideWhenUsed="1"/>
-    <w:lsdException w:name="index 9" w:semiHidden="1" w:unhideWhenUsed="1"/>
-    <w:lsdException w:name="toc 1" w:semiHidden="1" w:uiPriority="39" w:unhideWhenUsed="1"/>
-    <w:lsdException w:name="toc 2" w:semiHidden="1" w:uiPriority="39" w:unhideWhenUsed="1"/>
-    <w:lsdException w:name="toc 3" w:semiHidden="1" w:uiPriority="39" w:unhideWhenUsed="1"/>
-    <w:lsdException w:name="toc 4" w:semiHidden="1" w:uiPriority="39" w:unhideWhenUsed="1"/>
-    <w:lsdException w:name="toc 5" w:semiHidden="1" w:uiPriority="39" w:unhideWhenUsed="1"/>
-    <w:lsdException w:name="toc 6" w:semiHidden="1" w:uiPriority="39" w:unhideWhenUsed="1"/>
-    <w:lsdException w:name="toc 7" w:semiHidden="1" w:uiPriority="39" w:unhideWhenUsed="1"/>
-    <w:lsdException w:name="toc 8" w:semiHidden="1" w:uiPriority="39" w:unhideWhenUsed="1"/>
-    <w:lsdException w:name="toc 9" w:semiHidden="1" w:uiPriority="39" w:unhideWhenUsed="1"/>
-    <w:lsdException w:name="Normal Indent" w:semiHidden="1" w:unhideWhenUsed="1"/>
-    <w:lsdException w:name="footnote text" w:semiHidden="1" w:unhideWhenUsed="1"/>
-    <w:lsdException w:name="annotation text" w:semiHidden="1" w:unhideWhenUsed="1"/>
-    <w:lsdException w:name="header" w:semiHidden="1" w:unhideWhenUsed="1"/>
-    <w:lsdException w:name="footer" w:semiHidden="1" w:unhideWhenUsed="1"/>
-    <w:lsdException w:name="index heading" w:semiHidden="1" w:unhideWhenUsed="1"/>
-    <w:lsdException w:name="caption" w:semiHidden="1" w:uiPriority="35" w:unhideWhenUsed="1" w:qFormat="1"/>
-    <w:lsdException w:name="table of figures" w:semiHidden="1" w:unhideWhenUsed="1"/>
-    <w:lsdException w:name="envelope address" w:semiHidden="1" w:unhideWhenUsed="1"/>
-    <w:lsdException w:name="envelope return" w:semiHidden="1" w:unhideWhenUsed="1"/>
-    <w:lsdException w:name="footnote reference" w:semiHidden="1" w:unhideWhenUsed="1"/>
-    <w:lsdException w:name="annotation reference" w:semiHidden="1" w:unhideWhenUsed="1"/>
-    <w:lsdException w:name="line number" w:semiHidden="1" w:unhideWhenUsed="1"/>
-    <w:lsdException w:name="page number" w:semiHidden="1" w:unhideWhenUsed="1"/>
-    <w:lsdException w:name="endnote reference" w:semiHidden="1" w:unhideWhenUsed="1"/>
-    <w:lsdException w:name="endnote text" w:semiHidden="1" w:unhideWhenUsed="1"/>
-    <w:lsdException w:name="table of authorities" w:semiHidden="1" w:unhideWhenUsed="1"/>
-    <w:lsdException w:name="macro" w:semiHidden="1" w:unhideWhenUsed="1"/>
-    <w:lsdException w:name="toa heading" w:semiHidden="1" w:unhideWhenUsed="1"/>
-    <w:lsdException w:name="List" w:semiHidden="1" w:unhideWhenUsed="1"/>
-    <w:lsdException w:name="List Bullet" w:semiHidden="1" w:unhideWhenUsed="1"/>
-    <w:lsdException w:name="List Number" w:semiHidden="1" w:unhideWhenUsed="1"/>
-    <w:lsdException w:name="List 2" w:semiHidden="1" w:unhideWhenUsed="1"/>
-    <w:lsdException w:name="List 3" w:semiHidden="1" w:unhideWhenUsed="1"/>
-    <w:lsdException w:name="List 4" w:semiHidden="1" w:unhideWhenUsed="1"/>
-    <w:lsdException w:name="List 5" w:semiHidden="1" w:unhideWhenUsed="1"/>
-    <w:lsdException w:name="List Bullet 2" w:semiHidden="1" w:unhideWhenUsed="1"/>
-    <w:lsdException w:name="List Bullet 3" w:semiHidden="1" w:unhideWhenUsed="1"/>
-    <w:lsdException w:name="List Bullet 4" w:semiHidden="1" w:unhideWhenUsed="1"/>
-    <w:lsdException w:name="List Bullet 5" w:semiHidden="1" w:unhideWhenUsed="1"/>
-    <w:lsdException w:name="List Number 2" w:semiHidden="1" w:unhideWhenUsed="1"/>
-    <w:lsdException w:name="List Number 3" w:semiHidden="1" w:unhideWhenUsed="1"/>
-    <w:lsdException w:name="List Number 4" w:semiHidden="1" w:unhideWhenUsed="1"/>
-    <w:lsdException w:name="List Number 5" w:semiHidden="1" w:unhideWhenUsed="1"/>
-    <w:lsdException w:name="Title" w:uiPriority="10" w:qFormat="1"/>
-    <w:lsdException w:name="Closing" w:semiHidden="1" w:unhideWhenUsed="1"/>
-    <w:lsdException w:name="Signature" w:semiHidden="1" w:unhideWhenUsed="1"/>
-    <w:lsdException w:name="Default Paragraph Font" w:semiHidden="1" w:uiPriority="1" w:unhideWhenUsed="1"/>
-    <w:lsdException w:name="Body Text" w:semiHidden="1" w:unhideWhenUsed="1"/>
-    <w:lsdException w:name="Body Text Indent" w:semiHidden="1" w:unhideWhenUsed="1"/>
-    <w:lsdException w:name="List Continue" w:semiHidden="1" w:unhideWhenUsed="1"/>
-    <w:lsdException w:name="List Continue 2" w:semiHidden="1" w:unhideWhenUsed="1"/>
-    <w:lsdException w:name="List Continue 3" w:semiHidden="1" w:unhideWhenUsed="1"/>
-    <w:lsdException w:name="List Continue 4" w:semiHidden="1" w:unhideWhenUsed="1"/>
-    <w:lsdException w:name="List Continue 5" w:semiHidden="1" w:unhideWhenUsed="1"/>
-    <w:lsdException w:name="Message Header" w:semiHidden="1" w:unhideWhenUsed="1"/>
-    <w:lsdException w:name="Subtitle" w:uiPriority="11" w:qFormat="1"/>
-    <w:lsdException w:name="Salutation" w:semiHidden="1" w:unhideWhenUsed="1"/>
-    <w:lsdException w:name="Date" w:semiHidden="1" w:unhideWhenUsed="1"/>
-    <w:lsdException w:name="Body Text First Indent" w:semiHidden="1" w:unhideWhenUsed="1"/>
-    <w:lsdException w:name="Body Text First Indent 2" w:semiHidden="1" w:unhideWhenUsed="1"/>
-    <w:lsdException w:name="Note Heading" w:semiHidden="1" w:unhideWhenUsed="1"/>
-    <w:lsdException w:name="Body Text 2" w:semiHidden="1" w:unhideWhenUsed="1"/>
-    <w:lsdException w:name="Body Text 3" w:semiHidden="1" w:unhideWhenUsed="1"/>
-    <w:lsdException w:name="Body Text Indent 2" w:semiHidden="1" w:unhideWhenUsed="1"/>
-    <w:lsdException w:name="Body Text Indent 3" w:semiHidden="1" w:unhideWhenUsed="1"/>
-    <w:lsdException w:name="Block Text" w:semiHidden="1" w:unhideWhenUsed="1"/>
-    <w:lsdException w:name="Hyperlink" w:semiHidden="1" w:unhideWhenUsed="1"/>
-    <w:lsdException w:name="FollowedHyperlink" w:semiHidden="1" w:unhideWhenUsed="1"/>
-    <w:lsdException w:name="Strong" w:uiPriority="22" w:qFormat="1"/>
-    <w:lsdException w:name="Emphasis" w:uiPriority="20" w:qFormat="1"/>
-    <w:lsdException w:name="Document Map" w:semiHidden="1" w:unhideWhenUsed="1"/>
-    <w:lsdException w:name="Plain Text" w:semiHidden="1" w:unhideWhenUsed="1"/>
-    <w:lsdException w:name="E-mail Signature" w:semiHidden="1" w:unhideWhenUsed="1"/>
-    <w:lsdException w:name="HTML Top of Form" w:semiHidden="1" w:unhideWhenUsed="1"/>
-    <w:lsdException w:name="HTML Bottom of Form" w:semiHidden="1" w:unhideWhenUsed="1"/>
-    <w:lsdException w:name="Normal (Web)" w:semiHidden="1" w:unhideWhenUsed="1"/>
-    <w:lsdException w:name="HTML Acronym" w:semiHidden="1" w:unhideWhenUsed="1"/>
-    <w:lsdException w:name="HTML Address" w:semiHidden="1" w:unhideWhenUsed="1"/>
-    <w:lsdException w:name="HTML Cite" w:semiHidden="1" w:unhideWhenUsed="1"/>
-    <w:lsdException w:name="HTML Code" w:semiHidden="1" w:unhideWhenUsed="1"/>
-    <w:lsdException w:name="HTML Definition" w:semiHidden="1" w:unhideWhenUsed="1"/>
-    <w:lsdException w:name="HTML Keyboard" w:semiHidden="1" w:unhideWhenUsed="1"/>
-    <w:lsdException w:name="HTML Preformatted" w:semiHidden="1" w:unhideWhenUsed="1"/>
-    <w:lsdException w:name="HTML Sample" w:semiHidden="1" w:unhideWhenUsed="1"/>
-    <w:lsdException w:name="HTML Typewriter" w:semiHidden="1" w:unhideWhenUsed="1"/>
-    <w:lsdException w:name="HTML Variable" w:semiHidden="1" w:unhideWhenUsed="1"/>
-    <w:lsdException w:name="Normal Table" w:semiHidden="1" w:unhideWhenUsed="1"/>
-    <w:lsdException w:name="annotation subject" w:semiHidden="1" w:unhideWhenUsed="1"/>
-    <w:lsdException w:name="No List" w:semiHidden="1" w:unhideWhenUsed="1"/>
-    <w:lsdException w:name="Outline List 1" w:semiHidden="1" w:unhideWhenUsed="1"/>
-    <w:lsdException w:name="Outline List 2" w:semiHidden="1" w:unhideWhenUsed="1"/>
-    <w:lsdException w:name="Outline List 3" w:semiHidden="1" w:unhideWhenUsed="1"/>
-    <w:lsdException w:name="Table Simple 1" w:semiHidden="1" w:unhideWhenUsed="1"/>
-    <w:lsdException w:name="Table Simple 2" w:semiHidden="1" w:unhideWhenUsed="1"/>
-    <w:lsdException w:name="Table Simple 3" w:semiHidden="1" w:unhideWhenUsed="1"/>
-    <w:lsdException w:name="Table Classic 1" w:semiHidden="1" w:unhideWhenUsed="1"/>
-    <w:lsdException w:name="Table Classic 2" w:semiHidden="1" w:unhideWhenUsed="1"/>
-    <w:lsdException w:name="Table Classic 3" w:semiHidden="1" w:unhideWhenUsed="1"/>
-    <w:lsdException w:name="Table Classic 4" w:semiHidden="1" w:unhideWhenUsed="1"/>
-    <w:lsdException w:name="Table Colorful 1" w:semiHidden="1" w:unhideWhenUsed="1"/>
-    <w:lsdException w:name="Table Colorful 2" w:semiHidden="1" w:unhideWhenUsed="1"/>
-    <w:lsdException w:name="Table Colorful 3" w:semiHidden="1" w:unhideWhenUsed="1"/>
-    <w:lsdException w:name="Table Columns 1" w:semiHidden="1" w:unhideWhenUsed="1"/>
-    <w:lsdException w:name="Table Columns 2" w:semiHidden="1" w:unhideWhenUsed="1"/>
-    <w:lsdException w:name="Table Columns 3" w:semiHidden="1" w:unhideWhenUsed="1"/>
-    <w:lsdException w:name="Table Columns 4" w:semiHidden="1" w:unhideWhenUsed="1"/>
-    <w:lsdException w:name="Table Columns 5" w:semiHidden="1" w:unhideWhenUsed="1"/>
-    <w:lsdException w:name="Table Grid 1" w:semiHidden="1" w:unhideWhenUsed="1"/>
-    <w:lsdException w:name="Table Grid 2" w:semiHidden="1" w:unhideWhenUsed="1"/>
-    <w:lsdException w:name="Table Grid 3" w:semiHidden="1" w:unhideWhenUsed="1"/>
-    <w:lsdException w:name="Table Grid 4" w:semiHidden="1" w:unhideWhenUsed="1"/>
-    <w:lsdException w:name="Table Grid 5" w:semiHidden="1" w:unhideWhenUsed="1"/>
-    <w:lsdException w:name="Table Grid 6" w:semiHidden="1" w:unhideWhenUsed="1"/>
-    <w:lsdException w:name="Table Grid 7" w:semiHidden="1" w:unhideWhenUsed="1"/>
-    <w:lsdException w:name="Table Grid 8" w:semiHidden="1" w:unhideWhenUsed="1"/>
-    <w:lsdException w:name="Table List 1" w:semiHidden="1" w:unhideWhenUsed="1"/>
-    <w:lsdException w:name="Table List 2" w:semiHidden="1" w:unhideWhenUsed="1"/>
-    <w:lsdException w:name="Table List 3" w:semiHidden="1" w:unhideWhenUsed="1"/>
-    <w:lsdException w:name="Table List 4" w:semiHidden="1" w:unhideWhenUsed="1"/>
-    <w:lsdException w:name="Table List 5" w:semiHidden="1" w:unhideWhenUsed="1"/>
-    <w:lsdException w:name="Table List 6" w:semiHidden="1" w:unhideWhenUsed="1"/>
-    <w:lsdException w:name="Table List 7" w:semiHidden="1" w:unhideWhenUsed="1"/>
-    <w:lsdException w:name="Table List 8" w:semiHidden="1" w:unhideWhenUsed="1"/>
-    <w:lsdException w:name="Table 3D effects 1" w:semiHidden="1" w:unhideWhenUsed="1"/>
-    <w:lsdException w:name="Table 3D effects 2" w:semiHidden="1" w:unhideWhenUsed="1"/>
-    <w:lsdException w:name="Table 3D effects 3" w:semiHidden="1" w:unhideWhenUsed="1"/>
-    <w:lsdException w:name="Table Contemporary" w:semiHidden="1" w:unhideWhenUsed="1"/>
-    <w:lsdException w:name="Table Elegant" w:semiHidden="1" w:unhideWhenUsed="1"/>
-    <w:lsdException w:name="Table Professional" w:semiHidden="1" w:unhideWhenUsed="1"/>
-    <w:lsdException w:name="Table Subtle 1" w:semiHidden="1" w:unhideWhenUsed="1"/>
-    <w:lsdException w:name="Table Subtle 2" w:semiHidden="1" w:unhideWhenUsed="1"/>
-    <w:lsdException w:name="Table Web 1" w:semiHidden="1" w:unhideWhenUsed="1"/>
-    <w:lsdException w:name="Table Web 2" w:semiHidden="1" w:unhideWhenUsed="1"/>
-    <w:lsdException w:name="Table Web 3" w:semiHidden="1" w:unhideWhenUsed="1"/>
-    <w:lsdException w:name="Balloon Text" w:semiHidden="1" w:unhideWhenUsed="1"/>
-    <w:lsdException w:name="Table Grid" w:uiPriority="39"/>
-    <w:lsdException w:name="Table Theme" w:semiHidden="1" w:unhideWhenUsed="1"/>
-    <w:lsdException w:name="Placeholder Text" w:semiHidden="1"/>
-    <w:lsdException w:name="No Spacing" w:uiPriority="1" w:qFormat="1"/>
-    <w:lsdException w:name="Light Shading" w:uiPriority="60"/>
-    <w:lsdException w:name="Light List" w:uiPriority="61"/>
-    <w:lsdException w:name="Light Grid" w:uiPriority="62"/>
-    <w:lsdException w:name="Medium Shading 1" w:uiPriority="63"/>
-    <w:lsdException w:name="Medium Shading 2" w:uiPriority="64"/>
-    <w:lsdException w:name="Medium List 1" w:uiPriority="65"/>
-    <w:lsdException w:name="Medium List 2" w:uiPriority="66"/>
-    <w:lsdException w:name="Medium Grid 1" w:uiPriority="67"/>
-    <w:lsdException w:name="Medium Grid 2" w:uiPriority="68"/>
-    <w:lsdException w:name="Medium Grid 3" w:uiPriority="69"/>
-    <w:lsdException w:name="Dark List" w:uiPriority="70"/>
-    <w:lsdException w:name="Colorful Shading" w:uiPriority="71"/>
-    <w:lsdException w:name="Colorful List" w:uiPriority="72"/>
-    <w:lsdException w:name="Colorful Grid" w:uiPriority="73"/>
-    <w:lsdException w:name="Light Shading Accent 1" w:uiPriority="60"/>
-    <w:lsdException w:name="Light List Accent 1" w:uiPriority="61"/>
-    <w:lsdException w:name="Light Grid Accent 1" w:uiPriority="62"/>
-    <w:lsdException w:name="Medium Shading 1 Accent 1" w:uiPriority="63"/>
-    <w:lsdException w:name="Medium Shading 2 Accent 1" w:uiPriority="64"/>
-    <w:lsdException w:name="Medium List 1 Accent 1" w:uiPriority="65"/>
-    <w:lsdException w:name="Revision" w:semiHidden="1"/>
-    <w:lsdException w:name="List Paragraph" w:uiPriority="34" w:qFormat="1"/>
-    <w:lsdException w:name="Quote" w:uiPriority="29" w:qFormat="1"/>
-    <w:lsdException w:name="Intense Quote" w:uiPriority="30" w:qFormat="1"/>
-    <w:lsdException w:name="Medium List 2 Accent 1" w:uiPriority="66"/>
-    <w:lsdException w:name="Medium Grid 1 Accent 1" w:uiPriority="67"/>
-    <w:lsdException w:name="Medium Grid 2 Accent 1" w:uiPriority="68"/>
-    <w:lsdException w:name="Medium Grid 3 Accent 1" w:uiPriority="69"/>
-    <w:lsdException w:name="Dark List Accent 1" w:uiPriority="70"/>
-    <w:lsdException w:name="Colorful Shading Accent 1" w:uiPriority="71"/>
-    <w:lsdException w:name="Colorful List Accent 1" w:uiPriority="72"/>
-    <w:lsdException w:name="Colorful Grid Accent 1" w:uiPriority="73"/>
-    <w:lsdException w:name="Light Shading Accent 2" w:uiPriority="60"/>
-    <w:lsdException w:name="Light List Accent 2" w:uiPriority="61"/>
-    <w:lsdException w:name="Light Grid Accent 2" w:uiPriority="62"/>
-    <w:lsdException w:name="Medium Shading 1 Accent 2" w:uiPriority="63"/>
-    <w:lsdException w:name="Medium Shading 2 Accent 2" w:uiPriority="64"/>
-    <w:lsdException w:name="Medium List 1 Accent 2" w:uiPriority="65"/>
-    <w:lsdException w:name="Medium List 2 Accent 2" w:uiPriority="66"/>
-    <w:lsdException w:name="Medium Grid 1 Accent 2" w:uiPriority="67"/>
-    <w:lsdException w:name="Medium Grid 2 Accent 2" w:uiPriority="68"/>
-    <w:lsdException w:name="Medium Grid 3 Accent 2" w:uiPriority="69"/>
-    <w:lsdException w:name="Dark List Accent 2" w:uiPriority="70"/>
-    <w:lsdException w:name="Colorful Shading Accent 2" w:uiPriority="71"/>
-    <w:lsdException w:name="Colorful List Accent 2" w:uiPriority="72"/>
-    <w:lsdException w:name="Colorful Grid Accent 2" w:uiPriority="73"/>
-    <w:lsdException w:name="Light Shading Accent 3" w:uiPriority="60"/>
-    <w:lsdException w:name="Light List Accent 3" w:uiPriority="61"/>
-    <w:lsdException w:name="Light Grid Accent 3" w:uiPriority="62"/>
-    <w:lsdException w:name="Medium Shading 1 Accent 3" w:uiPriority="63"/>
-    <w:lsdException w:name="Medium Shading 2 Accent 3" w:uiPriority="64"/>
-    <w:lsdException w:name="Medium List 1 Accent 3" w:uiPriority="65"/>
-    <w:lsdException w:name="Medium List 2 Accent 3" w:uiPriority="66"/>
-    <w:lsdException w:name="Medium Grid 1 Accent 3" w:uiPriority="67"/>
-    <w:lsdException w:name="Medium Grid 2 Accent 3" w:uiPriority="68"/>
-    <w:lsdException w:name="Medium Grid 3 Accent 3" w:uiPriority="69"/>
-    <w:lsdException w:name="Dark List Accent 3" w:uiPriority="70"/>
-    <w:lsdException w:name="Colorful Shading Accent 3" w:uiPriority="71"/>
-    <w:lsdException w:name="Colorful List Accent 3" w:uiPriority="72"/>
-    <w:lsdException w:name="Colorful Grid Accent 3" w:uiPriority="73"/>
-    <w:lsdException w:name="Light Shading Accent 4" w:uiPriority="60"/>
-    <w:lsdException w:name="Light List Accent 4" w:uiPriority="61"/>
-    <w:lsdException w:name="Light Grid Accent 4" w:uiPriority="62"/>
-    <w:lsdException w:name="Medium Shading 1 Accent 4" w:uiPriority="63"/>
-    <w:lsdException w:name="Medium Shading 2 Accent 4" w:uiPriority="64"/>
-    <w:lsdException w:name="Medium List 1 Accent 4" w:uiPriority="65"/>
-    <w:lsdException w:name="Medium List 2 Accent 4" w:uiPriority="66"/>
-    <w:lsdException w:name="Medium Grid 1 Accent 4" w:uiPriority="67"/>
-    <w:lsdException w:name="Medium Grid 2 Accent 4" w:uiPriority="68"/>
-    <w:lsdException w:name="Medium Grid 3 Accent 4" w:uiPriority="69"/>
-    <w:lsdException w:name="Dark List Accent 4" w:uiPriority="70"/>
-    <w:lsdException w:name="Colorful Shading Accent 4" w:uiPriority="71"/>
-    <w:lsdException w:name="Colorful List Accent 4" w:uiPriority="72"/>
-    <w:lsdException w:name="Colorful Grid Accent 4" w:uiPriority="73"/>
-    <w:lsdException w:name="Light Shading Accent 5" w:uiPriority="60"/>
-    <w:lsdException w:name="Light List Accent 5" w:uiPriority="61"/>
-    <w:lsdException w:name="Light Grid Accent 5" w:uiPriority="62"/>
-    <w:lsdException w:name="Medium Shading 1 Accent 5" w:uiPriority="63"/>
-    <w:lsdException w:name="Medium Shading 2 Accent 5" w:uiPriority="64"/>
-    <w:lsdException w:name="Medium List 1 Accent 5" w:uiPriority="65"/>
-    <w:lsdException w:name="Medium List 2 Accent 5" w:uiPriority="66"/>
-    <w:lsdException w:name="Medium Grid 1 Accent 5" w:uiPriority="67"/>
-    <w:lsdException w:name="Medium Grid 2 Accent 5" w:uiPriority="68"/>
-    <w:lsdException w:name="Medium Grid 3 Accent 5" w:uiPriority="69"/>
-    <w:lsdException w:name="Dark List Accent 5" w:uiPriority="70"/>
-    <w:lsdException w:name="Colorful Shading Accent 5" w:uiPriority="71"/>
-    <w:lsdException w:name="Colorful List Accent 5" w:uiPriority="72"/>
-    <w:lsdException w:name="Colorful Grid Accent 5" w:uiPriority="73"/>
-    <w:lsdException w:name="Light Shading Accent 6" w:uiPriority="60"/>
-    <w:lsdException w:name="Light List Accent 6" w:uiPriority="61"/>
-    <w:lsdException w:name="Light Grid Accent 6" w:uiPriority="62"/>
-    <w:lsdException w:name="Medium Shading 1 Accent 6" w:uiPriority="63"/>
-    <w:lsdException w:name="Medium Shading 2 Accent 6" w:uiPriority="64"/>
-    <w:lsdException w:name="Medium List 1 Accent 6" w:uiPriority="65"/>
-    <w:lsdException w:name="Medium List 2 Accent 6" w:uiPriority="66"/>
-    <w:lsdException w:name="Medium Grid 1 Accent 6" w:uiPriority="67"/>
-    <w:lsdException w:name="Medium Grid 2 Accent 6" w:uiPriority="68"/>
-    <w:lsdException w:name="Medium Grid 3 Accent 6" w:uiPriority="69"/>
-    <w:lsdException w:name="Dark List Accent 6" w:uiPriority="70"/>
-    <w:lsdException w:name="Colorful Shading Accent 6" w:uiPriority="71"/>
-    <w:lsdException w:name="Colorful List Accent 6" w:uiPriority="72"/>
-    <w:lsdException w:name="Colorful Grid Accent 6" w:uiPriority="73"/>
-    <w:lsdException w:name="Subtle Emphasis" w:uiPriority="19" w:qFormat="1"/>
-    <w:lsdException w:name="Intense Emphasis" w:uiPriority="21" w:qFormat="1"/>
-    <w:lsdException w:name="Subtle Reference" w:uiPriority="31" w:qFormat="1"/>
-    <w:lsdException w:name="Intense Reference" w:uiPriority="32" w:qFormat="1"/>
-    <w:lsdException w:name="Book Title" w:uiPriority="33" w:qFormat="1"/>
-    <w:lsdException w:name="Bibliography" w:semiHidden="1" w:uiPriority="37" w:unhideWhenUsed="1"/>
-    <w:lsdException w:name="TOC Heading" w:semiHidden="1" w:uiPriority="39" w:unhideWhenUsed="1" w:qFormat="1"/>
-    <w:lsdException w:name="Plain Table 1" w:uiPriority="41"/>
-    <w:lsdException w:name="Plain Table 2" w:uiPriority="42"/>
-    <w:lsdException w:name="Plain Table 3" w:uiPriority="43"/>
-    <w:lsdException w:name="Plain Table 4" w:uiPriority="44"/>
-    <w:lsdException w:name="Plain Table 5" w:uiPriority="45"/>
-    <w:lsdException w:name="Grid Table Light" w:uiPriority="40"/>
-    <w:lsdException w:name="Grid Table 1 Light" w:uiPriority="46"/>
-    <w:lsdException w:name="Grid Table 2" w:uiPriority="47"/>
-    <w:lsdException w:name="Grid Table 3" w:uiPriority="48"/>
-    <w:lsdException w:name="Grid Table 4" w:uiPriority="49"/>
-    <w:lsdException w:name="Grid Table 5 Dark" w:uiPriority="50"/>
-    <w:lsdException w:name="Grid Table 6 Colorful" w:uiPriority="51"/>
-    <w:lsdException w:name="Grid Table 7 Colorful" w:uiPriority="52"/>
-    <w:lsdException w:name="Grid Table 1 Light Accent 1" w:uiPriority="46"/>
-    <w:lsdException w:name="Grid Table 2 Accent 1" w:uiPriority="47"/>
-    <w:lsdException w:name="Grid Table 3 Accent 1" w:uiPriority="48"/>
-    <w:lsdException w:name="Grid Table 4 Accent 1" w:uiPriority="49"/>
-    <w:lsdException w:name="Grid Table 5 Dark Accent 1" w:uiPriority="50"/>
-    <w:lsdException w:name="Grid Table 6 Colorful Accent 1" w:uiPriority="51"/>
-    <w:lsdException w:name="Grid Table 7 Colorful Accent 1" w:uiPriority="52"/>
-    <w:lsdException w:name="Grid Table 1 Light Accent 2" w:uiPriority="46"/>
-    <w:lsdException w:name="Grid Table 2 Accent 2" w:uiPriority="47"/>
-    <w:lsdException w:name="Grid Table 3 Accent 2" w:uiPriority="48"/>
-    <w:lsdException w:name="Grid Table 4 Accent 2" w:uiPriority="49"/>
-    <w:lsdException w:name="Grid Table 5 Dark Accent 2" w:uiPriority="50"/>
-    <w:lsdException w:name="Grid Table 6 Colorful Accent 2" w:uiPriority="51"/>
-    <w:lsdException w:name="Grid Table 7 Colorful Accent 2" w:uiPriority="52"/>
-    <w:lsdException w:name="Grid Table 1 Light Accent 3" w:uiPriority="46"/>
-    <w:lsdException w:name="Grid Table 2 Accent 3" w:uiPriority="47"/>
-    <w:lsdException w:name="Grid Table 3 Accent 3" w:uiPriority="48"/>
-    <w:lsdException w:name="Grid Table 4 Accent 3" w:uiPriority="49"/>
-    <w:lsdException w:name="Grid Table 5 Dark Accent 3" w:uiPriority="50"/>
-    <w:lsdException w:name="Grid Table 6 Colorful Accent 3" w:uiPriority="51"/>
-    <w:lsdException w:name="Grid Table 7 Colorful Accent 3" w:uiPriority="52"/>
-    <w:lsdException w:name="Grid Table 1 Light Accent 4" w:uiPriority="46"/>
-    <w:lsdException w:name="Grid Table 2 Accent 4" w:uiPriority="47"/>
-    <w:lsdException w:name="Grid Table 3 Accent 4" w:uiPriority="48"/>
-    <w:lsdException w:name="Grid Table 4 Accent 4" w:uiPriority="49"/>
-    <w:lsdException w:name="Grid Table 5 Dark Accent 4" w:uiPriority="50"/>
-    <w:lsdException w:name="Grid Table 6 Colorful Accent 4" w:uiPriority="51"/>
-    <w:lsdException w:name="Grid Table 7 Colorful Accent 4" w:uiPriority="52"/>
-    <w:lsdException w:name="Grid Table 1 Light Accent 5" w:uiPriority="46"/>
-    <w:lsdException w:name="Grid Table 2 Accent 5" w:uiPriority="47"/>
-    <w:lsdException w:name="Grid Table 3 Accent 5" w:uiPriority="48"/>
-    <w:lsdException w:name="Grid Table 4 Accent 5" w:uiPriority="49"/>
-    <w:lsdException w:name="Grid Table 5 Dark Accent 5" w:uiPriority="50"/>
-    <w:lsdException w:name="Grid Table 6 Colorful Accent 5" w:uiPriority="51"/>
-    <w:lsdException w:name="Grid Table 7 Colorful Accent 5" w:uiPriority="52"/>
-    <w:lsdException w:name="Grid Table 1 Light Accent 6" w:uiPriority="46"/>
-    <w:lsdException w:name="Grid Table 2 Accent 6" w:uiPriority="47"/>
-    <w:lsdException w:name="Grid Table 3 Accent 6" w:uiPriority="48"/>
-    <w:lsdException w:name="Grid Table 4 Accent 6" w:uiPriority="49"/>
-    <w:lsdException w:name="Grid Table 5 Dark Accent 6" w:uiPriority="50"/>
-    <w:lsdException w:name="Grid Table 6 Colorful Accent 6" w:uiPriority="51"/>
-    <w:lsdException w:name="Grid Table 7 Colorful Accent 6" w:uiPriority="52"/>
-    <w:lsdException w:name="List Table 1 Light" w:uiPriority="46"/>
-    <w:lsdException w:name="List Table 2" w:uiPriority="47"/>
-    <w:lsdException w:name="List Table 3" w:uiPriority="48"/>
-    <w:lsdException w:name="List Table 4" w:uiPriority="49"/>
-    <w:lsdException w:name="List Table 5 Dark" w:uiPriority="50"/>
-    <w:lsdException w:name="List Table 6 Colorful" w:uiPriority="51"/>
-    <w:lsdException w:name="List Table 7 Colorful" w:uiPriority="52"/>
-    <w:lsdException w:name="List Table 1 Light Accent 1" w:uiPriority="46"/>
-    <w:lsdException w:name="List Table 2 Accent 1" w:uiPriority="47"/>
-    <w:lsdException w:name="List Table 3 Accent 1" w:uiPriority="48"/>
-    <w:lsdException w:name="List Table 4 Accent 1" w:uiPriority="49"/>
-    <w:lsdException w:name="List Table 5 Dark Accent 1" w:uiPriority="50"/>
-    <w:lsdException w:name="List Table 6 Colorful Accent 1" w:uiPriority="51"/>
-    <w:lsdException w:name="List Table 7 Colorful Accent 1" w:uiPriority="52"/>
-    <w:lsdException w:name="List Table 1 Light Accent 2" w:uiPriority="46"/>
-    <w:lsdException w:name="List Table 2 Accent 2" w:uiPriority="47"/>
-    <w:lsdException w:name="List Table 3 Accent 2" w:uiPriority="48"/>
-    <w:lsdException w:name="List Table 4 Accent 2" w:uiPriority="49"/>
-    <w:lsdException w:name="List Table 5 Dark Accent 2" w:uiPriority="50"/>
-    <w:lsdException w:name="List Table 6 Colorful Accent 2" w:uiPriority="51"/>
-    <w:lsdException w:name="List Table 7 Colorful Accent 2" w:uiPriority="52"/>
-    <w:lsdException w:name="List Table 1 Light Accent 3" w:uiPriority="46"/>
-    <w:lsdException w:name="List Table 2 Accent 3" w:uiPriority="47"/>
-    <w:lsdException w:name="List Table 3 Accent 3" w:uiPriority="48"/>
-    <w:lsdException w:name="List Table 4 Accent 3" w:uiPriority="49"/>
-    <w:lsdException w:name="List Table 5 Dark Accent 3" w:uiPriority="50"/>
-    <w:lsdException w:name="List Table 6 Colorful Accent 3" w:uiPriority="51"/>
-    <w:lsdException w:name="List Table 7 Colorful Accent 3" w:uiPriority="52"/>
-    <w:lsdException w:name="List Table 1 Light Accent 4" w:uiPriority="46"/>
-    <w:lsdException w:name="List Table 2 Accent 4" w:uiPriority="47"/>
-    <w:lsdException w:name="List Table 3 Accent 4" w:uiPriority="48"/>
-    <w:lsdException w:name="List Table 4 Accent 4" w:uiPriority="49"/>
-    <w:lsdException w:name="List Table 5 Dark Accent 4" w:uiPriority="50"/>
-    <w:lsdException w:name="List Table 6 Colorful Accent 4" w:uiPriority="51"/>
-    <w:lsdException w:name="List Table 7 Colorful Accent 4" w:uiPriority="52"/>
-    <w:lsdException w:name="List Table 1 Light Accent 5" w:uiPriority="46"/>
-    <w:lsdException w:name="List Table 2 Accent 5" w:uiPriority="47"/>
-    <w:lsdException w:name="List Table 3 Accent 5" w:uiPriority="48"/>
-    <w:lsdException w:name="List Table 4 Accent 5" w:uiPriority="49"/>
-    <w:lsdException w:name="List Table 5 Dark Accent 5" w:uiPriority="50"/>
-    <w:lsdException w:name="List Table 6 Colorful Accent 5" w:uiPriority="51"/>
-    <w:lsdException w:name="List Table 7 Colorful Accent 5" w:uiPriority="52"/>
-    <w:lsdException w:name="List Table 1 Light Accent 6" w:uiPriority="46"/>
-    <w:lsdException w:name="List Table 2 Accent 6" w:uiPriority="47"/>
-    <w:lsdException w:name="List Table 3 Accent 6" w:uiPriority="48"/>
-    <w:lsdException w:name="List Table 4 Accent 6" w:uiPriority="49"/>
-    <w:lsdException w:name="List Table 5 Dark Accent 6" w:uiPriority="50"/>
-    <w:lsdException w:name="List Table 6 Colorful Accent 6" w:uiPriority="51"/>
-    <w:lsdException w:name="List Table 7 Colorful Accent 6" w:uiPriority="52"/>
-    <w:lsdException w:name="Mention" w:semiHidden="1" w:unhideWhenUsed="1"/>
-    <w:lsdException w:name="Smart Hyperlink" w:semiHidden="1" w:unhideWhenUsed="1"/>
-    <w:lsdException w:name="Hashtag" w:semiHidden="1" w:unhideWhenUsed="1"/>
-    <w:lsdException w:name="Unresolved Mention" w:semiHidden="1" w:unhideWhenUsed="1"/>
+  <w:latentStyles w:defLockedState="0" w:defUIPriority="99" w:defSemiHidden="1" w:defUnhideWhenUsed="1" w:defQFormat="0" w:count="267">
+    <w:lsdException w:name="Normal" w:semiHidden="0" w:uiPriority="0" w:unhideWhenUsed="0" w:qFormat="1"/>
+    <w:lsdException w:name="heading 1" w:semiHidden="0" w:uiPriority="9" w:unhideWhenUsed="0" w:qFormat="1"/>
+    <w:lsdException w:name="heading 2" w:uiPriority="9" w:qFormat="1"/>
+    <w:lsdException w:name="heading 3" w:uiPriority="9" w:qFormat="1"/>
+    <w:lsdException w:name="heading 4" w:uiPriority="9" w:qFormat="1"/>
+    <w:lsdException w:name="heading 5" w:uiPriority="9" w:qFormat="1"/>
+    <w:lsdException w:name="heading 6" w:uiPriority="9" w:qFormat="1"/>
+    <w:lsdException w:name="heading 7" w:uiPriority="9" w:qFormat="1"/>
+    <w:lsdException w:name="heading 8" w:uiPriority="9" w:qFormat="1"/>
+    <w:lsdException w:name="heading 9" w:uiPriority="9" w:qFormat="1"/>
+    <w:lsdException w:name="toc 1" w:uiPriority="39"/>
+    <w:lsdException w:name="toc 2" w:uiPriority="39"/>
+    <w:lsdException w:name="toc 3" w:uiPriority="39"/>
+    <w:lsdException w:name="toc 4" w:uiPriority="39"/>
+    <w:lsdException w:name="toc 5" w:uiPriority="39"/>
+    <w:lsdException w:name="toc 6" w:uiPriority="39"/>
+    <w:lsdException w:name="toc 7" w:uiPriority="39"/>
+    <w:lsdException w:name="toc 8" w:uiPriority="39"/>
+    <w:lsdException w:name="toc 9" w:uiPriority="39"/>
+    <w:lsdException w:name="caption" w:uiPriority="35" w:qFormat="1"/>
+    <w:lsdException w:name="Title" w:semiHidden="0" w:uiPriority="10" w:unhideWhenUsed="0" w:qFormat="1"/>
+    <w:lsdException w:name="Default Paragraph Font" w:uiPriority="1"/>
+    <w:lsdException w:name="Subtitle" w:semiHidden="0" w:uiPriority="11" w:unhideWhenUsed="0" w:qFormat="1"/>
+    <w:lsdException w:name="Strong" w:semiHidden="0" w:uiPriority="22" w:unhideWhenUsed="0" w:qFormat="1"/>
+    <w:lsdException w:name="Emphasis" w:semiHidden="0" w:uiPriority="20" w:unhideWhenUsed="0" w:qFormat="1"/>
+    <w:lsdException w:name="Table Grid" w:semiHidden="0" w:uiPriority="39" w:unhideWhenUsed="0"/>
+    <w:lsdException w:name="Placeholder Text" w:unhideWhenUsed="0"/>
+    <w:lsdException w:name="No Spacing" w:semiHidden="0" w:uiPriority="1" w:unhideWhenUsed="0" w:qFormat="1"/>
+    <w:lsdException w:name="Light Shading" w:semiHidden="0" w:uiPriority="60" w:unhideWhenUsed="0"/>
+    <w:lsdException w:name="Light List" w:semiHidden="0" w:uiPriority="61" w:unhideWhenUsed="0"/>
+    <w:lsdException w:name="Light Grid" w:semiHidden="0" w:uiPriority="62" w:unhideWhenUsed="0"/>
+    <w:lsdException w:name="Medium Shading 1" w:semiHidden="0" w:uiPriority="63" w:unhideWhenUsed="0"/>
+    <w:lsdException w:name="Medium Shading 2" w:semiHidden="0" w:uiPriority="64" w:unhideWhenUsed="0"/>
+    <w:lsdException w:name="Medium List 1" w:semiHidden="0" w:uiPriority="65" w:unhideWhenUsed="0"/>
+    <w:lsdException w:name="Medium List 2" w:semiHidden="0" w:uiPriority="66" w:unhideWhenUsed="0"/>
+    <w:lsdException w:name="Medium Grid 1" w:semiHidden="0" w:uiPriority="67" w:unhideWhenUsed="0"/>
+    <w:lsdException w:name="Medium Grid 2" w:semiHidden="0" w:uiPriority="68" w:unhideWhenUsed="0"/>
+    <w:lsdException w:name="Medium Grid 3" w:semiHidden="0" w:uiPriority="69" w:unhideWhenUsed="0"/>
+    <w:lsdException w:name="Dark List" w:semiHidden="0" w:uiPriority="70" w:unhideWhenUsed="0"/>
+    <w:lsdException w:name="Colorful Shading" w:semiHidden="0" w:uiPriority="71" w:unhideWhenUsed="0"/>
+    <w:lsdException w:name="Colorful List" w:semiHidden="0" w:uiPriority="72" w:unhideWhenUsed="0"/>
+    <w:lsdException w:name="Colorful Grid" w:semiHidden="0" w:uiPriority="73" w:unhideWhenUsed="0"/>
+    <w:lsdException w:name="Light Shading Accent 1" w:semiHidden="0" w:uiPriority="60" w:unhideWhenUsed="0"/>
+    <w:lsdException w:name="Light List Accent 1" w:semiHidden="0" w:uiPriority="61" w:unhideWhenUsed="0"/>
+    <w:lsdException w:name="Light Grid Accent 1" w:semiHidden="0" w:uiPriority="62" w:unhideWhenUsed="0"/>
+    <w:lsdException w:name="Medium Shading 1 Accent 1" w:semiHidden="0" w:uiPriority="63" w:unhideWhenUsed="0"/>
+    <w:lsdException w:name="Medium Shading 2 Accent 1" w:semiHidden="0" w:uiPriority="64" w:unhideWhenUsed="0"/>
+    <w:lsdException w:name="Medium List 1 Accent 1" w:semiHidden="0" w:uiPriority="65" w:unhideWhenUsed="0"/>
+    <w:lsdException w:name="Revision" w:unhideWhenUsed="0"/>
+    <w:lsdException w:name="List Paragraph" w:semiHidden="0" w:uiPriority="34" w:unhideWhenUsed="0" w:qFormat="1"/>
+    <w:lsdException w:name="Quote" w:semiHidden="0" w:uiPriority="29" w:unhideWhenUsed="0" w:qFormat="1"/>
+    <w:lsdException w:name="Intense Quote" w:semiHidden="0" w:uiPriority="30" w:unhideWhenUsed="0" w:qFormat="1"/>
+    <w:lsdException w:name="Medium List 2 Accent 1" w:semiHidden="0" w:uiPriority="66" w:unhideWhenUsed="0"/>
+    <w:lsdException w:name="Medium Grid 1 Accent 1" w:semiHidden="0" w:uiPriority="67" w:unhideWhenUsed="0"/>
+    <w:lsdException w:name="Medium Grid 2 Accent 1" w:semiHidden="0" w:uiPriority="68" w:unhideWhenUsed="0"/>
+    <w:lsdException w:name="Medium Grid 3 Accent 1" w:semiHidden="0" w:uiPriority="69" w:unhideWhenUsed="0"/>
+    <w:lsdException w:name="Dark List Accent 1" w:semiHidden="0" w:uiPriority="70" w:unhideWhenUsed="0"/>
+    <w:lsdException w:name="Colorful Shading Accent 1" w:semiHidden="0" w:uiPriority="71" w:unhideWhenUsed="0"/>
+    <w:lsdException w:name="Colorful List Accent 1" w:semiHidden="0" w:uiPriority="72" w:unhideWhenUsed="0"/>
+    <w:lsdException w:name="Colorful Grid Accent 1" w:semiHidden="0" w:uiPriority="73" w:unhideWhenUsed="0"/>
+    <w:lsdException w:name="Light Shading Accent 2" w:semiHidden="0" w:uiPriority="60" w:unhideWhenUsed="0"/>
+    <w:lsdException w:name="Light List Accent 2" w:semiHidden="0" w:uiPriority="61" w:unhideWhenUsed="0"/>
+    <w:lsdException w:name="Light Grid Accent 2" w:semiHidden="0" w:uiPriority="62" w:unhideWhenUsed="0"/>
+    <w:lsdException w:name="Medium Shading 1 Accent 2" w:semiHidden="0" w:uiPriority="63" w:unhideWhenUsed="0"/>
+    <w:lsdException w:name="Medium Shading 2 Accent 2" w:semiHidden="0" w:uiPriority="64" w:unhideWhenUsed="0"/>
+    <w:lsdException w:name="Medium List 1 Accent 2" w:semiHidden="0" w:uiPriority="65" w:unhideWhenUsed="0"/>
+    <w:lsdException w:name="Medium List 2 Accent 2" w:semiHidden="0" w:uiPriority="66" w:unhideWhenUsed="0"/>
+    <w:lsdException w:name="Medium Grid 1 Accent 2" w:semiHidden="0" w:uiPriority="67" w:unhideWhenUsed="0"/>
+    <w:lsdException w:name="Medium Grid 2 Accent 2" w:semiHidden="0" w:uiPriority="68" w:unhideWhenUsed="0"/>
+    <w:lsdException w:name="Medium Grid 3 Accent 2" w:semiHidden="0" w:uiPriority="69" w:unhideWhenUsed="0"/>
+    <w:lsdException w:name="Dark List Accent 2" w:semiHidden="0" w:uiPriority="70" w:unhideWhenUsed="0"/>
+    <w:lsdException w:name="Colorful Shading Accent 2" w:semiHidden="0" w:uiPriority="71" w:unhideWhenUsed="0"/>
+    <w:lsdException w:name="Colorful List Accent 2" w:semiHidden="0" w:uiPriority="72" w:unhideWhenUsed="0"/>
+    <w:lsdException w:name="Colorful Grid Accent 2" w:semiHidden="0" w:uiPriority="73" w:unhideWhenUsed="0"/>
+    <w:lsdException w:name="Light Shading Accent 3" w:semiHidden="0" w:uiPriority="60" w:unhideWhenUsed="0"/>
+    <w:lsdException w:name="Light List Accent 3" w:semiHidden="0" w:uiPriority="61" w:unhideWhenUsed="0"/>
+    <w:lsdException w:name="Light Grid Accent 3" w:semiHidden="0" w:uiPriority="62" w:unhideWhenUsed="0"/>
+    <w:lsdException w:name="Medium Shading 1 Accent 3" w:semiHidden="0" w:uiPriority="63" w:unhideWhenUsed="0"/>
+    <w:lsdException w:name="Medium Shading 2 Accent 3" w:semiHidden="0" w:uiPriority="64" w:unhideWhenUsed="0"/>
+    <w:lsdException w:name="Medium List 1 Accent 3" w:semiHidden="0" w:uiPriority="65" w:unhideWhenUsed="0"/>
+    <w:lsdException w:name="Medium List 2 Accent 3" w:semiHidden="0" w:uiPriority="66" w:unhideWhenUsed="0"/>
+    <w:lsdException w:name="Medium Grid 1 Accent 3" w:semiHidden="0" w:uiPriority="67" w:unhideWhenUsed="0"/>
+    <w:lsdException w:name="Medium Grid 2 Accent 3" w:semiHidden="0" w:uiPriority="68" w:unhideWhenUsed="0"/>
+    <w:lsdException w:name="Medium Grid 3 Accent 3" w:semiHidden="0" w:uiPriority="69" w:unhideWhenUsed="0"/>
+    <w:lsdException w:name="Dark List Accent 3" w:semiHidden="0" w:uiPriority="70" w:unhideWhenUsed="0"/>
+    <w:lsdException w:name="Colorful Shading Accent 3" w:semiHidden="0" w:uiPriority="71" w:unhideWhenUsed="0"/>
+    <w:lsdException w:name="Colorful List Accent 3" w:semiHidden="0" w:uiPriority="72" w:unhideWhenUsed="0"/>
+    <w:lsdException w:name="Colorful Grid Accent 3" w:semiHidden="0" w:uiPriority="73" w:unhideWhenUsed="0"/>
+    <w:lsdException w:name="Light Shading Accent 4" w:semiHidden="0" w:uiPriority="60" w:unhideWhenUsed="0"/>
+    <w:lsdException w:name="Light List Accent 4" w:semiHidden="0" w:uiPriority="61" w:unhideWhenUsed="0"/>
+    <w:lsdException w:name="Light Grid Accent 4" w:semiHidden="0" w:uiPriority="62" w:unhideWhenUsed="0"/>
+    <w:lsdException w:name="Medium Shading 1 Accent 4" w:semiHidden="0" w:uiPriority="63" w:unhideWhenUsed="0"/>
+    <w:lsdException w:name="Medium Shading 2 Accent 4" w:semiHidden="0" w:uiPriority="64" w:unhideWhenUsed="0"/>
+    <w:lsdException w:name="Medium List 1 Accent 4" w:semiHidden="0" w:uiPriority="65" w:unhideWhenUsed="0"/>
+    <w:lsdException w:name="Medium List 2 Accent 4" w:semiHidden="0" w:uiPriority="66" w:unhideWhenUsed="0"/>
+    <w:lsdException w:name="Medium Grid 1 Accent 4" w:semiHidden="0" w:uiPriority="67" w:unhideWhenUsed="0"/>
+    <w:lsdException w:name="Medium Grid 2 Accent 4" w:semiHidden="0" w:uiPriority="68" w:unhideWhenUsed="0"/>
+    <w:lsdException w:name="Medium Grid 3 Accent 4" w:semiHidden="0" w:uiPriority="69" w:unhideWhenUsed="0"/>
+    <w:lsdException w:name="Dark List Accent 4" w:semiHidden="0" w:uiPriority="70" w:unhideWhenUsed="0"/>
+    <w:lsdException w:name="Colorful Shading Accent 4" w:semiHidden="0" w:uiPriority="71" w:unhideWhenUsed="0"/>
+    <w:lsdException w:name="Colorful List Accent 4" w:semiHidden="0" w:uiPriority="72" w:unhideWhenUsed="0"/>
+    <w:lsdException w:name="Colorful Grid Accent 4" w:semiHidden="0" w:uiPriority="73" w:unhideWhenUsed="0"/>
+    <w:lsdException w:name="Light Shading Accent 5" w:semiHidden="0" w:uiPriority="60" w:unhideWhenUsed="0"/>
+    <w:lsdException w:name="Light List Accent 5" w:semiHidden="0" w:uiPriority="61" w:unhideWhenUsed="0"/>
+    <w:lsdException w:name="Light Grid Accent 5" w:semiHidden="0" w:uiPriority="62" w:unhideWhenUsed="0"/>
+    <w:lsdException w:name="Medium Shading 1 Accent 5" w:semiHidden="0" w:uiPriority="63" w:unhideWhenUsed="0"/>
+    <w:lsdException w:name="Medium Shading 2 Accent 5" w:semiHidden="0" w:uiPriority="64" w:unhideWhenUsed="0"/>
+    <w:lsdException w:name="Medium List 1 Accent 5" w:semiHidden="0" w:uiPriority="65" w:unhideWhenUsed="0"/>
+    <w:lsdException w:name="Medium List 2 Accent 5" w:semiHidden="0" w:uiPriority="66" w:unhideWhenUsed="0"/>
+    <w:lsdException w:name="Medium Grid 1 Accent 5" w:semiHidden="0" w:uiPriority="67" w:unhideWhenUsed="0"/>
+    <w:lsdException w:name="Medium Grid 2 Accent 5" w:semiHidden="0" w:uiPriority="68" w:unhideWhenUsed="0"/>
+    <w:lsdException w:name="Medium Grid 3 Accent 5" w:semiHidden="0" w:uiPriority="69" w:unhideWhenUsed="0"/>
+    <w:lsdException w:name="Dark List Accent 5" w:semiHidden="0" w:uiPriority="70" w:unhideWhenUsed="0"/>
+    <w:lsdException w:name="Colorful Shading Accent 5" w:semiHidden="0" w:uiPriority="71" w:unhideWhenUsed="0"/>
+    <w:lsdException w:name="Colorful List Accent 5" w:semiHidden="0" w:uiPriority="72" w:unhideWhenUsed="0"/>
+    <w:lsdException w:name="Colorful Grid Accent 5" w:semiHidden="0" w:uiPriority="73" w:unhideWhenUsed="0"/>
+    <w:lsdException w:name="Light Shading Accent 6" w:semiHidden="0" w:uiPriority="60" w:unhideWhenUsed="0"/>
+    <w:lsdException w:name="Light List Accent 6" w:semiHidden="0" w:uiPriority="61" w:unhideWhenUsed="0"/>
+    <w:lsdException w:name="Light Grid Accent 6" w:semiHidden="0" w:uiPriority="62" w:unhideWhenUsed="0"/>
+    <w:lsdException w:name="Medium Shading 1 Accent 6" w:semiHidden="0" w:uiPriority="63" w:unhideWhenUsed="0"/>
+    <w:lsdException w:name="Medium Shading 2 Accent 6" w:semiHidden="0" w:uiPriority="64" w:unhideWhenUsed="0"/>
+    <w:lsdException w:name="Medium List 1 Accent 6" w:semiHidden="0" w:uiPriority="65" w:unhideWhenUsed="0"/>
+    <w:lsdException w:name="Medium List 2 Accent 6" w:semiHidden="0" w:uiPriority="66" w:unhideWhenUsed="0"/>
+    <w:lsdException w:name="Medium Grid 1 Accent 6" w:semiHidden="0" w:uiPriority="67" w:unhideWhenUsed="0"/>
+    <w:lsdException w:name="Medium Grid 2 Accent 6" w:semiHidden="0" w:uiPriority="68" w:unhideWhenUsed="0"/>
+    <w:lsdException w:name="Medium Grid 3 Accent 6" w:semiHidden="0" w:uiPriority="69" w:unhideWhenUsed="0"/>
+    <w:lsdException w:name="Dark List Accent 6" w:semiHidden="0" w:uiPriority="70" w:unhideWhenUsed="0"/>
+    <w:lsdException w:name="Colorful Shading Accent 6" w:semiHidden="0" w:uiPriority="71" w:unhideWhenUsed="0"/>
+    <w:lsdException w:name="Colorful List Accent 6" w:semiHidden="0" w:uiPriority="72" w:unhideWhenUsed="0"/>
+    <w:lsdException w:name="Colorful Grid Accent 6" w:semiHidden="0" w:uiPriority="73" w:unhideWhenUsed="0"/>
+    <w:lsdException w:name="Subtle Emphasis" w:semiHidden="0" w:uiPriority="19" w:unhideWhenUsed="0" w:qFormat="1"/>
+    <w:lsdException w:name="Intense Emphasis" w:semiHidden="0" w:uiPriority="21" w:unhideWhenUsed="0" w:qFormat="1"/>
+    <w:lsdException w:name="Subtle Reference" w:semiHidden="0" w:uiPriority="31" w:unhideWhenUsed="0" w:qFormat="1"/>
+    <w:lsdException w:name="Intense Reference" w:semiHidden="0" w:uiPriority="32" w:unhideWhenUsed="0" w:qFormat="1"/>
+    <w:lsdException w:name="Book Title" w:semiHidden="0" w:uiPriority="33" w:unhideWhenUsed="0" w:qFormat="1"/>
+    <w:lsdException w:name="Bibliography" w:uiPriority="37"/>
+    <w:lsdException w:name="TOC Heading" w:uiPriority="39" w:qFormat="1"/>
   </w:latentStyles>
   <w:style w:type="paragraph" w:default="1" w:styleId="Normal">
     <w:name w:val="Normal"/>
     <w:qFormat/>
+    <w:rsid w:val="00E57121"/>
   </w:style>
   <w:style w:type="paragraph" w:styleId="Heading1">
     <w:name w:val="heading 1"/>
@@ -1150,6 +1081,7 @@
     <w:uiPriority w:val="99"/>
     <w:semiHidden/>
     <w:unhideWhenUsed/>
+    <w:qFormat/>
     <w:tblPr>
       <w:tblInd w:w="0" w:type="dxa"/>
       <w:tblCellMar>
@@ -1188,6 +1120,36 @@
       <w:color w:val="2F5496" w:themeColor="accent1" w:themeShade="BF"/>
       <w:sz w:val="32"/>
       <w:szCs w:val="32"/>
+    </w:rPr>
+  </w:style>
+  <w:style w:type="paragraph" w:styleId="BalloonText">
+    <w:name w:val="Balloon Text"/>
+    <w:basedOn w:val="Normal"/>
+    <w:link w:val="BalloonTextChar"/>
+    <w:uiPriority w:val="99"/>
+    <w:semiHidden/>
+    <w:unhideWhenUsed/>
+    <w:rsid w:val="00D85D3F"/>
+    <w:pPr>
+      <w:spacing w:after="0" w:line="240" w:lineRule="auto"/>
+    </w:pPr>
+    <w:rPr>
+      <w:rFonts w:ascii="Tahoma" w:hAnsi="Tahoma" w:cs="Tahoma"/>
+      <w:sz w:val="16"/>
+      <w:szCs w:val="16"/>
+    </w:rPr>
+  </w:style>
+  <w:style w:type="character" w:customStyle="1" w:styleId="BalloonTextChar">
+    <w:name w:val="Balloon Text Char"/>
+    <w:basedOn w:val="DefaultParagraphFont"/>
+    <w:link w:val="BalloonText"/>
+    <w:uiPriority w:val="99"/>
+    <w:semiHidden/>
+    <w:rsid w:val="00D85D3F"/>
+    <w:rPr>
+      <w:rFonts w:ascii="Tahoma" w:hAnsi="Tahoma" w:cs="Tahoma"/>
+      <w:sz w:val="16"/>
+      <w:szCs w:val="16"/>
     </w:rPr>
   </w:style>
 </w:styles>
@@ -1236,7 +1198,7 @@
     </a:clrScheme>
     <a:fontScheme name="Office">
       <a:majorFont>
-        <a:latin typeface="Calibri Light" panose="020F0302020204030204"/>
+        <a:latin typeface="Calibri Light"/>
         <a:ea typeface=""/>
         <a:cs typeface=""/>
         <a:font script="Jpan" typeface="游ゴシック Light"/>
@@ -1288,7 +1250,7 @@
         <a:font script="Tfng" typeface="Ebrima"/>
       </a:majorFont>
       <a:minorFont>
-        <a:latin typeface="Calibri" panose="020F0502020204030204"/>
+        <a:latin typeface="Calibri"/>
         <a:ea typeface=""/>
         <a:cs typeface=""/>
         <a:font script="Jpan" typeface="游明朝"/>
@@ -1482,7 +1444,7 @@
   <a:extraClrSchemeLst/>
   <a:extLst>
     <a:ext uri="{05A4C25C-085E-4340-85A3-A5531E510DB2}">
-      <thm15:themeFamily xmlns:thm15="http://schemas.microsoft.com/office/thememl/2012/main" name="Office Theme" id="{62F939B6-93AF-4DB8-9C6B-D6C7DFDC589F}" vid="{4A3C46E8-61CC-4603-A589-7422A47A8E4A}"/>
+      <thm15:themeFamily xmlns:thm15="http://schemas.microsoft.com/office/thememl/2012/main" xmlns="" name="Office Theme" id="{62F939B6-93AF-4DB8-9C6B-D6C7DFDC589F}" vid="{4A3C46E8-61CC-4603-A589-7422A47A8E4A}"/>
     </a:ext>
   </a:extLst>
 </a:theme>

</xml_diff>

<commit_message>
Added my contribution and added some more research materials
Added my contribution and expanded upon some information on timing system challenges.
</commit_message>
<xml_diff>
--- a/Artifacts/Documents/Lab3.docx
+++ b/Artifacts/Documents/Lab3.docx
@@ -1,6 +1,6 @@
 
 <file path=word/document.xml><?xml version="1.0" encoding="utf-8"?>
-<w:document xmlns:ve="http://schemas.openxmlformats.org/markup-compatibility/2006" xmlns:o="urn:schemas-microsoft-com:office:office" xmlns:r="http://schemas.openxmlformats.org/officeDocument/2006/relationships" xmlns:m="http://schemas.openxmlformats.org/officeDocument/2006/math" xmlns:v="urn:schemas-microsoft-com:vml" xmlns:wp="http://schemas.openxmlformats.org/drawingml/2006/wordprocessingDrawing" xmlns:w10="urn:schemas-microsoft-com:office:word" xmlns:w="http://schemas.openxmlformats.org/wordprocessingml/2006/main" xmlns:wne="http://schemas.microsoft.com/office/word/2006/wordml">
+<w:document xmlns:wpc="http://schemas.microsoft.com/office/word/2010/wordprocessingCanvas" xmlns:mc="http://schemas.openxmlformats.org/markup-compatibility/2006" xmlns:o="urn:schemas-microsoft-com:office:office" xmlns:r="http://schemas.openxmlformats.org/officeDocument/2006/relationships" xmlns:m="http://schemas.openxmlformats.org/officeDocument/2006/math" xmlns:v="urn:schemas-microsoft-com:vml" xmlns:wp14="http://schemas.microsoft.com/office/word/2010/wordprocessingDrawing" xmlns:wp="http://schemas.openxmlformats.org/drawingml/2006/wordprocessingDrawing" xmlns:w10="urn:schemas-microsoft-com:office:word" xmlns:w="http://schemas.openxmlformats.org/wordprocessingml/2006/main" xmlns:w14="http://schemas.microsoft.com/office/word/2010/wordml" xmlns:w15="http://schemas.microsoft.com/office/word/2012/wordml" xmlns:wpg="http://schemas.microsoft.com/office/word/2010/wordprocessingGroup" xmlns:wpi="http://schemas.microsoft.com/office/word/2010/wordprocessingInk" xmlns:wne="http://schemas.microsoft.com/office/word/2006/wordml" xmlns:wps="http://schemas.microsoft.com/office/word/2010/wordprocessingShape" mc:Ignorable="w14 w15 wp14">
   <w:body>
     <w:p>
       <w:pPr>
@@ -24,7 +24,10 @@
         </w:numPr>
       </w:pPr>
       <w:r>
-        <w:t>management of hardware</w:t>
+        <w:t>M</w:t>
+      </w:r>
+      <w:r>
+        <w:t>anagement of hardware</w:t>
       </w:r>
     </w:p>
     <w:p>
@@ -36,7 +39,10 @@
         </w:numPr>
       </w:pPr>
       <w:r>
-        <w:t xml:space="preserve">wires over long distances </w:t>
+        <w:t>W</w:t>
+      </w:r>
+      <w:r>
+        <w:t xml:space="preserve">ires over long distances </w:t>
       </w:r>
     </w:p>
     <w:p>
@@ -48,15 +54,25 @@
         </w:numPr>
       </w:pPr>
       <w:r>
-        <w:t>delay on signal (</w:t>
-      </w:r>
-      <w:proofErr w:type="spellStart"/>
-      <w:r>
-        <w:t>rfid</w:t>
-      </w:r>
-      <w:proofErr w:type="spellEnd"/>
-      <w:r>
-        <w:t xml:space="preserve">) </w:t>
+        <w:t>Timing gates</w:t>
+      </w:r>
+    </w:p>
+    <w:p>
+      <w:pPr>
+        <w:pStyle w:val="ListParagraph"/>
+        <w:numPr>
+          <w:ilvl w:val="1"/>
+          <w:numId w:val="1"/>
+        </w:numPr>
+      </w:pPr>
+      <w:r>
+        <w:t>May have inaccurate recording of time due to human arms and legs being in front of the center mass breaking the beam early</w:t>
+      </w:r>
+      <w:r>
+        <w:t xml:space="preserve"> at the start and finish line</w:t>
+      </w:r>
+      <w:r>
+        <w:t>.</w:t>
       </w:r>
     </w:p>
     <w:p>
@@ -68,15 +84,37 @@
         </w:numPr>
       </w:pPr>
       <w:r>
-        <w:t xml:space="preserve">unified start signals (referee </w:t>
-      </w:r>
-      <w:proofErr w:type="spellStart"/>
-      <w:r>
-        <w:t>vs</w:t>
-      </w:r>
-      <w:proofErr w:type="spellEnd"/>
-      <w:r>
-        <w:t xml:space="preserve"> timer) </w:t>
+        <w:t>D</w:t>
+      </w:r>
+      <w:r>
+        <w:t>elay on signal (RFID</w:t>
+      </w:r>
+      <w:r>
+        <w:t xml:space="preserve">) </w:t>
+      </w:r>
+    </w:p>
+    <w:p>
+      <w:pPr>
+        <w:pStyle w:val="ListParagraph"/>
+        <w:numPr>
+          <w:ilvl w:val="1"/>
+          <w:numId w:val="1"/>
+        </w:numPr>
+      </w:pPr>
+      <w:r>
+        <w:t>interference with other devices that may be on the same frequency</w:t>
+      </w:r>
+    </w:p>
+    <w:p>
+      <w:pPr>
+        <w:pStyle w:val="ListParagraph"/>
+        <w:numPr>
+          <w:ilvl w:val="1"/>
+          <w:numId w:val="1"/>
+        </w:numPr>
+      </w:pPr>
+      <w:r>
+        <w:t>limitation of bandwidth and RFID tags</w:t>
       </w:r>
     </w:p>
     <w:p>
@@ -88,7 +126,18 @@
         </w:numPr>
       </w:pPr>
       <w:r>
-        <w:t xml:space="preserve">how many signals can it process? </w:t>
+        <w:t>U</w:t>
+      </w:r>
+      <w:r>
+        <w:t xml:space="preserve">nified start signals (referee </w:t>
+      </w:r>
+      <w:proofErr w:type="spellStart"/>
+      <w:r>
+        <w:t>vs</w:t>
+      </w:r>
+      <w:proofErr w:type="spellEnd"/>
+      <w:r>
+        <w:t xml:space="preserve"> timer) </w:t>
       </w:r>
     </w:p>
     <w:p>
@@ -100,7 +149,10 @@
         </w:numPr>
       </w:pPr>
       <w:r>
-        <w:t xml:space="preserve">power management of the sensors </w:t>
+        <w:t>H</w:t>
+      </w:r>
+      <w:r>
+        <w:t xml:space="preserve">ow many signals can it process? </w:t>
       </w:r>
     </w:p>
     <w:p>
@@ -112,7 +164,7 @@
         </w:numPr>
       </w:pPr>
       <w:r>
-        <w:t xml:space="preserve">batteries etc. (notification on low battery) </w:t>
+        <w:t xml:space="preserve">power management of the sensors </w:t>
       </w:r>
     </w:p>
     <w:p>
@@ -124,7 +176,7 @@
         </w:numPr>
       </w:pPr>
       <w:r>
-        <w:t xml:space="preserve">materials (weather conditions) </w:t>
+        <w:t>(Freelap Timing) Tracks or field space are partially used up for the timing system and devices.</w:t>
       </w:r>
     </w:p>
     <w:p>
@@ -136,7 +188,75 @@
         </w:numPr>
       </w:pPr>
       <w:r>
-        <w:t xml:space="preserve">ease of set up. </w:t>
+        <w:t>B</w:t>
+      </w:r>
+      <w:r>
+        <w:t xml:space="preserve">atteries etc. (notification on low battery) </w:t>
+      </w:r>
+    </w:p>
+    <w:p>
+      <w:pPr>
+        <w:pStyle w:val="ListParagraph"/>
+        <w:numPr>
+          <w:ilvl w:val="1"/>
+          <w:numId w:val="1"/>
+        </w:numPr>
+      </w:pPr>
+      <w:r>
+        <w:t>Some used systems today are outdated</w:t>
+      </w:r>
+      <w:r>
+        <w:t xml:space="preserve"> with only household batteries</w:t>
+      </w:r>
+    </w:p>
+    <w:p>
+      <w:pPr>
+        <w:pStyle w:val="ListParagraph"/>
+        <w:numPr>
+          <w:ilvl w:val="0"/>
+          <w:numId w:val="1"/>
+        </w:numPr>
+      </w:pPr>
+      <w:r>
+        <w:t>M</w:t>
+      </w:r>
+      <w:r>
+        <w:t xml:space="preserve">aterials (weather conditions) </w:t>
+      </w:r>
+    </w:p>
+    <w:p>
+      <w:pPr>
+        <w:pStyle w:val="ListParagraph"/>
+        <w:numPr>
+          <w:ilvl w:val="1"/>
+          <w:numId w:val="1"/>
+        </w:numPr>
+      </w:pPr>
+      <w:r>
+        <w:t xml:space="preserve">mats that can withstand from the rain, being run over by runners, bicyclist </w:t>
+      </w:r>
+      <w:bookmarkStart w:id="0" w:name="_GoBack"/>
+      <w:bookmarkEnd w:id="0"/>
+    </w:p>
+    <w:p>
+      <w:pPr>
+        <w:pStyle w:val="ListParagraph"/>
+        <w:numPr>
+          <w:ilvl w:val="0"/>
+          <w:numId w:val="1"/>
+        </w:numPr>
+      </w:pPr>
+      <w:r>
+        <w:t>E</w:t>
+      </w:r>
+      <w:r>
+        <w:t>ase of set up</w:t>
+      </w:r>
+      <w:r>
+        <w:t xml:space="preserve"> and not that time consuming</w:t>
+      </w:r>
+      <w:r>
+        <w:t xml:space="preserve">. </w:t>
       </w:r>
     </w:p>
     <w:p/>
@@ -166,7 +286,22 @@
         </w:numPr>
       </w:pPr>
       <w:r>
-        <w:t>ease of use</w:t>
+        <w:t>E</w:t>
+      </w:r>
+      <w:r>
+        <w:t>ase of use</w:t>
+      </w:r>
+    </w:p>
+    <w:p>
+      <w:pPr>
+        <w:pStyle w:val="ListParagraph"/>
+        <w:numPr>
+          <w:ilvl w:val="1"/>
+          <w:numId w:val="2"/>
+        </w:numPr>
+      </w:pPr>
+      <w:r>
+        <w:t>Apps in smartphones, programs or system’s GUI</w:t>
       </w:r>
     </w:p>
     <w:p>
@@ -178,10 +313,32 @@
         </w:numPr>
       </w:pPr>
       <w:r>
-        <w:t xml:space="preserve">software vs. mechanical switches. </w:t>
-      </w:r>
-    </w:p>
-    <w:p/>
+        <w:t>S</w:t>
+      </w:r>
+      <w:r>
+        <w:t xml:space="preserve">oftware vs. mechanical switches. </w:t>
+      </w:r>
+    </w:p>
+    <w:p>
+      <w:pPr>
+        <w:pStyle w:val="ListParagraph"/>
+        <w:numPr>
+          <w:ilvl w:val="0"/>
+          <w:numId w:val="2"/>
+        </w:numPr>
+      </w:pPr>
+      <w:r>
+        <w:t xml:space="preserve">Timing system compatible to connect and communicate to other testing devices (beam, mat </w:t>
+      </w:r>
+      <w:proofErr w:type="spellStart"/>
+      <w:r>
+        <w:t>etc</w:t>
+      </w:r>
+      <w:proofErr w:type="spellEnd"/>
+      <w:r>
+        <w:t xml:space="preserve">). </w:t>
+      </w:r>
+    </w:p>
     <w:p>
       <w:r>
         <w:t xml:space="preserve">Common Attributes: </w:t>
@@ -196,7 +353,10 @@
         </w:numPr>
       </w:pPr>
       <w:r>
-        <w:t>accurate and consistent</w:t>
+        <w:t>A</w:t>
+      </w:r>
+      <w:r>
+        <w:t>ccurate and consistent</w:t>
       </w:r>
     </w:p>
     <w:p>
@@ -208,7 +368,10 @@
         </w:numPr>
       </w:pPr>
       <w:r>
-        <w:t>specifications for certain timing standards</w:t>
+        <w:t>S</w:t>
+      </w:r>
+      <w:r>
+        <w:t>pecifications for certain timing standards</w:t>
       </w:r>
     </w:p>
     <w:p>
@@ -220,7 +383,10 @@
         </w:numPr>
       </w:pPr>
       <w:r>
-        <w:t>sensor validity</w:t>
+        <w:t>S</w:t>
+      </w:r>
+      <w:r>
+        <w:t>ensor validity</w:t>
       </w:r>
     </w:p>
     <w:p>
@@ -232,21 +398,30 @@
         </w:numPr>
       </w:pPr>
       <w:r>
-        <w:t>print out (format of time)</w:t>
-      </w:r>
-    </w:p>
-    <w:p>
+        <w:t>P</w:t>
+      </w:r>
+      <w:r>
+        <w:t>rint out (format of time)</w:t>
+      </w:r>
+    </w:p>
+    <w:p/>
+    <w:p/>
+    <w:p>
+      <w:pPr>
+        <w:pStyle w:val="Heading1"/>
+      </w:pPr>
       <w:r>
         <w:rPr>
           <w:noProof/>
           <w:lang w:eastAsia="zh-TW"/>
         </w:rPr>
+        <w:lastRenderedPageBreak/>
         <w:pict>
           <v:shapetype id="_x0000_t202" coordsize="21600,21600" o:spt="202" path="m,l,21600r21600,l21600,xe">
             <v:stroke joinstyle="miter"/>
             <v:path gradientshapeok="t" o:connecttype="rect"/>
           </v:shapetype>
-          <v:shape id="_x0000_s1028" type="#_x0000_t202" style="position:absolute;margin-left:324.75pt;margin-top:2.45pt;width:180.75pt;height:227.45pt;z-index:251663360;mso-width-relative:margin;mso-height-relative:margin">
+          <v:shape id="_x0000_s1028" type="#_x0000_t202" style="position:absolute;margin-left:333.75pt;margin-top:-41.1pt;width:180.75pt;height:227.45pt;z-index:251663360;mso-width-relative:margin;mso-height-relative:margin">
             <v:textbox>
               <w:txbxContent>
                 <w:p>
@@ -282,7 +457,7 @@
                       <v:shape id="_x0000_i1025" type="#_x0000_t75" style="width:171pt;height:195pt" o:ole="">
                         <v:imagedata r:id="rId5" o:title=""/>
                       </v:shape>
-                      <o:OLEObject Type="Embed" ProgID="Visio.Drawing.11" ShapeID="_x0000_i1025" DrawAspect="Content" ObjectID="_1579662833" r:id="rId6"/>
+                      <o:OLEObject Type="Embed" ProgID="Visio.Drawing.11" ShapeID="_x0000_i1025" DrawAspect="Content" ObjectID="_1579884584" r:id="rId6"/>
                     </w:object>
                   </w:r>
                 </w:p>
@@ -291,25 +466,12 @@
           </v:shape>
         </w:pict>
       </w:r>
-    </w:p>
-    <w:p>
-      <w:pPr>
-        <w:pStyle w:val="Heading1"/>
-      </w:pPr>
-      <w:r>
-        <w:t>Three Use Cases:</w:t>
-      </w:r>
-    </w:p>
-    <w:p>
-      <w:pPr>
-        <w:pStyle w:val="Heading1"/>
-      </w:pPr>
       <w:r>
         <w:rPr>
           <w:noProof/>
         </w:rPr>
         <w:pict>
-          <v:shape id="_x0000_s1027" type="#_x0000_t202" style="position:absolute;margin-left:161.25pt;margin-top:19.35pt;width:163.5pt;height:164.25pt;z-index:251661312;mso-width-relative:margin;mso-height-relative:margin">
+          <v:shape id="_x0000_s1027" type="#_x0000_t202" style="position:absolute;margin-left:162pt;margin-top:20.15pt;width:163.5pt;height:164.25pt;z-index:251661312;mso-width-relative:margin;mso-height-relative:margin">
             <v:textbox style="mso-next-textbox:#_x0000_s1027">
               <w:txbxContent>
                 <w:p>
@@ -326,7 +488,7 @@
                       <v:shape id="_x0000_i1026" type="#_x0000_t75" style="width:153.75pt;height:132.75pt" o:ole="">
                         <v:imagedata r:id="rId7" o:title=""/>
                       </v:shape>
-                      <o:OLEObject Type="Embed" ProgID="Visio.Drawing.11" ShapeID="_x0000_i1026" DrawAspect="Content" ObjectID="_1579662832" r:id="rId8"/>
+                      <o:OLEObject Type="Embed" ProgID="Visio.Drawing.11" ShapeID="_x0000_i1026" DrawAspect="Content" ObjectID="_1579884585" r:id="rId8"/>
                     </w:object>
                   </w:r>
                 </w:p>
@@ -341,7 +503,7 @@
           <w:lang w:eastAsia="zh-TW"/>
         </w:rPr>
         <w:pict>
-          <v:shape id="_x0000_s1026" type="#_x0000_t202" style="position:absolute;margin-left:-2pt;margin-top:18.9pt;width:163.25pt;height:164.25pt;z-index:251660288;mso-width-relative:margin;mso-height-relative:margin">
+          <v:shape id="_x0000_s1026" type="#_x0000_t202" style="position:absolute;margin-left:-4.25pt;margin-top:20.15pt;width:163.25pt;height:164.25pt;z-index:251660288;mso-width-relative:margin;mso-height-relative:margin">
             <v:textbox style="mso-next-textbox:#_x0000_s1026">
               <w:txbxContent>
                 <w:p>
@@ -358,7 +520,7 @@
                       <v:shape id="_x0000_i1027" type="#_x0000_t75" style="width:153pt;height:131.25pt" o:ole="">
                         <v:imagedata r:id="rId9" o:title=""/>
                       </v:shape>
-                      <o:OLEObject Type="Embed" ProgID="Visio.Drawing.11" ShapeID="_x0000_i1027" DrawAspect="Content" ObjectID="_1579662831" r:id="rId10"/>
+                      <o:OLEObject Type="Embed" ProgID="Visio.Drawing.11" ShapeID="_x0000_i1027" DrawAspect="Content" ObjectID="_1579884586" r:id="rId10"/>
                     </w:object>
                   </w:r>
                 </w:p>
@@ -367,153 +529,163 @@
           </v:shape>
         </w:pict>
       </w:r>
+      <w:r>
+        <w:t>Three Use Cases:</w:t>
+      </w:r>
+    </w:p>
+    <w:p>
+      <w:pPr>
+        <w:pStyle w:val="Heading1"/>
+      </w:pPr>
     </w:p>
     <w:p/>
-    <w:p>
-      <w:r>
-        <w:br w:type="page"/>
-      </w:r>
-    </w:p>
-    <w:p>
+    <w:p/>
+    <w:p/>
+    <w:p/>
+    <w:p/>
+    <w:p/>
+    <w:p/>
+    <w:p>
+      <w:r>
+        <w:t>S</w:t>
+      </w:r>
+      <w:r>
+        <w:t>ystem startup - sys admin - startup and shut down - conn, disc</w:t>
+      </w:r>
+    </w:p>
+    <w:p>
+      <w:r>
+        <w:t xml:space="preserve">Export - race </w:t>
+      </w:r>
+      <w:proofErr w:type="spellStart"/>
+      <w:r>
+        <w:t>sdmin</w:t>
+      </w:r>
+      <w:proofErr w:type="spellEnd"/>
+      <w:r>
+        <w:t xml:space="preserve"> - reset, </w:t>
+      </w:r>
+      <w:proofErr w:type="spellStart"/>
+      <w:r>
+        <w:t>newrun</w:t>
+      </w:r>
+      <w:proofErr w:type="spellEnd"/>
+      <w:r>
+        <w:t xml:space="preserve">, </w:t>
+      </w:r>
+      <w:proofErr w:type="spellStart"/>
+      <w:r>
+        <w:t>endrun</w:t>
+      </w:r>
+      <w:proofErr w:type="spellEnd"/>
+    </w:p>
+    <w:p>
+      <w:r>
+        <w:t xml:space="preserve">IND run - tog, </w:t>
+      </w:r>
+      <w:proofErr w:type="spellStart"/>
+      <w:r>
+        <w:t>num</w:t>
+      </w:r>
+      <w:proofErr w:type="spellEnd"/>
+      <w:r>
+        <w:t xml:space="preserve">, </w:t>
+      </w:r>
+      <w:proofErr w:type="spellStart"/>
+      <w:r>
+        <w:t>clr</w:t>
+      </w:r>
+      <w:proofErr w:type="spellEnd"/>
+      <w:r>
+        <w:t xml:space="preserve">, </w:t>
+      </w:r>
+      <w:proofErr w:type="spellStart"/>
+      <w:r>
+        <w:t>dnf</w:t>
+      </w:r>
+      <w:proofErr w:type="spellEnd"/>
+      <w:r>
+        <w:t>, trig, start, finish</w:t>
+      </w:r>
+    </w:p>
+    <w:p/>
+    <w:p>
+      <w:pPr>
+        <w:pStyle w:val="Heading1"/>
+      </w:pPr>
+      <w:r>
+        <w:t>Stories:</w:t>
+      </w:r>
+    </w:p>
+    <w:p>
+      <w:r>
+        <w:t>Release 1: Simulator start, Simulator File Input, Simulator Console Input, Start, Stop, Reset, TIME(set time), TOG, CONN, DISC, NEWRUN, ENDRUN, START, FINISH, TRIG&lt;NUM&gt;, SWAP</w:t>
+      </w:r>
+    </w:p>
+    <w:p>
+      <w:r>
+        <w:t>Release 2: EVENT&lt;Type&gt;, multiple channels, export to file, display on console</w:t>
+      </w:r>
+    </w:p>
+    <w:p>
+      <w:r>
+        <w:t>Release 3: Group races (single start, series of single finishes), various displays, GUI</w:t>
+      </w:r>
+    </w:p>
+    <w:p>
+      <w:r>
+        <w:t>Release 4: Parallel Group Races (Swimming), send results to web server</w:t>
+      </w:r>
+    </w:p>
+    <w:p/>
+    <w:p>
+      <w:pPr>
+        <w:pStyle w:val="Heading1"/>
+      </w:pPr>
+      <w:r>
+        <w:t>Division of Labor:</w:t>
+      </w:r>
+    </w:p>
+    <w:p>
+      <w:r>
+        <w:t>Timing System:</w:t>
+      </w:r>
+    </w:p>
+    <w:p>
+      <w:pPr>
+        <w:ind w:firstLine="720"/>
+      </w:pPr>
+      <w:r>
+        <w:t>Fue, Isaac, Phil</w:t>
+      </w:r>
+    </w:p>
+    <w:p>
+      <w:r>
+        <w:t>Simulator:</w:t>
+      </w:r>
+    </w:p>
+    <w:p>
+      <w:pPr>
+        <w:ind w:firstLine="720"/>
+      </w:pPr>
+      <w:r>
+        <w:t>Andrew, Riley</w:t>
+      </w:r>
+    </w:p>
+    <w:p>
+      <w:pPr>
+        <w:ind w:firstLine="720"/>
+      </w:pPr>
+    </w:p>
+    <w:p/>
+    <w:p>
+      <w:pPr>
+        <w:pStyle w:val="Heading1"/>
+      </w:pPr>
       <w:r>
         <w:lastRenderedPageBreak/>
-        <w:t xml:space="preserve">system startup - sys admin - startup and shut down - </w:t>
-      </w:r>
-      <w:proofErr w:type="spellStart"/>
-      <w:r>
-        <w:t>conn</w:t>
-      </w:r>
-      <w:proofErr w:type="spellEnd"/>
-      <w:r>
-        <w:t>, disc</w:t>
-      </w:r>
-    </w:p>
-    <w:p>
-      <w:r>
-        <w:t xml:space="preserve">Export - race </w:t>
-      </w:r>
-      <w:proofErr w:type="spellStart"/>
-      <w:r>
-        <w:t>sdmin</w:t>
-      </w:r>
-      <w:proofErr w:type="spellEnd"/>
-      <w:r>
-        <w:t xml:space="preserve"> - reset, </w:t>
-      </w:r>
-      <w:proofErr w:type="spellStart"/>
-      <w:r>
-        <w:t>newrun</w:t>
-      </w:r>
-      <w:proofErr w:type="spellEnd"/>
-      <w:r>
-        <w:t xml:space="preserve">, </w:t>
-      </w:r>
-      <w:proofErr w:type="spellStart"/>
-      <w:r>
-        <w:t>endrun</w:t>
-      </w:r>
-      <w:proofErr w:type="spellEnd"/>
-    </w:p>
-    <w:p>
-      <w:r>
-        <w:t xml:space="preserve">IND run - tog, num, </w:t>
-      </w:r>
-      <w:proofErr w:type="spellStart"/>
-      <w:r>
-        <w:t>clr</w:t>
-      </w:r>
-      <w:proofErr w:type="spellEnd"/>
-      <w:r>
-        <w:t xml:space="preserve">, </w:t>
-      </w:r>
-      <w:proofErr w:type="spellStart"/>
-      <w:r>
-        <w:t>dnf</w:t>
-      </w:r>
-      <w:proofErr w:type="spellEnd"/>
-      <w:r>
-        <w:t>, trig, start, finish</w:t>
-      </w:r>
-    </w:p>
-    <w:p/>
-    <w:p>
-      <w:pPr>
-        <w:pStyle w:val="Heading1"/>
-      </w:pPr>
-      <w:r>
-        <w:t>Stories:</w:t>
-      </w:r>
-    </w:p>
-    <w:p>
-      <w:r>
-        <w:t>Release 1: Simulator start, Simulator File Input, Simulator Console Input, Start, Stop, Reset, TIME(set time), TOG, CONN, DISC, NEWRUN, ENDRUN, START, FINISH, TRIG&lt;NUM&gt;, SWAP</w:t>
-      </w:r>
-    </w:p>
-    <w:p>
-      <w:r>
-        <w:t>Release 2: EVENT&lt;Type&gt;, multiple channels, export to file, display on console</w:t>
-      </w:r>
-    </w:p>
-    <w:p>
-      <w:r>
-        <w:t>Release 3: Group races (single start, series of single finishes), various displays, GUI</w:t>
-      </w:r>
-    </w:p>
-    <w:p>
-      <w:r>
-        <w:t>Release 4: Parallel Group Races (Swimming), send results to web server</w:t>
-      </w:r>
-    </w:p>
-    <w:p/>
-    <w:p>
-      <w:pPr>
-        <w:pStyle w:val="Heading1"/>
-      </w:pPr>
-      <w:r>
-        <w:t>Division of Labor:</w:t>
-      </w:r>
-    </w:p>
-    <w:p>
-      <w:r>
-        <w:t>Timing System:</w:t>
-      </w:r>
-    </w:p>
-    <w:p>
-      <w:pPr>
-        <w:ind w:firstLine="720"/>
-      </w:pPr>
-      <w:proofErr w:type="spellStart"/>
-      <w:r>
-        <w:t>Fue</w:t>
-      </w:r>
-      <w:proofErr w:type="spellEnd"/>
-      <w:r>
-        <w:t>, Isaac, Phil</w:t>
-      </w:r>
-    </w:p>
-    <w:p>
-      <w:r>
-        <w:t>Simulator:</w:t>
-      </w:r>
-    </w:p>
-    <w:p>
-      <w:pPr>
-        <w:ind w:firstLine="720"/>
-      </w:pPr>
-      <w:r>
-        <w:t>Andrew, Riley</w:t>
-      </w:r>
-    </w:p>
-    <w:p/>
-    <w:p>
-      <w:pPr>
-        <w:pStyle w:val="Heading1"/>
-      </w:pPr>
-      <w:r>
         <w:t>Team Contributions</w:t>
       </w:r>
-      <w:bookmarkStart w:id="0" w:name="_GoBack"/>
-      <w:bookmarkEnd w:id="0"/>
     </w:p>
     <w:p>
       <w:r>
@@ -523,6 +695,26 @@
     <w:p>
       <w:r>
         <w:t>Phil- Contribute to generating question, created use case diagrams.</w:t>
+      </w:r>
+    </w:p>
+    <w:p>
+      <w:r>
+        <w:t xml:space="preserve">Fue – Contribute to research </w:t>
+      </w:r>
+      <w:r>
+        <w:t>and documenting</w:t>
+      </w:r>
+      <w:r>
+        <w:t xml:space="preserve"> </w:t>
+      </w:r>
+      <w:r>
+        <w:t>on</w:t>
+      </w:r>
+      <w:r>
+        <w:t xml:space="preserve"> various</w:t>
+      </w:r>
+      <w:r>
+        <w:t xml:space="preserve"> timing systems and the challenges the systems have. </w:t>
       </w:r>
     </w:p>
     <w:sectPr>
@@ -536,7 +728,7 @@
 </file>
 
 <file path=word/numbering.xml><?xml version="1.0" encoding="utf-8"?>
-<w:numbering xmlns:ve="http://schemas.openxmlformats.org/markup-compatibility/2006" xmlns:o="urn:schemas-microsoft-com:office:office" xmlns:r="http://schemas.openxmlformats.org/officeDocument/2006/relationships" xmlns:m="http://schemas.openxmlformats.org/officeDocument/2006/math" xmlns:v="urn:schemas-microsoft-com:vml" xmlns:wp="http://schemas.openxmlformats.org/drawingml/2006/wordprocessingDrawing" xmlns:w10="urn:schemas-microsoft-com:office:word" xmlns:w="http://schemas.openxmlformats.org/wordprocessingml/2006/main" xmlns:wne="http://schemas.microsoft.com/office/word/2006/wordml">
+<w:numbering xmlns:wpc="http://schemas.microsoft.com/office/word/2010/wordprocessingCanvas" xmlns:mc="http://schemas.openxmlformats.org/markup-compatibility/2006" xmlns:o="urn:schemas-microsoft-com:office:office" xmlns:r="http://schemas.openxmlformats.org/officeDocument/2006/relationships" xmlns:m="http://schemas.openxmlformats.org/officeDocument/2006/math" xmlns:v="urn:schemas-microsoft-com:vml" xmlns:wp14="http://schemas.microsoft.com/office/word/2010/wordprocessingDrawing" xmlns:wp="http://schemas.openxmlformats.org/drawingml/2006/wordprocessingDrawing" xmlns:w10="urn:schemas-microsoft-com:office:word" xmlns:w="http://schemas.openxmlformats.org/wordprocessingml/2006/main" xmlns:w14="http://schemas.microsoft.com/office/word/2010/wordml" xmlns:w15="http://schemas.microsoft.com/office/word/2012/wordml" xmlns:wpg="http://schemas.microsoft.com/office/word/2010/wordprocessingGroup" xmlns:wpi="http://schemas.microsoft.com/office/word/2010/wordprocessingInk" xmlns:wne="http://schemas.microsoft.com/office/word/2006/wordml" xmlns:wps="http://schemas.microsoft.com/office/word/2010/wordprocessingShape" mc:Ignorable="w14 w15 wp14">
   <w:abstractNum w:abstractNumId="0">
     <w:nsid w:val="0C874809"/>
     <w:multiLevelType w:val="hybridMultilevel"/>
@@ -553,7 +745,7 @@
         <w:rFonts w:ascii="Symbol" w:hAnsi="Symbol" w:hint="default"/>
       </w:rPr>
     </w:lvl>
-    <w:lvl w:ilvl="1" w:tplc="04090003" w:tentative="1">
+    <w:lvl w:ilvl="1" w:tplc="04090003">
       <w:start w:val="1"/>
       <w:numFmt w:val="bullet"/>
       <w:lvlText w:val="o"/>
@@ -779,7 +971,7 @@
         <w:rFonts w:ascii="Symbol" w:hAnsi="Symbol" w:hint="default"/>
       </w:rPr>
     </w:lvl>
-    <w:lvl w:ilvl="1" w:tplc="04090003" w:tentative="1">
+    <w:lvl w:ilvl="1" w:tplc="04090003">
       <w:start w:val="1"/>
       <w:numFmt w:val="bullet"/>
       <w:lvlText w:val="o"/>
@@ -889,7 +1081,7 @@
 </file>
 
 <file path=word/styles.xml><?xml version="1.0" encoding="utf-8"?>
-<w:styles xmlns:r="http://schemas.openxmlformats.org/officeDocument/2006/relationships" xmlns:w="http://schemas.openxmlformats.org/wordprocessingml/2006/main">
+<w:styles xmlns:mc="http://schemas.openxmlformats.org/markup-compatibility/2006" xmlns:r="http://schemas.openxmlformats.org/officeDocument/2006/relationships" xmlns:w="http://schemas.openxmlformats.org/wordprocessingml/2006/main" xmlns:w14="http://schemas.microsoft.com/office/word/2010/wordml" xmlns:w15="http://schemas.microsoft.com/office/word/2012/wordml" mc:Ignorable="w14 w15">
   <w:docDefaults>
     <w:rPrDefault>
       <w:rPr>
@@ -905,144 +1097,378 @@
       </w:pPr>
     </w:pPrDefault>
   </w:docDefaults>
-  <w:latentStyles w:defLockedState="0" w:defUIPriority="99" w:defSemiHidden="1" w:defUnhideWhenUsed="1" w:defQFormat="0" w:count="267">
-    <w:lsdException w:name="Normal" w:semiHidden="0" w:uiPriority="0" w:unhideWhenUsed="0" w:qFormat="1"/>
-    <w:lsdException w:name="heading 1" w:semiHidden="0" w:uiPriority="9" w:unhideWhenUsed="0" w:qFormat="1"/>
-    <w:lsdException w:name="heading 2" w:uiPriority="9" w:qFormat="1"/>
-    <w:lsdException w:name="heading 3" w:uiPriority="9" w:qFormat="1"/>
-    <w:lsdException w:name="heading 4" w:uiPriority="9" w:qFormat="1"/>
-    <w:lsdException w:name="heading 5" w:uiPriority="9" w:qFormat="1"/>
-    <w:lsdException w:name="heading 6" w:uiPriority="9" w:qFormat="1"/>
-    <w:lsdException w:name="heading 7" w:uiPriority="9" w:qFormat="1"/>
-    <w:lsdException w:name="heading 8" w:uiPriority="9" w:qFormat="1"/>
-    <w:lsdException w:name="heading 9" w:uiPriority="9" w:qFormat="1"/>
-    <w:lsdException w:name="toc 1" w:uiPriority="39"/>
-    <w:lsdException w:name="toc 2" w:uiPriority="39"/>
-    <w:lsdException w:name="toc 3" w:uiPriority="39"/>
-    <w:lsdException w:name="toc 4" w:uiPriority="39"/>
-    <w:lsdException w:name="toc 5" w:uiPriority="39"/>
-    <w:lsdException w:name="toc 6" w:uiPriority="39"/>
-    <w:lsdException w:name="toc 7" w:uiPriority="39"/>
-    <w:lsdException w:name="toc 8" w:uiPriority="39"/>
-    <w:lsdException w:name="toc 9" w:uiPriority="39"/>
-    <w:lsdException w:name="caption" w:uiPriority="35" w:qFormat="1"/>
-    <w:lsdException w:name="Title" w:semiHidden="0" w:uiPriority="10" w:unhideWhenUsed="0" w:qFormat="1"/>
-    <w:lsdException w:name="Default Paragraph Font" w:uiPriority="1"/>
-    <w:lsdException w:name="Subtitle" w:semiHidden="0" w:uiPriority="11" w:unhideWhenUsed="0" w:qFormat="1"/>
-    <w:lsdException w:name="Strong" w:semiHidden="0" w:uiPriority="22" w:unhideWhenUsed="0" w:qFormat="1"/>
-    <w:lsdException w:name="Emphasis" w:semiHidden="0" w:uiPriority="20" w:unhideWhenUsed="0" w:qFormat="1"/>
-    <w:lsdException w:name="Table Grid" w:semiHidden="0" w:uiPriority="39" w:unhideWhenUsed="0"/>
-    <w:lsdException w:name="Placeholder Text" w:unhideWhenUsed="0"/>
-    <w:lsdException w:name="No Spacing" w:semiHidden="0" w:uiPriority="1" w:unhideWhenUsed="0" w:qFormat="1"/>
-    <w:lsdException w:name="Light Shading" w:semiHidden="0" w:uiPriority="60" w:unhideWhenUsed="0"/>
-    <w:lsdException w:name="Light List" w:semiHidden="0" w:uiPriority="61" w:unhideWhenUsed="0"/>
-    <w:lsdException w:name="Light Grid" w:semiHidden="0" w:uiPriority="62" w:unhideWhenUsed="0"/>
-    <w:lsdException w:name="Medium Shading 1" w:semiHidden="0" w:uiPriority="63" w:unhideWhenUsed="0"/>
-    <w:lsdException w:name="Medium Shading 2" w:semiHidden="0" w:uiPriority="64" w:unhideWhenUsed="0"/>
-    <w:lsdException w:name="Medium List 1" w:semiHidden="0" w:uiPriority="65" w:unhideWhenUsed="0"/>
-    <w:lsdException w:name="Medium List 2" w:semiHidden="0" w:uiPriority="66" w:unhideWhenUsed="0"/>
-    <w:lsdException w:name="Medium Grid 1" w:semiHidden="0" w:uiPriority="67" w:unhideWhenUsed="0"/>
-    <w:lsdException w:name="Medium Grid 2" w:semiHidden="0" w:uiPriority="68" w:unhideWhenUsed="0"/>
-    <w:lsdException w:name="Medium Grid 3" w:semiHidden="0" w:uiPriority="69" w:unhideWhenUsed="0"/>
-    <w:lsdException w:name="Dark List" w:semiHidden="0" w:uiPriority="70" w:unhideWhenUsed="0"/>
-    <w:lsdException w:name="Colorful Shading" w:semiHidden="0" w:uiPriority="71" w:unhideWhenUsed="0"/>
-    <w:lsdException w:name="Colorful List" w:semiHidden="0" w:uiPriority="72" w:unhideWhenUsed="0"/>
-    <w:lsdException w:name="Colorful Grid" w:semiHidden="0" w:uiPriority="73" w:unhideWhenUsed="0"/>
-    <w:lsdException w:name="Light Shading Accent 1" w:semiHidden="0" w:uiPriority="60" w:unhideWhenUsed="0"/>
-    <w:lsdException w:name="Light List Accent 1" w:semiHidden="0" w:uiPriority="61" w:unhideWhenUsed="0"/>
-    <w:lsdException w:name="Light Grid Accent 1" w:semiHidden="0" w:uiPriority="62" w:unhideWhenUsed="0"/>
-    <w:lsdException w:name="Medium Shading 1 Accent 1" w:semiHidden="0" w:uiPriority="63" w:unhideWhenUsed="0"/>
-    <w:lsdException w:name="Medium Shading 2 Accent 1" w:semiHidden="0" w:uiPriority="64" w:unhideWhenUsed="0"/>
-    <w:lsdException w:name="Medium List 1 Accent 1" w:semiHidden="0" w:uiPriority="65" w:unhideWhenUsed="0"/>
-    <w:lsdException w:name="Revision" w:unhideWhenUsed="0"/>
-    <w:lsdException w:name="List Paragraph" w:semiHidden="0" w:uiPriority="34" w:unhideWhenUsed="0" w:qFormat="1"/>
-    <w:lsdException w:name="Quote" w:semiHidden="0" w:uiPriority="29" w:unhideWhenUsed="0" w:qFormat="1"/>
-    <w:lsdException w:name="Intense Quote" w:semiHidden="0" w:uiPriority="30" w:unhideWhenUsed="0" w:qFormat="1"/>
-    <w:lsdException w:name="Medium List 2 Accent 1" w:semiHidden="0" w:uiPriority="66" w:unhideWhenUsed="0"/>
-    <w:lsdException w:name="Medium Grid 1 Accent 1" w:semiHidden="0" w:uiPriority="67" w:unhideWhenUsed="0"/>
-    <w:lsdException w:name="Medium Grid 2 Accent 1" w:semiHidden="0" w:uiPriority="68" w:unhideWhenUsed="0"/>
-    <w:lsdException w:name="Medium Grid 3 Accent 1" w:semiHidden="0" w:uiPriority="69" w:unhideWhenUsed="0"/>
-    <w:lsdException w:name="Dark List Accent 1" w:semiHidden="0" w:uiPriority="70" w:unhideWhenUsed="0"/>
-    <w:lsdException w:name="Colorful Shading Accent 1" w:semiHidden="0" w:uiPriority="71" w:unhideWhenUsed="0"/>
-    <w:lsdException w:name="Colorful List Accent 1" w:semiHidden="0" w:uiPriority="72" w:unhideWhenUsed="0"/>
-    <w:lsdException w:name="Colorful Grid Accent 1" w:semiHidden="0" w:uiPriority="73" w:unhideWhenUsed="0"/>
-    <w:lsdException w:name="Light Shading Accent 2" w:semiHidden="0" w:uiPriority="60" w:unhideWhenUsed="0"/>
-    <w:lsdException w:name="Light List Accent 2" w:semiHidden="0" w:uiPriority="61" w:unhideWhenUsed="0"/>
-    <w:lsdException w:name="Light Grid Accent 2" w:semiHidden="0" w:uiPriority="62" w:unhideWhenUsed="0"/>
-    <w:lsdException w:name="Medium Shading 1 Accent 2" w:semiHidden="0" w:uiPriority="63" w:unhideWhenUsed="0"/>
-    <w:lsdException w:name="Medium Shading 2 Accent 2" w:semiHidden="0" w:uiPriority="64" w:unhideWhenUsed="0"/>
-    <w:lsdException w:name="Medium List 1 Accent 2" w:semiHidden="0" w:uiPriority="65" w:unhideWhenUsed="0"/>
-    <w:lsdException w:name="Medium List 2 Accent 2" w:semiHidden="0" w:uiPriority="66" w:unhideWhenUsed="0"/>
-    <w:lsdException w:name="Medium Grid 1 Accent 2" w:semiHidden="0" w:uiPriority="67" w:unhideWhenUsed="0"/>
-    <w:lsdException w:name="Medium Grid 2 Accent 2" w:semiHidden="0" w:uiPriority="68" w:unhideWhenUsed="0"/>
-    <w:lsdException w:name="Medium Grid 3 Accent 2" w:semiHidden="0" w:uiPriority="69" w:unhideWhenUsed="0"/>
-    <w:lsdException w:name="Dark List Accent 2" w:semiHidden="0" w:uiPriority="70" w:unhideWhenUsed="0"/>
-    <w:lsdException w:name="Colorful Shading Accent 2" w:semiHidden="0" w:uiPriority="71" w:unhideWhenUsed="0"/>
-    <w:lsdException w:name="Colorful List Accent 2" w:semiHidden="0" w:uiPriority="72" w:unhideWhenUsed="0"/>
-    <w:lsdException w:name="Colorful Grid Accent 2" w:semiHidden="0" w:uiPriority="73" w:unhideWhenUsed="0"/>
-    <w:lsdException w:name="Light Shading Accent 3" w:semiHidden="0" w:uiPriority="60" w:unhideWhenUsed="0"/>
-    <w:lsdException w:name="Light List Accent 3" w:semiHidden="0" w:uiPriority="61" w:unhideWhenUsed="0"/>
-    <w:lsdException w:name="Light Grid Accent 3" w:semiHidden="0" w:uiPriority="62" w:unhideWhenUsed="0"/>
-    <w:lsdException w:name="Medium Shading 1 Accent 3" w:semiHidden="0" w:uiPriority="63" w:unhideWhenUsed="0"/>
-    <w:lsdException w:name="Medium Shading 2 Accent 3" w:semiHidden="0" w:uiPriority="64" w:unhideWhenUsed="0"/>
-    <w:lsdException w:name="Medium List 1 Accent 3" w:semiHidden="0" w:uiPriority="65" w:unhideWhenUsed="0"/>
-    <w:lsdException w:name="Medium List 2 Accent 3" w:semiHidden="0" w:uiPriority="66" w:unhideWhenUsed="0"/>
-    <w:lsdException w:name="Medium Grid 1 Accent 3" w:semiHidden="0" w:uiPriority="67" w:unhideWhenUsed="0"/>
-    <w:lsdException w:name="Medium Grid 2 Accent 3" w:semiHidden="0" w:uiPriority="68" w:unhideWhenUsed="0"/>
-    <w:lsdException w:name="Medium Grid 3 Accent 3" w:semiHidden="0" w:uiPriority="69" w:unhideWhenUsed="0"/>
-    <w:lsdException w:name="Dark List Accent 3" w:semiHidden="0" w:uiPriority="70" w:unhideWhenUsed="0"/>
-    <w:lsdException w:name="Colorful Shading Accent 3" w:semiHidden="0" w:uiPriority="71" w:unhideWhenUsed="0"/>
-    <w:lsdException w:name="Colorful List Accent 3" w:semiHidden="0" w:uiPriority="72" w:unhideWhenUsed="0"/>
-    <w:lsdException w:name="Colorful Grid Accent 3" w:semiHidden="0" w:uiPriority="73" w:unhideWhenUsed="0"/>
-    <w:lsdException w:name="Light Shading Accent 4" w:semiHidden="0" w:uiPriority="60" w:unhideWhenUsed="0"/>
-    <w:lsdException w:name="Light List Accent 4" w:semiHidden="0" w:uiPriority="61" w:unhideWhenUsed="0"/>
-    <w:lsdException w:name="Light Grid Accent 4" w:semiHidden="0" w:uiPriority="62" w:unhideWhenUsed="0"/>
-    <w:lsdException w:name="Medium Shading 1 Accent 4" w:semiHidden="0" w:uiPriority="63" w:unhideWhenUsed="0"/>
-    <w:lsdException w:name="Medium Shading 2 Accent 4" w:semiHidden="0" w:uiPriority="64" w:unhideWhenUsed="0"/>
-    <w:lsdException w:name="Medium List 1 Accent 4" w:semiHidden="0" w:uiPriority="65" w:unhideWhenUsed="0"/>
-    <w:lsdException w:name="Medium List 2 Accent 4" w:semiHidden="0" w:uiPriority="66" w:unhideWhenUsed="0"/>
-    <w:lsdException w:name="Medium Grid 1 Accent 4" w:semiHidden="0" w:uiPriority="67" w:unhideWhenUsed="0"/>
-    <w:lsdException w:name="Medium Grid 2 Accent 4" w:semiHidden="0" w:uiPriority="68" w:unhideWhenUsed="0"/>
-    <w:lsdException w:name="Medium Grid 3 Accent 4" w:semiHidden="0" w:uiPriority="69" w:unhideWhenUsed="0"/>
-    <w:lsdException w:name="Dark List Accent 4" w:semiHidden="0" w:uiPriority="70" w:unhideWhenUsed="0"/>
-    <w:lsdException w:name="Colorful Shading Accent 4" w:semiHidden="0" w:uiPriority="71" w:unhideWhenUsed="0"/>
-    <w:lsdException w:name="Colorful List Accent 4" w:semiHidden="0" w:uiPriority="72" w:unhideWhenUsed="0"/>
-    <w:lsdException w:name="Colorful Grid Accent 4" w:semiHidden="0" w:uiPriority="73" w:unhideWhenUsed="0"/>
-    <w:lsdException w:name="Light Shading Accent 5" w:semiHidden="0" w:uiPriority="60" w:unhideWhenUsed="0"/>
-    <w:lsdException w:name="Light List Accent 5" w:semiHidden="0" w:uiPriority="61" w:unhideWhenUsed="0"/>
-    <w:lsdException w:name="Light Grid Accent 5" w:semiHidden="0" w:uiPriority="62" w:unhideWhenUsed="0"/>
-    <w:lsdException w:name="Medium Shading 1 Accent 5" w:semiHidden="0" w:uiPriority="63" w:unhideWhenUsed="0"/>
-    <w:lsdException w:name="Medium Shading 2 Accent 5" w:semiHidden="0" w:uiPriority="64" w:unhideWhenUsed="0"/>
-    <w:lsdException w:name="Medium List 1 Accent 5" w:semiHidden="0" w:uiPriority="65" w:unhideWhenUsed="0"/>
-    <w:lsdException w:name="Medium List 2 Accent 5" w:semiHidden="0" w:uiPriority="66" w:unhideWhenUsed="0"/>
-    <w:lsdException w:name="Medium Grid 1 Accent 5" w:semiHidden="0" w:uiPriority="67" w:unhideWhenUsed="0"/>
-    <w:lsdException w:name="Medium Grid 2 Accent 5" w:semiHidden="0" w:uiPriority="68" w:unhideWhenUsed="0"/>
-    <w:lsdException w:name="Medium Grid 3 Accent 5" w:semiHidden="0" w:uiPriority="69" w:unhideWhenUsed="0"/>
-    <w:lsdException w:name="Dark List Accent 5" w:semiHidden="0" w:uiPriority="70" w:unhideWhenUsed="0"/>
-    <w:lsdException w:name="Colorful Shading Accent 5" w:semiHidden="0" w:uiPriority="71" w:unhideWhenUsed="0"/>
-    <w:lsdException w:name="Colorful List Accent 5" w:semiHidden="0" w:uiPriority="72" w:unhideWhenUsed="0"/>
-    <w:lsdException w:name="Colorful Grid Accent 5" w:semiHidden="0" w:uiPriority="73" w:unhideWhenUsed="0"/>
-    <w:lsdException w:name="Light Shading Accent 6" w:semiHidden="0" w:uiPriority="60" w:unhideWhenUsed="0"/>
-    <w:lsdException w:name="Light List Accent 6" w:semiHidden="0" w:uiPriority="61" w:unhideWhenUsed="0"/>
-    <w:lsdException w:name="Light Grid Accent 6" w:semiHidden="0" w:uiPriority="62" w:unhideWhenUsed="0"/>
-    <w:lsdException w:name="Medium Shading 1 Accent 6" w:semiHidden="0" w:uiPriority="63" w:unhideWhenUsed="0"/>
-    <w:lsdException w:name="Medium Shading 2 Accent 6" w:semiHidden="0" w:uiPriority="64" w:unhideWhenUsed="0"/>
-    <w:lsdException w:name="Medium List 1 Accent 6" w:semiHidden="0" w:uiPriority="65" w:unhideWhenUsed="0"/>
-    <w:lsdException w:name="Medium List 2 Accent 6" w:semiHidden="0" w:uiPriority="66" w:unhideWhenUsed="0"/>
-    <w:lsdException w:name="Medium Grid 1 Accent 6" w:semiHidden="0" w:uiPriority="67" w:unhideWhenUsed="0"/>
-    <w:lsdException w:name="Medium Grid 2 Accent 6" w:semiHidden="0" w:uiPriority="68" w:unhideWhenUsed="0"/>
-    <w:lsdException w:name="Medium Grid 3 Accent 6" w:semiHidden="0" w:uiPriority="69" w:unhideWhenUsed="0"/>
-    <w:lsdException w:name="Dark List Accent 6" w:semiHidden="0" w:uiPriority="70" w:unhideWhenUsed="0"/>
-    <w:lsdException w:name="Colorful Shading Accent 6" w:semiHidden="0" w:uiPriority="71" w:unhideWhenUsed="0"/>
-    <w:lsdException w:name="Colorful List Accent 6" w:semiHidden="0" w:uiPriority="72" w:unhideWhenUsed="0"/>
-    <w:lsdException w:name="Colorful Grid Accent 6" w:semiHidden="0" w:uiPriority="73" w:unhideWhenUsed="0"/>
-    <w:lsdException w:name="Subtle Emphasis" w:semiHidden="0" w:uiPriority="19" w:unhideWhenUsed="0" w:qFormat="1"/>
-    <w:lsdException w:name="Intense Emphasis" w:semiHidden="0" w:uiPriority="21" w:unhideWhenUsed="0" w:qFormat="1"/>
-    <w:lsdException w:name="Subtle Reference" w:semiHidden="0" w:uiPriority="31" w:unhideWhenUsed="0" w:qFormat="1"/>
-    <w:lsdException w:name="Intense Reference" w:semiHidden="0" w:uiPriority="32" w:unhideWhenUsed="0" w:qFormat="1"/>
-    <w:lsdException w:name="Book Title" w:semiHidden="0" w:uiPriority="33" w:unhideWhenUsed="0" w:qFormat="1"/>
-    <w:lsdException w:name="Bibliography" w:uiPriority="37"/>
-    <w:lsdException w:name="TOC Heading" w:uiPriority="39" w:qFormat="1"/>
+  <w:latentStyles w:defLockedState="0" w:defUIPriority="99" w:defSemiHidden="0" w:defUnhideWhenUsed="0" w:defQFormat="0" w:count="371">
+    <w:lsdException w:name="Normal" w:uiPriority="0" w:qFormat="1"/>
+    <w:lsdException w:name="heading 1" w:uiPriority="9" w:qFormat="1"/>
+    <w:lsdException w:name="heading 2" w:semiHidden="1" w:uiPriority="9" w:unhideWhenUsed="1" w:qFormat="1"/>
+    <w:lsdException w:name="heading 3" w:semiHidden="1" w:uiPriority="9" w:unhideWhenUsed="1" w:qFormat="1"/>
+    <w:lsdException w:name="heading 4" w:semiHidden="1" w:uiPriority="9" w:unhideWhenUsed="1" w:qFormat="1"/>
+    <w:lsdException w:name="heading 5" w:semiHidden="1" w:uiPriority="9" w:unhideWhenUsed="1" w:qFormat="1"/>
+    <w:lsdException w:name="heading 6" w:semiHidden="1" w:uiPriority="9" w:unhideWhenUsed="1" w:qFormat="1"/>
+    <w:lsdException w:name="heading 7" w:semiHidden="1" w:uiPriority="9" w:unhideWhenUsed="1" w:qFormat="1"/>
+    <w:lsdException w:name="heading 8" w:semiHidden="1" w:uiPriority="9" w:unhideWhenUsed="1" w:qFormat="1"/>
+    <w:lsdException w:name="heading 9" w:semiHidden="1" w:uiPriority="9" w:unhideWhenUsed="1" w:qFormat="1"/>
+    <w:lsdException w:name="index 1" w:semiHidden="1" w:unhideWhenUsed="1"/>
+    <w:lsdException w:name="index 2" w:semiHidden="1" w:unhideWhenUsed="1"/>
+    <w:lsdException w:name="index 3" w:semiHidden="1" w:unhideWhenUsed="1"/>
+    <w:lsdException w:name="index 4" w:semiHidden="1" w:unhideWhenUsed="1"/>
+    <w:lsdException w:name="index 5" w:semiHidden="1" w:unhideWhenUsed="1"/>
+    <w:lsdException w:name="index 6" w:semiHidden="1" w:unhideWhenUsed="1"/>
+    <w:lsdException w:name="index 7" w:semiHidden="1" w:unhideWhenUsed="1"/>
+    <w:lsdException w:name="index 8" w:semiHidden="1" w:unhideWhenUsed="1"/>
+    <w:lsdException w:name="index 9" w:semiHidden="1" w:unhideWhenUsed="1"/>
+    <w:lsdException w:name="toc 1" w:semiHidden="1" w:uiPriority="39" w:unhideWhenUsed="1"/>
+    <w:lsdException w:name="toc 2" w:semiHidden="1" w:uiPriority="39" w:unhideWhenUsed="1"/>
+    <w:lsdException w:name="toc 3" w:semiHidden="1" w:uiPriority="39" w:unhideWhenUsed="1"/>
+    <w:lsdException w:name="toc 4" w:semiHidden="1" w:uiPriority="39" w:unhideWhenUsed="1"/>
+    <w:lsdException w:name="toc 5" w:semiHidden="1" w:uiPriority="39" w:unhideWhenUsed="1"/>
+    <w:lsdException w:name="toc 6" w:semiHidden="1" w:uiPriority="39" w:unhideWhenUsed="1"/>
+    <w:lsdException w:name="toc 7" w:semiHidden="1" w:uiPriority="39" w:unhideWhenUsed="1"/>
+    <w:lsdException w:name="toc 8" w:semiHidden="1" w:uiPriority="39" w:unhideWhenUsed="1"/>
+    <w:lsdException w:name="toc 9" w:semiHidden="1" w:uiPriority="39" w:unhideWhenUsed="1"/>
+    <w:lsdException w:name="Normal Indent" w:semiHidden="1" w:unhideWhenUsed="1"/>
+    <w:lsdException w:name="footnote text" w:semiHidden="1" w:unhideWhenUsed="1"/>
+    <w:lsdException w:name="annotation text" w:semiHidden="1" w:unhideWhenUsed="1"/>
+    <w:lsdException w:name="header" w:semiHidden="1" w:unhideWhenUsed="1"/>
+    <w:lsdException w:name="footer" w:semiHidden="1" w:unhideWhenUsed="1"/>
+    <w:lsdException w:name="index heading" w:semiHidden="1" w:unhideWhenUsed="1"/>
+    <w:lsdException w:name="caption" w:semiHidden="1" w:uiPriority="35" w:unhideWhenUsed="1" w:qFormat="1"/>
+    <w:lsdException w:name="table of figures" w:semiHidden="1" w:unhideWhenUsed="1"/>
+    <w:lsdException w:name="envelope address" w:semiHidden="1" w:unhideWhenUsed="1"/>
+    <w:lsdException w:name="envelope return" w:semiHidden="1" w:unhideWhenUsed="1"/>
+    <w:lsdException w:name="footnote reference" w:semiHidden="1" w:unhideWhenUsed="1"/>
+    <w:lsdException w:name="annotation reference" w:semiHidden="1" w:unhideWhenUsed="1"/>
+    <w:lsdException w:name="line number" w:semiHidden="1" w:unhideWhenUsed="1"/>
+    <w:lsdException w:name="page number" w:semiHidden="1" w:unhideWhenUsed="1"/>
+    <w:lsdException w:name="endnote reference" w:semiHidden="1" w:unhideWhenUsed="1"/>
+    <w:lsdException w:name="endnote text" w:semiHidden="1" w:unhideWhenUsed="1"/>
+    <w:lsdException w:name="table of authorities" w:semiHidden="1" w:unhideWhenUsed="1"/>
+    <w:lsdException w:name="macro" w:semiHidden="1" w:unhideWhenUsed="1"/>
+    <w:lsdException w:name="toa heading" w:semiHidden="1" w:unhideWhenUsed="1"/>
+    <w:lsdException w:name="List" w:semiHidden="1" w:unhideWhenUsed="1"/>
+    <w:lsdException w:name="List Bullet" w:semiHidden="1" w:unhideWhenUsed="1"/>
+    <w:lsdException w:name="List Number" w:semiHidden="1" w:unhideWhenUsed="1"/>
+    <w:lsdException w:name="List 2" w:semiHidden="1" w:unhideWhenUsed="1"/>
+    <w:lsdException w:name="List 3" w:semiHidden="1" w:unhideWhenUsed="1"/>
+    <w:lsdException w:name="List 4" w:semiHidden="1" w:unhideWhenUsed="1"/>
+    <w:lsdException w:name="List 5" w:semiHidden="1" w:unhideWhenUsed="1"/>
+    <w:lsdException w:name="List Bullet 2" w:semiHidden="1" w:unhideWhenUsed="1"/>
+    <w:lsdException w:name="List Bullet 3" w:semiHidden="1" w:unhideWhenUsed="1"/>
+    <w:lsdException w:name="List Bullet 4" w:semiHidden="1" w:unhideWhenUsed="1"/>
+    <w:lsdException w:name="List Bullet 5" w:semiHidden="1" w:unhideWhenUsed="1"/>
+    <w:lsdException w:name="List Number 2" w:semiHidden="1" w:unhideWhenUsed="1"/>
+    <w:lsdException w:name="List Number 3" w:semiHidden="1" w:unhideWhenUsed="1"/>
+    <w:lsdException w:name="List Number 4" w:semiHidden="1" w:unhideWhenUsed="1"/>
+    <w:lsdException w:name="List Number 5" w:semiHidden="1" w:unhideWhenUsed="1"/>
+    <w:lsdException w:name="Title" w:uiPriority="10" w:qFormat="1"/>
+    <w:lsdException w:name="Closing" w:semiHidden="1" w:unhideWhenUsed="1"/>
+    <w:lsdException w:name="Signature" w:semiHidden="1" w:unhideWhenUsed="1"/>
+    <w:lsdException w:name="Default Paragraph Font" w:semiHidden="1" w:uiPriority="1" w:unhideWhenUsed="1"/>
+    <w:lsdException w:name="Body Text" w:semiHidden="1" w:unhideWhenUsed="1"/>
+    <w:lsdException w:name="Body Text Indent" w:semiHidden="1" w:unhideWhenUsed="1"/>
+    <w:lsdException w:name="List Continue" w:semiHidden="1" w:unhideWhenUsed="1"/>
+    <w:lsdException w:name="List Continue 2" w:semiHidden="1" w:unhideWhenUsed="1"/>
+    <w:lsdException w:name="List Continue 3" w:semiHidden="1" w:unhideWhenUsed="1"/>
+    <w:lsdException w:name="List Continue 4" w:semiHidden="1" w:unhideWhenUsed="1"/>
+    <w:lsdException w:name="List Continue 5" w:semiHidden="1" w:unhideWhenUsed="1"/>
+    <w:lsdException w:name="Message Header" w:semiHidden="1" w:unhideWhenUsed="1"/>
+    <w:lsdException w:name="Subtitle" w:uiPriority="11" w:qFormat="1"/>
+    <w:lsdException w:name="Salutation" w:semiHidden="1" w:unhideWhenUsed="1"/>
+    <w:lsdException w:name="Date" w:semiHidden="1" w:unhideWhenUsed="1"/>
+    <w:lsdException w:name="Body Text First Indent" w:semiHidden="1" w:unhideWhenUsed="1"/>
+    <w:lsdException w:name="Body Text First Indent 2" w:semiHidden="1" w:unhideWhenUsed="1"/>
+    <w:lsdException w:name="Note Heading" w:semiHidden="1" w:unhideWhenUsed="1"/>
+    <w:lsdException w:name="Body Text 2" w:semiHidden="1" w:unhideWhenUsed="1"/>
+    <w:lsdException w:name="Body Text 3" w:semiHidden="1" w:unhideWhenUsed="1"/>
+    <w:lsdException w:name="Body Text Indent 2" w:semiHidden="1" w:unhideWhenUsed="1"/>
+    <w:lsdException w:name="Body Text Indent 3" w:semiHidden="1" w:unhideWhenUsed="1"/>
+    <w:lsdException w:name="Block Text" w:semiHidden="1" w:unhideWhenUsed="1"/>
+    <w:lsdException w:name="Hyperlink" w:semiHidden="1" w:unhideWhenUsed="1"/>
+    <w:lsdException w:name="FollowedHyperlink" w:semiHidden="1" w:unhideWhenUsed="1"/>
+    <w:lsdException w:name="Strong" w:uiPriority="22" w:qFormat="1"/>
+    <w:lsdException w:name="Emphasis" w:uiPriority="20" w:qFormat="1"/>
+    <w:lsdException w:name="Document Map" w:semiHidden="1" w:unhideWhenUsed="1"/>
+    <w:lsdException w:name="Plain Text" w:semiHidden="1" w:unhideWhenUsed="1"/>
+    <w:lsdException w:name="E-mail Signature" w:semiHidden="1" w:unhideWhenUsed="1"/>
+    <w:lsdException w:name="HTML Top of Form" w:semiHidden="1" w:unhideWhenUsed="1"/>
+    <w:lsdException w:name="HTML Bottom of Form" w:semiHidden="1" w:unhideWhenUsed="1"/>
+    <w:lsdException w:name="Normal (Web)" w:semiHidden="1" w:unhideWhenUsed="1"/>
+    <w:lsdException w:name="HTML Acronym" w:semiHidden="1" w:unhideWhenUsed="1"/>
+    <w:lsdException w:name="HTML Address" w:semiHidden="1" w:unhideWhenUsed="1"/>
+    <w:lsdException w:name="HTML Cite" w:semiHidden="1" w:unhideWhenUsed="1"/>
+    <w:lsdException w:name="HTML Code" w:semiHidden="1" w:unhideWhenUsed="1"/>
+    <w:lsdException w:name="HTML Definition" w:semiHidden="1" w:unhideWhenUsed="1"/>
+    <w:lsdException w:name="HTML Keyboard" w:semiHidden="1" w:unhideWhenUsed="1"/>
+    <w:lsdException w:name="HTML Preformatted" w:semiHidden="1" w:unhideWhenUsed="1"/>
+    <w:lsdException w:name="HTML Sample" w:semiHidden="1" w:unhideWhenUsed="1"/>
+    <w:lsdException w:name="HTML Typewriter" w:semiHidden="1" w:unhideWhenUsed="1"/>
+    <w:lsdException w:name="HTML Variable" w:semiHidden="1" w:unhideWhenUsed="1"/>
+    <w:lsdException w:name="Normal Table" w:semiHidden="1" w:unhideWhenUsed="1"/>
+    <w:lsdException w:name="annotation subject" w:semiHidden="1" w:unhideWhenUsed="1"/>
+    <w:lsdException w:name="No List" w:semiHidden="1" w:unhideWhenUsed="1"/>
+    <w:lsdException w:name="Outline List 1" w:semiHidden="1" w:unhideWhenUsed="1"/>
+    <w:lsdException w:name="Outline List 2" w:semiHidden="1" w:unhideWhenUsed="1"/>
+    <w:lsdException w:name="Outline List 3" w:semiHidden="1" w:unhideWhenUsed="1"/>
+    <w:lsdException w:name="Table Simple 1" w:semiHidden="1" w:unhideWhenUsed="1"/>
+    <w:lsdException w:name="Table Simple 2" w:semiHidden="1" w:unhideWhenUsed="1"/>
+    <w:lsdException w:name="Table Simple 3" w:semiHidden="1" w:unhideWhenUsed="1"/>
+    <w:lsdException w:name="Table Classic 1" w:semiHidden="1" w:unhideWhenUsed="1"/>
+    <w:lsdException w:name="Table Classic 2" w:semiHidden="1" w:unhideWhenUsed="1"/>
+    <w:lsdException w:name="Table Classic 3" w:semiHidden="1" w:unhideWhenUsed="1"/>
+    <w:lsdException w:name="Table Classic 4" w:semiHidden="1" w:unhideWhenUsed="1"/>
+    <w:lsdException w:name="Table Colorful 1" w:semiHidden="1" w:unhideWhenUsed="1"/>
+    <w:lsdException w:name="Table Colorful 2" w:semiHidden="1" w:unhideWhenUsed="1"/>
+    <w:lsdException w:name="Table Colorful 3" w:semiHidden="1" w:unhideWhenUsed="1"/>
+    <w:lsdException w:name="Table Columns 1" w:semiHidden="1" w:unhideWhenUsed="1"/>
+    <w:lsdException w:name="Table Columns 2" w:semiHidden="1" w:unhideWhenUsed="1"/>
+    <w:lsdException w:name="Table Columns 3" w:semiHidden="1" w:unhideWhenUsed="1"/>
+    <w:lsdException w:name="Table Columns 4" w:semiHidden="1" w:unhideWhenUsed="1"/>
+    <w:lsdException w:name="Table Columns 5" w:semiHidden="1" w:unhideWhenUsed="1"/>
+    <w:lsdException w:name="Table Grid 1" w:semiHidden="1" w:unhideWhenUsed="1"/>
+    <w:lsdException w:name="Table Grid 2" w:semiHidden="1" w:unhideWhenUsed="1"/>
+    <w:lsdException w:name="Table Grid 3" w:semiHidden="1" w:unhideWhenUsed="1"/>
+    <w:lsdException w:name="Table Grid 4" w:semiHidden="1" w:unhideWhenUsed="1"/>
+    <w:lsdException w:name="Table Grid 5" w:semiHidden="1" w:unhideWhenUsed="1"/>
+    <w:lsdException w:name="Table Grid 6" w:semiHidden="1" w:unhideWhenUsed="1"/>
+    <w:lsdException w:name="Table Grid 7" w:semiHidden="1" w:unhideWhenUsed="1"/>
+    <w:lsdException w:name="Table Grid 8" w:semiHidden="1" w:unhideWhenUsed="1"/>
+    <w:lsdException w:name="Table List 1" w:semiHidden="1" w:unhideWhenUsed="1"/>
+    <w:lsdException w:name="Table List 2" w:semiHidden="1" w:unhideWhenUsed="1"/>
+    <w:lsdException w:name="Table List 3" w:semiHidden="1" w:unhideWhenUsed="1"/>
+    <w:lsdException w:name="Table List 4" w:semiHidden="1" w:unhideWhenUsed="1"/>
+    <w:lsdException w:name="Table List 5" w:semiHidden="1" w:unhideWhenUsed="1"/>
+    <w:lsdException w:name="Table List 6" w:semiHidden="1" w:unhideWhenUsed="1"/>
+    <w:lsdException w:name="Table List 7" w:semiHidden="1" w:unhideWhenUsed="1"/>
+    <w:lsdException w:name="Table List 8" w:semiHidden="1" w:unhideWhenUsed="1"/>
+    <w:lsdException w:name="Table 3D effects 1" w:semiHidden="1" w:unhideWhenUsed="1"/>
+    <w:lsdException w:name="Table 3D effects 2" w:semiHidden="1" w:unhideWhenUsed="1"/>
+    <w:lsdException w:name="Table 3D effects 3" w:semiHidden="1" w:unhideWhenUsed="1"/>
+    <w:lsdException w:name="Table Contemporary" w:semiHidden="1" w:unhideWhenUsed="1"/>
+    <w:lsdException w:name="Table Elegant" w:semiHidden="1" w:unhideWhenUsed="1"/>
+    <w:lsdException w:name="Table Professional" w:semiHidden="1" w:unhideWhenUsed="1"/>
+    <w:lsdException w:name="Table Subtle 1" w:semiHidden="1" w:unhideWhenUsed="1"/>
+    <w:lsdException w:name="Table Subtle 2" w:semiHidden="1" w:unhideWhenUsed="1"/>
+    <w:lsdException w:name="Table Web 1" w:semiHidden="1" w:unhideWhenUsed="1"/>
+    <w:lsdException w:name="Table Web 2" w:semiHidden="1" w:unhideWhenUsed="1"/>
+    <w:lsdException w:name="Table Web 3" w:semiHidden="1" w:unhideWhenUsed="1"/>
+    <w:lsdException w:name="Balloon Text" w:semiHidden="1" w:unhideWhenUsed="1"/>
+    <w:lsdException w:name="Table Grid" w:uiPriority="39"/>
+    <w:lsdException w:name="Table Theme" w:semiHidden="1" w:unhideWhenUsed="1"/>
+    <w:lsdException w:name="Placeholder Text" w:semiHidden="1"/>
+    <w:lsdException w:name="No Spacing" w:uiPriority="1" w:qFormat="1"/>
+    <w:lsdException w:name="Light Shading" w:uiPriority="60"/>
+    <w:lsdException w:name="Light List" w:uiPriority="61"/>
+    <w:lsdException w:name="Light Grid" w:uiPriority="62"/>
+    <w:lsdException w:name="Medium Shading 1" w:uiPriority="63"/>
+    <w:lsdException w:name="Medium Shading 2" w:uiPriority="64"/>
+    <w:lsdException w:name="Medium List 1" w:uiPriority="65"/>
+    <w:lsdException w:name="Medium List 2" w:uiPriority="66"/>
+    <w:lsdException w:name="Medium Grid 1" w:uiPriority="67"/>
+    <w:lsdException w:name="Medium Grid 2" w:uiPriority="68"/>
+    <w:lsdException w:name="Medium Grid 3" w:uiPriority="69"/>
+    <w:lsdException w:name="Dark List" w:uiPriority="70"/>
+    <w:lsdException w:name="Colorful Shading" w:uiPriority="71"/>
+    <w:lsdException w:name="Colorful List" w:uiPriority="72"/>
+    <w:lsdException w:name="Colorful Grid" w:uiPriority="73"/>
+    <w:lsdException w:name="Light Shading Accent 1" w:uiPriority="60"/>
+    <w:lsdException w:name="Light List Accent 1" w:uiPriority="61"/>
+    <w:lsdException w:name="Light Grid Accent 1" w:uiPriority="62"/>
+    <w:lsdException w:name="Medium Shading 1 Accent 1" w:uiPriority="63"/>
+    <w:lsdException w:name="Medium Shading 2 Accent 1" w:uiPriority="64"/>
+    <w:lsdException w:name="Medium List 1 Accent 1" w:uiPriority="65"/>
+    <w:lsdException w:name="Revision" w:semiHidden="1"/>
+    <w:lsdException w:name="List Paragraph" w:uiPriority="34" w:qFormat="1"/>
+    <w:lsdException w:name="Quote" w:uiPriority="29" w:qFormat="1"/>
+    <w:lsdException w:name="Intense Quote" w:uiPriority="30" w:qFormat="1"/>
+    <w:lsdException w:name="Medium List 2 Accent 1" w:uiPriority="66"/>
+    <w:lsdException w:name="Medium Grid 1 Accent 1" w:uiPriority="67"/>
+    <w:lsdException w:name="Medium Grid 2 Accent 1" w:uiPriority="68"/>
+    <w:lsdException w:name="Medium Grid 3 Accent 1" w:uiPriority="69"/>
+    <w:lsdException w:name="Dark List Accent 1" w:uiPriority="70"/>
+    <w:lsdException w:name="Colorful Shading Accent 1" w:uiPriority="71"/>
+    <w:lsdException w:name="Colorful List Accent 1" w:uiPriority="72"/>
+    <w:lsdException w:name="Colorful Grid Accent 1" w:uiPriority="73"/>
+    <w:lsdException w:name="Light Shading Accent 2" w:uiPriority="60"/>
+    <w:lsdException w:name="Light List Accent 2" w:uiPriority="61"/>
+    <w:lsdException w:name="Light Grid Accent 2" w:uiPriority="62"/>
+    <w:lsdException w:name="Medium Shading 1 Accent 2" w:uiPriority="63"/>
+    <w:lsdException w:name="Medium Shading 2 Accent 2" w:uiPriority="64"/>
+    <w:lsdException w:name="Medium List 1 Accent 2" w:uiPriority="65"/>
+    <w:lsdException w:name="Medium List 2 Accent 2" w:uiPriority="66"/>
+    <w:lsdException w:name="Medium Grid 1 Accent 2" w:uiPriority="67"/>
+    <w:lsdException w:name="Medium Grid 2 Accent 2" w:uiPriority="68"/>
+    <w:lsdException w:name="Medium Grid 3 Accent 2" w:uiPriority="69"/>
+    <w:lsdException w:name="Dark List Accent 2" w:uiPriority="70"/>
+    <w:lsdException w:name="Colorful Shading Accent 2" w:uiPriority="71"/>
+    <w:lsdException w:name="Colorful List Accent 2" w:uiPriority="72"/>
+    <w:lsdException w:name="Colorful Grid Accent 2" w:uiPriority="73"/>
+    <w:lsdException w:name="Light Shading Accent 3" w:uiPriority="60"/>
+    <w:lsdException w:name="Light List Accent 3" w:uiPriority="61"/>
+    <w:lsdException w:name="Light Grid Accent 3" w:uiPriority="62"/>
+    <w:lsdException w:name="Medium Shading 1 Accent 3" w:uiPriority="63"/>
+    <w:lsdException w:name="Medium Shading 2 Accent 3" w:uiPriority="64"/>
+    <w:lsdException w:name="Medium List 1 Accent 3" w:uiPriority="65"/>
+    <w:lsdException w:name="Medium List 2 Accent 3" w:uiPriority="66"/>
+    <w:lsdException w:name="Medium Grid 1 Accent 3" w:uiPriority="67"/>
+    <w:lsdException w:name="Medium Grid 2 Accent 3" w:uiPriority="68"/>
+    <w:lsdException w:name="Medium Grid 3 Accent 3" w:uiPriority="69"/>
+    <w:lsdException w:name="Dark List Accent 3" w:uiPriority="70"/>
+    <w:lsdException w:name="Colorful Shading Accent 3" w:uiPriority="71"/>
+    <w:lsdException w:name="Colorful List Accent 3" w:uiPriority="72"/>
+    <w:lsdException w:name="Colorful Grid Accent 3" w:uiPriority="73"/>
+    <w:lsdException w:name="Light Shading Accent 4" w:uiPriority="60"/>
+    <w:lsdException w:name="Light List Accent 4" w:uiPriority="61"/>
+    <w:lsdException w:name="Light Grid Accent 4" w:uiPriority="62"/>
+    <w:lsdException w:name="Medium Shading 1 Accent 4" w:uiPriority="63"/>
+    <w:lsdException w:name="Medium Shading 2 Accent 4" w:uiPriority="64"/>
+    <w:lsdException w:name="Medium List 1 Accent 4" w:uiPriority="65"/>
+    <w:lsdException w:name="Medium List 2 Accent 4" w:uiPriority="66"/>
+    <w:lsdException w:name="Medium Grid 1 Accent 4" w:uiPriority="67"/>
+    <w:lsdException w:name="Medium Grid 2 Accent 4" w:uiPriority="68"/>
+    <w:lsdException w:name="Medium Grid 3 Accent 4" w:uiPriority="69"/>
+    <w:lsdException w:name="Dark List Accent 4" w:uiPriority="70"/>
+    <w:lsdException w:name="Colorful Shading Accent 4" w:uiPriority="71"/>
+    <w:lsdException w:name="Colorful List Accent 4" w:uiPriority="72"/>
+    <w:lsdException w:name="Colorful Grid Accent 4" w:uiPriority="73"/>
+    <w:lsdException w:name="Light Shading Accent 5" w:uiPriority="60"/>
+    <w:lsdException w:name="Light List Accent 5" w:uiPriority="61"/>
+    <w:lsdException w:name="Light Grid Accent 5" w:uiPriority="62"/>
+    <w:lsdException w:name="Medium Shading 1 Accent 5" w:uiPriority="63"/>
+    <w:lsdException w:name="Medium Shading 2 Accent 5" w:uiPriority="64"/>
+    <w:lsdException w:name="Medium List 1 Accent 5" w:uiPriority="65"/>
+    <w:lsdException w:name="Medium List 2 Accent 5" w:uiPriority="66"/>
+    <w:lsdException w:name="Medium Grid 1 Accent 5" w:uiPriority="67"/>
+    <w:lsdException w:name="Medium Grid 2 Accent 5" w:uiPriority="68"/>
+    <w:lsdException w:name="Medium Grid 3 Accent 5" w:uiPriority="69"/>
+    <w:lsdException w:name="Dark List Accent 5" w:uiPriority="70"/>
+    <w:lsdException w:name="Colorful Shading Accent 5" w:uiPriority="71"/>
+    <w:lsdException w:name="Colorful List Accent 5" w:uiPriority="72"/>
+    <w:lsdException w:name="Colorful Grid Accent 5" w:uiPriority="73"/>
+    <w:lsdException w:name="Light Shading Accent 6" w:uiPriority="60"/>
+    <w:lsdException w:name="Light List Accent 6" w:uiPriority="61"/>
+    <w:lsdException w:name="Light Grid Accent 6" w:uiPriority="62"/>
+    <w:lsdException w:name="Medium Shading 1 Accent 6" w:uiPriority="63"/>
+    <w:lsdException w:name="Medium Shading 2 Accent 6" w:uiPriority="64"/>
+    <w:lsdException w:name="Medium List 1 Accent 6" w:uiPriority="65"/>
+    <w:lsdException w:name="Medium List 2 Accent 6" w:uiPriority="66"/>
+    <w:lsdException w:name="Medium Grid 1 Accent 6" w:uiPriority="67"/>
+    <w:lsdException w:name="Medium Grid 2 Accent 6" w:uiPriority="68"/>
+    <w:lsdException w:name="Medium Grid 3 Accent 6" w:uiPriority="69"/>
+    <w:lsdException w:name="Dark List Accent 6" w:uiPriority="70"/>
+    <w:lsdException w:name="Colorful Shading Accent 6" w:uiPriority="71"/>
+    <w:lsdException w:name="Colorful List Accent 6" w:uiPriority="72"/>
+    <w:lsdException w:name="Colorful Grid Accent 6" w:uiPriority="73"/>
+    <w:lsdException w:name="Subtle Emphasis" w:uiPriority="19" w:qFormat="1"/>
+    <w:lsdException w:name="Intense Emphasis" w:uiPriority="21" w:qFormat="1"/>
+    <w:lsdException w:name="Subtle Reference" w:uiPriority="31" w:qFormat="1"/>
+    <w:lsdException w:name="Intense Reference" w:uiPriority="32" w:qFormat="1"/>
+    <w:lsdException w:name="Book Title" w:uiPriority="33" w:qFormat="1"/>
+    <w:lsdException w:name="Bibliography" w:semiHidden="1" w:uiPriority="37" w:unhideWhenUsed="1"/>
+    <w:lsdException w:name="TOC Heading" w:semiHidden="1" w:uiPriority="39" w:unhideWhenUsed="1" w:qFormat="1"/>
+    <w:lsdException w:name="Plain Table 1" w:uiPriority="41"/>
+    <w:lsdException w:name="Plain Table 2" w:uiPriority="42"/>
+    <w:lsdException w:name="Plain Table 3" w:uiPriority="43"/>
+    <w:lsdException w:name="Plain Table 4" w:uiPriority="44"/>
+    <w:lsdException w:name="Plain Table 5" w:uiPriority="45"/>
+    <w:lsdException w:name="Grid Table Light" w:uiPriority="40"/>
+    <w:lsdException w:name="Grid Table 1 Light" w:uiPriority="46"/>
+    <w:lsdException w:name="Grid Table 2" w:uiPriority="47"/>
+    <w:lsdException w:name="Grid Table 3" w:uiPriority="48"/>
+    <w:lsdException w:name="Grid Table 4" w:uiPriority="49"/>
+    <w:lsdException w:name="Grid Table 5 Dark" w:uiPriority="50"/>
+    <w:lsdException w:name="Grid Table 6 Colorful" w:uiPriority="51"/>
+    <w:lsdException w:name="Grid Table 7 Colorful" w:uiPriority="52"/>
+    <w:lsdException w:name="Grid Table 1 Light Accent 1" w:uiPriority="46"/>
+    <w:lsdException w:name="Grid Table 2 Accent 1" w:uiPriority="47"/>
+    <w:lsdException w:name="Grid Table 3 Accent 1" w:uiPriority="48"/>
+    <w:lsdException w:name="Grid Table 4 Accent 1" w:uiPriority="49"/>
+    <w:lsdException w:name="Grid Table 5 Dark Accent 1" w:uiPriority="50"/>
+    <w:lsdException w:name="Grid Table 6 Colorful Accent 1" w:uiPriority="51"/>
+    <w:lsdException w:name="Grid Table 7 Colorful Accent 1" w:uiPriority="52"/>
+    <w:lsdException w:name="Grid Table 1 Light Accent 2" w:uiPriority="46"/>
+    <w:lsdException w:name="Grid Table 2 Accent 2" w:uiPriority="47"/>
+    <w:lsdException w:name="Grid Table 3 Accent 2" w:uiPriority="48"/>
+    <w:lsdException w:name="Grid Table 4 Accent 2" w:uiPriority="49"/>
+    <w:lsdException w:name="Grid Table 5 Dark Accent 2" w:uiPriority="50"/>
+    <w:lsdException w:name="Grid Table 6 Colorful Accent 2" w:uiPriority="51"/>
+    <w:lsdException w:name="Grid Table 7 Colorful Accent 2" w:uiPriority="52"/>
+    <w:lsdException w:name="Grid Table 1 Light Accent 3" w:uiPriority="46"/>
+    <w:lsdException w:name="Grid Table 2 Accent 3" w:uiPriority="47"/>
+    <w:lsdException w:name="Grid Table 3 Accent 3" w:uiPriority="48"/>
+    <w:lsdException w:name="Grid Table 4 Accent 3" w:uiPriority="49"/>
+    <w:lsdException w:name="Grid Table 5 Dark Accent 3" w:uiPriority="50"/>
+    <w:lsdException w:name="Grid Table 6 Colorful Accent 3" w:uiPriority="51"/>
+    <w:lsdException w:name="Grid Table 7 Colorful Accent 3" w:uiPriority="52"/>
+    <w:lsdException w:name="Grid Table 1 Light Accent 4" w:uiPriority="46"/>
+    <w:lsdException w:name="Grid Table 2 Accent 4" w:uiPriority="47"/>
+    <w:lsdException w:name="Grid Table 3 Accent 4" w:uiPriority="48"/>
+    <w:lsdException w:name="Grid Table 4 Accent 4" w:uiPriority="49"/>
+    <w:lsdException w:name="Grid Table 5 Dark Accent 4" w:uiPriority="50"/>
+    <w:lsdException w:name="Grid Table 6 Colorful Accent 4" w:uiPriority="51"/>
+    <w:lsdException w:name="Grid Table 7 Colorful Accent 4" w:uiPriority="52"/>
+    <w:lsdException w:name="Grid Table 1 Light Accent 5" w:uiPriority="46"/>
+    <w:lsdException w:name="Grid Table 2 Accent 5" w:uiPriority="47"/>
+    <w:lsdException w:name="Grid Table 3 Accent 5" w:uiPriority="48"/>
+    <w:lsdException w:name="Grid Table 4 Accent 5" w:uiPriority="49"/>
+    <w:lsdException w:name="Grid Table 5 Dark Accent 5" w:uiPriority="50"/>
+    <w:lsdException w:name="Grid Table 6 Colorful Accent 5" w:uiPriority="51"/>
+    <w:lsdException w:name="Grid Table 7 Colorful Accent 5" w:uiPriority="52"/>
+    <w:lsdException w:name="Grid Table 1 Light Accent 6" w:uiPriority="46"/>
+    <w:lsdException w:name="Grid Table 2 Accent 6" w:uiPriority="47"/>
+    <w:lsdException w:name="Grid Table 3 Accent 6" w:uiPriority="48"/>
+    <w:lsdException w:name="Grid Table 4 Accent 6" w:uiPriority="49"/>
+    <w:lsdException w:name="Grid Table 5 Dark Accent 6" w:uiPriority="50"/>
+    <w:lsdException w:name="Grid Table 6 Colorful Accent 6" w:uiPriority="51"/>
+    <w:lsdException w:name="Grid Table 7 Colorful Accent 6" w:uiPriority="52"/>
+    <w:lsdException w:name="List Table 1 Light" w:uiPriority="46"/>
+    <w:lsdException w:name="List Table 2" w:uiPriority="47"/>
+    <w:lsdException w:name="List Table 3" w:uiPriority="48"/>
+    <w:lsdException w:name="List Table 4" w:uiPriority="49"/>
+    <w:lsdException w:name="List Table 5 Dark" w:uiPriority="50"/>
+    <w:lsdException w:name="List Table 6 Colorful" w:uiPriority="51"/>
+    <w:lsdException w:name="List Table 7 Colorful" w:uiPriority="52"/>
+    <w:lsdException w:name="List Table 1 Light Accent 1" w:uiPriority="46"/>
+    <w:lsdException w:name="List Table 2 Accent 1" w:uiPriority="47"/>
+    <w:lsdException w:name="List Table 3 Accent 1" w:uiPriority="48"/>
+    <w:lsdException w:name="List Table 4 Accent 1" w:uiPriority="49"/>
+    <w:lsdException w:name="List Table 5 Dark Accent 1" w:uiPriority="50"/>
+    <w:lsdException w:name="List Table 6 Colorful Accent 1" w:uiPriority="51"/>
+    <w:lsdException w:name="List Table 7 Colorful Accent 1" w:uiPriority="52"/>
+    <w:lsdException w:name="List Table 1 Light Accent 2" w:uiPriority="46"/>
+    <w:lsdException w:name="List Table 2 Accent 2" w:uiPriority="47"/>
+    <w:lsdException w:name="List Table 3 Accent 2" w:uiPriority="48"/>
+    <w:lsdException w:name="List Table 4 Accent 2" w:uiPriority="49"/>
+    <w:lsdException w:name="List Table 5 Dark Accent 2" w:uiPriority="50"/>
+    <w:lsdException w:name="List Table 6 Colorful Accent 2" w:uiPriority="51"/>
+    <w:lsdException w:name="List Table 7 Colorful Accent 2" w:uiPriority="52"/>
+    <w:lsdException w:name="List Table 1 Light Accent 3" w:uiPriority="46"/>
+    <w:lsdException w:name="List Table 2 Accent 3" w:uiPriority="47"/>
+    <w:lsdException w:name="List Table 3 Accent 3" w:uiPriority="48"/>
+    <w:lsdException w:name="List Table 4 Accent 3" w:uiPriority="49"/>
+    <w:lsdException w:name="List Table 5 Dark Accent 3" w:uiPriority="50"/>
+    <w:lsdException w:name="List Table 6 Colorful Accent 3" w:uiPriority="51"/>
+    <w:lsdException w:name="List Table 7 Colorful Accent 3" w:uiPriority="52"/>
+    <w:lsdException w:name="List Table 1 Light Accent 4" w:uiPriority="46"/>
+    <w:lsdException w:name="List Table 2 Accent 4" w:uiPriority="47"/>
+    <w:lsdException w:name="List Table 3 Accent 4" w:uiPriority="48"/>
+    <w:lsdException w:name="List Table 4 Accent 4" w:uiPriority="49"/>
+    <w:lsdException w:name="List Table 5 Dark Accent 4" w:uiPriority="50"/>
+    <w:lsdException w:name="List Table 6 Colorful Accent 4" w:uiPriority="51"/>
+    <w:lsdException w:name="List Table 7 Colorful Accent 4" w:uiPriority="52"/>
+    <w:lsdException w:name="List Table 1 Light Accent 5" w:uiPriority="46"/>
+    <w:lsdException w:name="List Table 2 Accent 5" w:uiPriority="47"/>
+    <w:lsdException w:name="List Table 3 Accent 5" w:uiPriority="48"/>
+    <w:lsdException w:name="List Table 4 Accent 5" w:uiPriority="49"/>
+    <w:lsdException w:name="List Table 5 Dark Accent 5" w:uiPriority="50"/>
+    <w:lsdException w:name="List Table 6 Colorful Accent 5" w:uiPriority="51"/>
+    <w:lsdException w:name="List Table 7 Colorful Accent 5" w:uiPriority="52"/>
+    <w:lsdException w:name="List Table 1 Light Accent 6" w:uiPriority="46"/>
+    <w:lsdException w:name="List Table 2 Accent 6" w:uiPriority="47"/>
+    <w:lsdException w:name="List Table 3 Accent 6" w:uiPriority="48"/>
+    <w:lsdException w:name="List Table 4 Accent 6" w:uiPriority="49"/>
+    <w:lsdException w:name="List Table 5 Dark Accent 6" w:uiPriority="50"/>
+    <w:lsdException w:name="List Table 6 Colorful Accent 6" w:uiPriority="51"/>
+    <w:lsdException w:name="List Table 7 Colorful Accent 6" w:uiPriority="52"/>
   </w:latentStyles>
   <w:style w:type="paragraph" w:default="1" w:styleId="Normal">
     <w:name w:val="Normal"/>
@@ -1081,7 +1507,6 @@
     <w:uiPriority w:val="99"/>
     <w:semiHidden/>
     <w:unhideWhenUsed/>
-    <w:qFormat/>
     <w:tblPr>
       <w:tblInd w:w="0" w:type="dxa"/>
       <w:tblCellMar>
@@ -1444,7 +1869,7 @@
   <a:extraClrSchemeLst/>
   <a:extLst>
     <a:ext uri="{05A4C25C-085E-4340-85A3-A5531E510DB2}">
-      <thm15:themeFamily xmlns:thm15="http://schemas.microsoft.com/office/thememl/2012/main" xmlns="" name="Office Theme" id="{62F939B6-93AF-4DB8-9C6B-D6C7DFDC589F}" vid="{4A3C46E8-61CC-4603-A589-7422A47A8E4A}"/>
+      <thm15:themeFamily xmlns:thm15="http://schemas.microsoft.com/office/thememl/2012/main" name="Office Theme" id="{62F939B6-93AF-4DB8-9C6B-D6C7DFDC589F}" vid="{4A3C46E8-61CC-4603-A589-7422A47A8E4A}"/>
     </a:ext>
   </a:extLst>
 </a:theme>

</xml_diff>

<commit_message>
Removing some Superfluous info regarding UML Use Cases
</commit_message>
<xml_diff>
--- a/Artifacts/Documents/Lab3.docx
+++ b/Artifacts/Documents/Lab3.docx
@@ -1,6 +1,6 @@
 
 <file path=word/document.xml><?xml version="1.0" encoding="utf-8"?>
-<w:document xmlns:wpc="http://schemas.microsoft.com/office/word/2010/wordprocessingCanvas" xmlns:mc="http://schemas.openxmlformats.org/markup-compatibility/2006" xmlns:o="urn:schemas-microsoft-com:office:office" xmlns:r="http://schemas.openxmlformats.org/officeDocument/2006/relationships" xmlns:m="http://schemas.openxmlformats.org/officeDocument/2006/math" xmlns:v="urn:schemas-microsoft-com:vml" xmlns:wp14="http://schemas.microsoft.com/office/word/2010/wordprocessingDrawing" xmlns:wp="http://schemas.openxmlformats.org/drawingml/2006/wordprocessingDrawing" xmlns:w10="urn:schemas-microsoft-com:office:word" xmlns:w="http://schemas.openxmlformats.org/wordprocessingml/2006/main" xmlns:w14="http://schemas.microsoft.com/office/word/2010/wordml" xmlns:w15="http://schemas.microsoft.com/office/word/2012/wordml" xmlns:wpg="http://schemas.microsoft.com/office/word/2010/wordprocessingGroup" xmlns:wpi="http://schemas.microsoft.com/office/word/2010/wordprocessingInk" xmlns:wne="http://schemas.microsoft.com/office/word/2006/wordml" xmlns:wps="http://schemas.microsoft.com/office/word/2010/wordprocessingShape" mc:Ignorable="w14 w15 wp14">
+<w:document xmlns:ve="http://schemas.openxmlformats.org/markup-compatibility/2006" xmlns:o="urn:schemas-microsoft-com:office:office" xmlns:r="http://schemas.openxmlformats.org/officeDocument/2006/relationships" xmlns:m="http://schemas.openxmlformats.org/officeDocument/2006/math" xmlns:v="urn:schemas-microsoft-com:vml" xmlns:wp="http://schemas.openxmlformats.org/drawingml/2006/wordprocessingDrawing" xmlns:w10="urn:schemas-microsoft-com:office:word" xmlns:w="http://schemas.openxmlformats.org/wordprocessingml/2006/main" xmlns:wne="http://schemas.microsoft.com/office/word/2006/wordml">
   <w:body>
     <w:p>
       <w:pPr>
@@ -203,10 +203,7 @@
         </w:numPr>
       </w:pPr>
       <w:r>
-        <w:t>Some used systems today are outdated</w:t>
-      </w:r>
-      <w:r>
-        <w:t xml:space="preserve"> with only household batteries</w:t>
+        <w:t>Some used systems today are outdated with only household batteries</w:t>
       </w:r>
     </w:p>
     <w:p>
@@ -328,15 +325,7 @@
         </w:numPr>
       </w:pPr>
       <w:r>
-        <w:t xml:space="preserve">Timing system compatible to connect and communicate to other testing devices (beam, mat </w:t>
-      </w:r>
-      <w:proofErr w:type="spellStart"/>
-      <w:r>
-        <w:t>etc</w:t>
-      </w:r>
-      <w:proofErr w:type="spellEnd"/>
-      <w:r>
-        <w:t xml:space="preserve">). </w:t>
+        <w:t xml:space="preserve">Timing system compatible to connect and communicate to other testing devices (beam, mat etc). </w:t>
       </w:r>
     </w:p>
     <w:p>
@@ -406,10 +395,9 @@
     </w:p>
     <w:p/>
     <w:p/>
-    <w:p>
-      <w:pPr>
-        <w:pStyle w:val="Heading1"/>
-      </w:pPr>
+    <w:p/>
+    <w:p/>
+    <w:p>
       <w:r>
         <w:rPr>
           <w:noProof/>
@@ -421,7 +409,7 @@
             <v:stroke joinstyle="miter"/>
             <v:path gradientshapeok="t" o:connecttype="rect"/>
           </v:shapetype>
-          <v:shape id="_x0000_s1028" type="#_x0000_t202" style="position:absolute;margin-left:333.75pt;margin-top:-41.1pt;width:180.75pt;height:227.45pt;z-index:251663360;mso-width-relative:margin;mso-height-relative:margin">
+          <v:shape id="_x0000_s1028" type="#_x0000_t202" style="position:absolute;margin-left:322.5pt;margin-top:-11.45pt;width:180.75pt;height:227.45pt;z-index:251663360;mso-width-relative:margin;mso-height-relative:margin">
             <v:textbox>
               <w:txbxContent>
                 <w:p>
@@ -457,7 +445,7 @@
                       <v:shape id="_x0000_i1025" type="#_x0000_t75" style="width:171pt;height:195pt" o:ole="">
                         <v:imagedata r:id="rId5" o:title=""/>
                       </v:shape>
-                      <o:OLEObject Type="Embed" ProgID="Visio.Drawing.11" ShapeID="_x0000_i1025" DrawAspect="Content" ObjectID="_1579884584" r:id="rId6"/>
+                      <o:OLEObject Type="Embed" ProgID="Visio.Drawing.11" ShapeID="_x0000_i1025" DrawAspect="Content" ObjectID="_1579962191" r:id="rId6"/>
                     </w:object>
                   </w:r>
                 </w:p>
@@ -466,12 +454,25 @@
           </v:shape>
         </w:pict>
       </w:r>
+    </w:p>
+    <w:p>
+      <w:pPr>
+        <w:pStyle w:val="Heading1"/>
+      </w:pPr>
+      <w:r>
+        <w:t>Three Use Cases:</w:t>
+      </w:r>
+    </w:p>
+    <w:p>
+      <w:pPr>
+        <w:pStyle w:val="Heading1"/>
+      </w:pPr>
       <w:r>
         <w:rPr>
           <w:noProof/>
         </w:rPr>
         <w:pict>
-          <v:shape id="_x0000_s1027" type="#_x0000_t202" style="position:absolute;margin-left:162pt;margin-top:20.15pt;width:163.5pt;height:164.25pt;z-index:251661312;mso-width-relative:margin;mso-height-relative:margin">
+          <v:shape id="_x0000_s1027" type="#_x0000_t202" style="position:absolute;margin-left:159pt;margin-top:5.4pt;width:163.5pt;height:164.25pt;z-index:251661312;mso-width-relative:margin;mso-height-relative:margin">
             <v:textbox style="mso-next-textbox:#_x0000_s1027">
               <w:txbxContent>
                 <w:p>
@@ -488,7 +489,7 @@
                       <v:shape id="_x0000_i1026" type="#_x0000_t75" style="width:153.75pt;height:132.75pt" o:ole="">
                         <v:imagedata r:id="rId7" o:title=""/>
                       </v:shape>
-                      <o:OLEObject Type="Embed" ProgID="Visio.Drawing.11" ShapeID="_x0000_i1026" DrawAspect="Content" ObjectID="_1579884585" r:id="rId8"/>
+                      <o:OLEObject Type="Embed" ProgID="Visio.Drawing.11" ShapeID="_x0000_i1026" DrawAspect="Content" ObjectID="_1579962192" r:id="rId8"/>
                     </w:object>
                   </w:r>
                 </w:p>
@@ -503,7 +504,7 @@
           <w:lang w:eastAsia="zh-TW"/>
         </w:rPr>
         <w:pict>
-          <v:shape id="_x0000_s1026" type="#_x0000_t202" style="position:absolute;margin-left:-4.25pt;margin-top:20.15pt;width:163.25pt;height:164.25pt;z-index:251660288;mso-width-relative:margin;mso-height-relative:margin">
+          <v:shape id="_x0000_s1026" type="#_x0000_t202" style="position:absolute;margin-left:-4.25pt;margin-top:5.4pt;width:163.25pt;height:164.25pt;z-index:251660288;mso-width-relative:margin;mso-height-relative:margin">
             <v:textbox style="mso-next-textbox:#_x0000_s1026">
               <w:txbxContent>
                 <w:p>
@@ -520,7 +521,7 @@
                       <v:shape id="_x0000_i1027" type="#_x0000_t75" style="width:153pt;height:131.25pt" o:ole="">
                         <v:imagedata r:id="rId9" o:title=""/>
                       </v:shape>
-                      <o:OLEObject Type="Embed" ProgID="Visio.Drawing.11" ShapeID="_x0000_i1027" DrawAspect="Content" ObjectID="_1579884586" r:id="rId10"/>
+                      <o:OLEObject Type="Embed" ProgID="Visio.Drawing.11" ShapeID="_x0000_i1027" DrawAspect="Content" ObjectID="_1579962193" r:id="rId10"/>
                     </w:object>
                   </w:r>
                 </w:p>
@@ -529,14 +530,6 @@
           </v:shape>
         </w:pict>
       </w:r>
-      <w:r>
-        <w:t>Three Use Cases:</w:t>
-      </w:r>
-    </w:p>
-    <w:p>
-      <w:pPr>
-        <w:pStyle w:val="Heading1"/>
-      </w:pPr>
     </w:p>
     <w:p/>
     <w:p/>
@@ -544,146 +537,84 @@
     <w:p/>
     <w:p/>
     <w:p/>
+    <w:p>
+      <w:pPr>
+        <w:pStyle w:val="Heading1"/>
+      </w:pPr>
+    </w:p>
+    <w:p>
+      <w:pPr>
+        <w:pStyle w:val="Heading1"/>
+      </w:pPr>
+      <w:r>
+        <w:t>Stories:</w:t>
+      </w:r>
+    </w:p>
+    <w:p>
+      <w:r>
+        <w:t>Release 1: Simulator start, Simulator File Input, Simulator Console Input, Start, Stop, Reset, TIME(set time), TOG, CONN, DISC, NEWRUN, ENDRUN, START, FINISH, TRIG&lt;NUM&gt;, SWAP</w:t>
+      </w:r>
+    </w:p>
+    <w:p>
+      <w:r>
+        <w:t>Release 2: EVENT&lt;Type&gt;, multiple channels, export to file, display on console</w:t>
+      </w:r>
+    </w:p>
+    <w:p>
+      <w:r>
+        <w:t>Release 3: Group races (single start, series of single finishes), various displays, GUI</w:t>
+      </w:r>
+    </w:p>
+    <w:p>
+      <w:r>
+        <w:t>Release 4: Parallel Group Races (Swimming), send results to web server</w:t>
+      </w:r>
+    </w:p>
     <w:p/>
     <w:p>
-      <w:r>
-        <w:t>S</w:t>
-      </w:r>
-      <w:r>
-        <w:t>ystem startup - sys admin - startup and shut down - conn, disc</w:t>
-      </w:r>
-    </w:p>
-    <w:p>
-      <w:r>
-        <w:t xml:space="preserve">Export - race </w:t>
-      </w:r>
-      <w:proofErr w:type="spellStart"/>
-      <w:r>
-        <w:t>sdmin</w:t>
-      </w:r>
-      <w:proofErr w:type="spellEnd"/>
-      <w:r>
-        <w:t xml:space="preserve"> - reset, </w:t>
-      </w:r>
-      <w:proofErr w:type="spellStart"/>
-      <w:r>
-        <w:t>newrun</w:t>
-      </w:r>
-      <w:proofErr w:type="spellEnd"/>
-      <w:r>
-        <w:t xml:space="preserve">, </w:t>
-      </w:r>
-      <w:proofErr w:type="spellStart"/>
-      <w:r>
-        <w:t>endrun</w:t>
-      </w:r>
-      <w:proofErr w:type="spellEnd"/>
-    </w:p>
-    <w:p>
-      <w:r>
-        <w:t xml:space="preserve">IND run - tog, </w:t>
-      </w:r>
-      <w:proofErr w:type="spellStart"/>
-      <w:r>
-        <w:t>num</w:t>
-      </w:r>
-      <w:proofErr w:type="spellEnd"/>
-      <w:r>
-        <w:t xml:space="preserve">, </w:t>
-      </w:r>
-      <w:proofErr w:type="spellStart"/>
-      <w:r>
-        <w:t>clr</w:t>
-      </w:r>
-      <w:proofErr w:type="spellEnd"/>
-      <w:r>
-        <w:t xml:space="preserve">, </w:t>
-      </w:r>
-      <w:proofErr w:type="spellStart"/>
-      <w:r>
-        <w:t>dnf</w:t>
-      </w:r>
-      <w:proofErr w:type="spellEnd"/>
-      <w:r>
-        <w:t>, trig, start, finish</w:t>
-      </w:r>
-    </w:p>
-    <w:p/>
-    <w:p>
       <w:pPr>
         <w:pStyle w:val="Heading1"/>
       </w:pPr>
       <w:r>
-        <w:t>Stories:</w:t>
-      </w:r>
-    </w:p>
-    <w:p>
-      <w:r>
-        <w:t>Release 1: Simulator start, Simulator File Input, Simulator Console Input, Start, Stop, Reset, TIME(set time), TOG, CONN, DISC, NEWRUN, ENDRUN, START, FINISH, TRIG&lt;NUM&gt;, SWAP</w:t>
-      </w:r>
-    </w:p>
-    <w:p>
-      <w:r>
-        <w:t>Release 2: EVENT&lt;Type&gt;, multiple channels, export to file, display on console</w:t>
-      </w:r>
-    </w:p>
-    <w:p>
-      <w:r>
-        <w:t>Release 3: Group races (single start, series of single finishes), various displays, GUI</w:t>
-      </w:r>
-    </w:p>
-    <w:p>
-      <w:r>
-        <w:t>Release 4: Parallel Group Races (Swimming), send results to web server</w:t>
-      </w:r>
-    </w:p>
-    <w:p/>
+        <w:t>Division of Labor:</w:t>
+      </w:r>
+    </w:p>
+    <w:p>
+      <w:r>
+        <w:t>Timing System:</w:t>
+      </w:r>
+    </w:p>
+    <w:p>
+      <w:pPr>
+        <w:ind w:firstLine="720"/>
+      </w:pPr>
+      <w:r>
+        <w:t>Fue, Isaac, Phil</w:t>
+      </w:r>
+    </w:p>
+    <w:p>
+      <w:r>
+        <w:t>Simulator:</w:t>
+      </w:r>
+    </w:p>
+    <w:p>
+      <w:pPr>
+        <w:ind w:firstLine="720"/>
+      </w:pPr>
+      <w:r>
+        <w:t>Andrew, Riley</w:t>
+      </w:r>
+    </w:p>
+    <w:p>
+      <w:pPr>
+        <w:ind w:firstLine="720"/>
+      </w:pPr>
+    </w:p>
     <w:p>
       <w:pPr>
         <w:pStyle w:val="Heading1"/>
       </w:pPr>
       <w:r>
-        <w:t>Division of Labor:</w:t>
-      </w:r>
-    </w:p>
-    <w:p>
-      <w:r>
-        <w:t>Timing System:</w:t>
-      </w:r>
-    </w:p>
-    <w:p>
-      <w:pPr>
-        <w:ind w:firstLine="720"/>
-      </w:pPr>
-      <w:r>
-        <w:t>Fue, Isaac, Phil</w:t>
-      </w:r>
-    </w:p>
-    <w:p>
-      <w:r>
-        <w:t>Simulator:</w:t>
-      </w:r>
-    </w:p>
-    <w:p>
-      <w:pPr>
-        <w:ind w:firstLine="720"/>
-      </w:pPr>
-      <w:r>
-        <w:t>Andrew, Riley</w:t>
-      </w:r>
-    </w:p>
-    <w:p>
-      <w:pPr>
-        <w:ind w:firstLine="720"/>
-      </w:pPr>
-    </w:p>
-    <w:p/>
-    <w:p>
-      <w:pPr>
-        <w:pStyle w:val="Heading1"/>
-      </w:pPr>
-      <w:r>
-        <w:lastRenderedPageBreak/>
         <w:t>Team Contributions</w:t>
       </w:r>
     </w:p>
@@ -728,7 +659,7 @@
 </file>
 
 <file path=word/numbering.xml><?xml version="1.0" encoding="utf-8"?>
-<w:numbering xmlns:wpc="http://schemas.microsoft.com/office/word/2010/wordprocessingCanvas" xmlns:mc="http://schemas.openxmlformats.org/markup-compatibility/2006" xmlns:o="urn:schemas-microsoft-com:office:office" xmlns:r="http://schemas.openxmlformats.org/officeDocument/2006/relationships" xmlns:m="http://schemas.openxmlformats.org/officeDocument/2006/math" xmlns:v="urn:schemas-microsoft-com:vml" xmlns:wp14="http://schemas.microsoft.com/office/word/2010/wordprocessingDrawing" xmlns:wp="http://schemas.openxmlformats.org/drawingml/2006/wordprocessingDrawing" xmlns:w10="urn:schemas-microsoft-com:office:word" xmlns:w="http://schemas.openxmlformats.org/wordprocessingml/2006/main" xmlns:w14="http://schemas.microsoft.com/office/word/2010/wordml" xmlns:w15="http://schemas.microsoft.com/office/word/2012/wordml" xmlns:wpg="http://schemas.microsoft.com/office/word/2010/wordprocessingGroup" xmlns:wpi="http://schemas.microsoft.com/office/word/2010/wordprocessingInk" xmlns:wne="http://schemas.microsoft.com/office/word/2006/wordml" xmlns:wps="http://schemas.microsoft.com/office/word/2010/wordprocessingShape" mc:Ignorable="w14 w15 wp14">
+<w:numbering xmlns:ve="http://schemas.openxmlformats.org/markup-compatibility/2006" xmlns:o="urn:schemas-microsoft-com:office:office" xmlns:r="http://schemas.openxmlformats.org/officeDocument/2006/relationships" xmlns:m="http://schemas.openxmlformats.org/officeDocument/2006/math" xmlns:v="urn:schemas-microsoft-com:vml" xmlns:wp="http://schemas.openxmlformats.org/drawingml/2006/wordprocessingDrawing" xmlns:w10="urn:schemas-microsoft-com:office:word" xmlns:w="http://schemas.openxmlformats.org/wordprocessingml/2006/main" xmlns:wne="http://schemas.microsoft.com/office/word/2006/wordml">
   <w:abstractNum w:abstractNumId="0">
     <w:nsid w:val="0C874809"/>
     <w:multiLevelType w:val="hybridMultilevel"/>
@@ -1081,7 +1012,7 @@
 </file>
 
 <file path=word/styles.xml><?xml version="1.0" encoding="utf-8"?>
-<w:styles xmlns:mc="http://schemas.openxmlformats.org/markup-compatibility/2006" xmlns:r="http://schemas.openxmlformats.org/officeDocument/2006/relationships" xmlns:w="http://schemas.openxmlformats.org/wordprocessingml/2006/main" xmlns:w14="http://schemas.microsoft.com/office/word/2010/wordml" xmlns:w15="http://schemas.microsoft.com/office/word/2012/wordml" mc:Ignorable="w14 w15">
+<w:styles xmlns:r="http://schemas.openxmlformats.org/officeDocument/2006/relationships" xmlns:w="http://schemas.openxmlformats.org/wordprocessingml/2006/main">
   <w:docDefaults>
     <w:rPrDefault>
       <w:rPr>
@@ -1097,378 +1028,144 @@
       </w:pPr>
     </w:pPrDefault>
   </w:docDefaults>
-  <w:latentStyles w:defLockedState="0" w:defUIPriority="99" w:defSemiHidden="0" w:defUnhideWhenUsed="0" w:defQFormat="0" w:count="371">
-    <w:lsdException w:name="Normal" w:uiPriority="0" w:qFormat="1"/>
-    <w:lsdException w:name="heading 1" w:uiPriority="9" w:qFormat="1"/>
-    <w:lsdException w:name="heading 2" w:semiHidden="1" w:uiPriority="9" w:unhideWhenUsed="1" w:qFormat="1"/>
-    <w:lsdException w:name="heading 3" w:semiHidden="1" w:uiPriority="9" w:unhideWhenUsed="1" w:qFormat="1"/>
-    <w:lsdException w:name="heading 4" w:semiHidden="1" w:uiPriority="9" w:unhideWhenUsed="1" w:qFormat="1"/>
-    <w:lsdException w:name="heading 5" w:semiHidden="1" w:uiPriority="9" w:unhideWhenUsed="1" w:qFormat="1"/>
-    <w:lsdException w:name="heading 6" w:semiHidden="1" w:uiPriority="9" w:unhideWhenUsed="1" w:qFormat="1"/>
-    <w:lsdException w:name="heading 7" w:semiHidden="1" w:uiPriority="9" w:unhideWhenUsed="1" w:qFormat="1"/>
-    <w:lsdException w:name="heading 8" w:semiHidden="1" w:uiPriority="9" w:unhideWhenUsed="1" w:qFormat="1"/>
-    <w:lsdException w:name="heading 9" w:semiHidden="1" w:uiPriority="9" w:unhideWhenUsed="1" w:qFormat="1"/>
-    <w:lsdException w:name="index 1" w:semiHidden="1" w:unhideWhenUsed="1"/>
-    <w:lsdException w:name="index 2" w:semiHidden="1" w:unhideWhenUsed="1"/>
-    <w:lsdException w:name="index 3" w:semiHidden="1" w:unhideWhenUsed="1"/>
-    <w:lsdException w:name="index 4" w:semiHidden="1" w:unhideWhenUsed="1"/>
-    <w:lsdException w:name="index 5" w:semiHidden="1" w:unhideWhenUsed="1"/>
-    <w:lsdException w:name="index 6" w:semiHidden="1" w:unhideWhenUsed="1"/>
-    <w:lsdException w:name="index 7" w:semiHidden="1" w:unhideWhenUsed="1"/>
-    <w:lsdException w:name="index 8" w:semiHidden="1" w:unhideWhenUsed="1"/>
-    <w:lsdException w:name="index 9" w:semiHidden="1" w:unhideWhenUsed="1"/>
-    <w:lsdException w:name="toc 1" w:semiHidden="1" w:uiPriority="39" w:unhideWhenUsed="1"/>
-    <w:lsdException w:name="toc 2" w:semiHidden="1" w:uiPriority="39" w:unhideWhenUsed="1"/>
-    <w:lsdException w:name="toc 3" w:semiHidden="1" w:uiPriority="39" w:unhideWhenUsed="1"/>
-    <w:lsdException w:name="toc 4" w:semiHidden="1" w:uiPriority="39" w:unhideWhenUsed="1"/>
-    <w:lsdException w:name="toc 5" w:semiHidden="1" w:uiPriority="39" w:unhideWhenUsed="1"/>
-    <w:lsdException w:name="toc 6" w:semiHidden="1" w:uiPriority="39" w:unhideWhenUsed="1"/>
-    <w:lsdException w:name="toc 7" w:semiHidden="1" w:uiPriority="39" w:unhideWhenUsed="1"/>
-    <w:lsdException w:name="toc 8" w:semiHidden="1" w:uiPriority="39" w:unhideWhenUsed="1"/>
-    <w:lsdException w:name="toc 9" w:semiHidden="1" w:uiPriority="39" w:unhideWhenUsed="1"/>
-    <w:lsdException w:name="Normal Indent" w:semiHidden="1" w:unhideWhenUsed="1"/>
-    <w:lsdException w:name="footnote text" w:semiHidden="1" w:unhideWhenUsed="1"/>
-    <w:lsdException w:name="annotation text" w:semiHidden="1" w:unhideWhenUsed="1"/>
-    <w:lsdException w:name="header" w:semiHidden="1" w:unhideWhenUsed="1"/>
-    <w:lsdException w:name="footer" w:semiHidden="1" w:unhideWhenUsed="1"/>
-    <w:lsdException w:name="index heading" w:semiHidden="1" w:unhideWhenUsed="1"/>
-    <w:lsdException w:name="caption" w:semiHidden="1" w:uiPriority="35" w:unhideWhenUsed="1" w:qFormat="1"/>
-    <w:lsdException w:name="table of figures" w:semiHidden="1" w:unhideWhenUsed="1"/>
-    <w:lsdException w:name="envelope address" w:semiHidden="1" w:unhideWhenUsed="1"/>
-    <w:lsdException w:name="envelope return" w:semiHidden="1" w:unhideWhenUsed="1"/>
-    <w:lsdException w:name="footnote reference" w:semiHidden="1" w:unhideWhenUsed="1"/>
-    <w:lsdException w:name="annotation reference" w:semiHidden="1" w:unhideWhenUsed="1"/>
-    <w:lsdException w:name="line number" w:semiHidden="1" w:unhideWhenUsed="1"/>
-    <w:lsdException w:name="page number" w:semiHidden="1" w:unhideWhenUsed="1"/>
-    <w:lsdException w:name="endnote reference" w:semiHidden="1" w:unhideWhenUsed="1"/>
-    <w:lsdException w:name="endnote text" w:semiHidden="1" w:unhideWhenUsed="1"/>
-    <w:lsdException w:name="table of authorities" w:semiHidden="1" w:unhideWhenUsed="1"/>
-    <w:lsdException w:name="macro" w:semiHidden="1" w:unhideWhenUsed="1"/>
-    <w:lsdException w:name="toa heading" w:semiHidden="1" w:unhideWhenUsed="1"/>
-    <w:lsdException w:name="List" w:semiHidden="1" w:unhideWhenUsed="1"/>
-    <w:lsdException w:name="List Bullet" w:semiHidden="1" w:unhideWhenUsed="1"/>
-    <w:lsdException w:name="List Number" w:semiHidden="1" w:unhideWhenUsed="1"/>
-    <w:lsdException w:name="List 2" w:semiHidden="1" w:unhideWhenUsed="1"/>
-    <w:lsdException w:name="List 3" w:semiHidden="1" w:unhideWhenUsed="1"/>
-    <w:lsdException w:name="List 4" w:semiHidden="1" w:unhideWhenUsed="1"/>
-    <w:lsdException w:name="List 5" w:semiHidden="1" w:unhideWhenUsed="1"/>
-    <w:lsdException w:name="List Bullet 2" w:semiHidden="1" w:unhideWhenUsed="1"/>
-    <w:lsdException w:name="List Bullet 3" w:semiHidden="1" w:unhideWhenUsed="1"/>
-    <w:lsdException w:name="List Bullet 4" w:semiHidden="1" w:unhideWhenUsed="1"/>
-    <w:lsdException w:name="List Bullet 5" w:semiHidden="1" w:unhideWhenUsed="1"/>
-    <w:lsdException w:name="List Number 2" w:semiHidden="1" w:unhideWhenUsed="1"/>
-    <w:lsdException w:name="List Number 3" w:semiHidden="1" w:unhideWhenUsed="1"/>
-    <w:lsdException w:name="List Number 4" w:semiHidden="1" w:unhideWhenUsed="1"/>
-    <w:lsdException w:name="List Number 5" w:semiHidden="1" w:unhideWhenUsed="1"/>
-    <w:lsdException w:name="Title" w:uiPriority="10" w:qFormat="1"/>
-    <w:lsdException w:name="Closing" w:semiHidden="1" w:unhideWhenUsed="1"/>
-    <w:lsdException w:name="Signature" w:semiHidden="1" w:unhideWhenUsed="1"/>
-    <w:lsdException w:name="Default Paragraph Font" w:semiHidden="1" w:uiPriority="1" w:unhideWhenUsed="1"/>
-    <w:lsdException w:name="Body Text" w:semiHidden="1" w:unhideWhenUsed="1"/>
-    <w:lsdException w:name="Body Text Indent" w:semiHidden="1" w:unhideWhenUsed="1"/>
-    <w:lsdException w:name="List Continue" w:semiHidden="1" w:unhideWhenUsed="1"/>
-    <w:lsdException w:name="List Continue 2" w:semiHidden="1" w:unhideWhenUsed="1"/>
-    <w:lsdException w:name="List Continue 3" w:semiHidden="1" w:unhideWhenUsed="1"/>
-    <w:lsdException w:name="List Continue 4" w:semiHidden="1" w:unhideWhenUsed="1"/>
-    <w:lsdException w:name="List Continue 5" w:semiHidden="1" w:unhideWhenUsed="1"/>
-    <w:lsdException w:name="Message Header" w:semiHidden="1" w:unhideWhenUsed="1"/>
-    <w:lsdException w:name="Subtitle" w:uiPriority="11" w:qFormat="1"/>
-    <w:lsdException w:name="Salutation" w:semiHidden="1" w:unhideWhenUsed="1"/>
-    <w:lsdException w:name="Date" w:semiHidden="1" w:unhideWhenUsed="1"/>
-    <w:lsdException w:name="Body Text First Indent" w:semiHidden="1" w:unhideWhenUsed="1"/>
-    <w:lsdException w:name="Body Text First Indent 2" w:semiHidden="1" w:unhideWhenUsed="1"/>
-    <w:lsdException w:name="Note Heading" w:semiHidden="1" w:unhideWhenUsed="1"/>
-    <w:lsdException w:name="Body Text 2" w:semiHidden="1" w:unhideWhenUsed="1"/>
-    <w:lsdException w:name="Body Text 3" w:semiHidden="1" w:unhideWhenUsed="1"/>
-    <w:lsdException w:name="Body Text Indent 2" w:semiHidden="1" w:unhideWhenUsed="1"/>
-    <w:lsdException w:name="Body Text Indent 3" w:semiHidden="1" w:unhideWhenUsed="1"/>
-    <w:lsdException w:name="Block Text" w:semiHidden="1" w:unhideWhenUsed="1"/>
-    <w:lsdException w:name="Hyperlink" w:semiHidden="1" w:unhideWhenUsed="1"/>
-    <w:lsdException w:name="FollowedHyperlink" w:semiHidden="1" w:unhideWhenUsed="1"/>
-    <w:lsdException w:name="Strong" w:uiPriority="22" w:qFormat="1"/>
-    <w:lsdException w:name="Emphasis" w:uiPriority="20" w:qFormat="1"/>
-    <w:lsdException w:name="Document Map" w:semiHidden="1" w:unhideWhenUsed="1"/>
-    <w:lsdException w:name="Plain Text" w:semiHidden="1" w:unhideWhenUsed="1"/>
-    <w:lsdException w:name="E-mail Signature" w:semiHidden="1" w:unhideWhenUsed="1"/>
-    <w:lsdException w:name="HTML Top of Form" w:semiHidden="1" w:unhideWhenUsed="1"/>
-    <w:lsdException w:name="HTML Bottom of Form" w:semiHidden="1" w:unhideWhenUsed="1"/>
-    <w:lsdException w:name="Normal (Web)" w:semiHidden="1" w:unhideWhenUsed="1"/>
-    <w:lsdException w:name="HTML Acronym" w:semiHidden="1" w:unhideWhenUsed="1"/>
-    <w:lsdException w:name="HTML Address" w:semiHidden="1" w:unhideWhenUsed="1"/>
-    <w:lsdException w:name="HTML Cite" w:semiHidden="1" w:unhideWhenUsed="1"/>
-    <w:lsdException w:name="HTML Code" w:semiHidden="1" w:unhideWhenUsed="1"/>
-    <w:lsdException w:name="HTML Definition" w:semiHidden="1" w:unhideWhenUsed="1"/>
-    <w:lsdException w:name="HTML Keyboard" w:semiHidden="1" w:unhideWhenUsed="1"/>
-    <w:lsdException w:name="HTML Preformatted" w:semiHidden="1" w:unhideWhenUsed="1"/>
-    <w:lsdException w:name="HTML Sample" w:semiHidden="1" w:unhideWhenUsed="1"/>
-    <w:lsdException w:name="HTML Typewriter" w:semiHidden="1" w:unhideWhenUsed="1"/>
-    <w:lsdException w:name="HTML Variable" w:semiHidden="1" w:unhideWhenUsed="1"/>
-    <w:lsdException w:name="Normal Table" w:semiHidden="1" w:unhideWhenUsed="1"/>
-    <w:lsdException w:name="annotation subject" w:semiHidden="1" w:unhideWhenUsed="1"/>
-    <w:lsdException w:name="No List" w:semiHidden="1" w:unhideWhenUsed="1"/>
-    <w:lsdException w:name="Outline List 1" w:semiHidden="1" w:unhideWhenUsed="1"/>
-    <w:lsdException w:name="Outline List 2" w:semiHidden="1" w:unhideWhenUsed="1"/>
-    <w:lsdException w:name="Outline List 3" w:semiHidden="1" w:unhideWhenUsed="1"/>
-    <w:lsdException w:name="Table Simple 1" w:semiHidden="1" w:unhideWhenUsed="1"/>
-    <w:lsdException w:name="Table Simple 2" w:semiHidden="1" w:unhideWhenUsed="1"/>
-    <w:lsdException w:name="Table Simple 3" w:semiHidden="1" w:unhideWhenUsed="1"/>
-    <w:lsdException w:name="Table Classic 1" w:semiHidden="1" w:unhideWhenUsed="1"/>
-    <w:lsdException w:name="Table Classic 2" w:semiHidden="1" w:unhideWhenUsed="1"/>
-    <w:lsdException w:name="Table Classic 3" w:semiHidden="1" w:unhideWhenUsed="1"/>
-    <w:lsdException w:name="Table Classic 4" w:semiHidden="1" w:unhideWhenUsed="1"/>
-    <w:lsdException w:name="Table Colorful 1" w:semiHidden="1" w:unhideWhenUsed="1"/>
-    <w:lsdException w:name="Table Colorful 2" w:semiHidden="1" w:unhideWhenUsed="1"/>
-    <w:lsdException w:name="Table Colorful 3" w:semiHidden="1" w:unhideWhenUsed="1"/>
-    <w:lsdException w:name="Table Columns 1" w:semiHidden="1" w:unhideWhenUsed="1"/>
-    <w:lsdException w:name="Table Columns 2" w:semiHidden="1" w:unhideWhenUsed="1"/>
-    <w:lsdException w:name="Table Columns 3" w:semiHidden="1" w:unhideWhenUsed="1"/>
-    <w:lsdException w:name="Table Columns 4" w:semiHidden="1" w:unhideWhenUsed="1"/>
-    <w:lsdException w:name="Table Columns 5" w:semiHidden="1" w:unhideWhenUsed="1"/>
-    <w:lsdException w:name="Table Grid 1" w:semiHidden="1" w:unhideWhenUsed="1"/>
-    <w:lsdException w:name="Table Grid 2" w:semiHidden="1" w:unhideWhenUsed="1"/>
-    <w:lsdException w:name="Table Grid 3" w:semiHidden="1" w:unhideWhenUsed="1"/>
-    <w:lsdException w:name="Table Grid 4" w:semiHidden="1" w:unhideWhenUsed="1"/>
-    <w:lsdException w:name="Table Grid 5" w:semiHidden="1" w:unhideWhenUsed="1"/>
-    <w:lsdException w:name="Table Grid 6" w:semiHidden="1" w:unhideWhenUsed="1"/>
-    <w:lsdException w:name="Table Grid 7" w:semiHidden="1" w:unhideWhenUsed="1"/>
-    <w:lsdException w:name="Table Grid 8" w:semiHidden="1" w:unhideWhenUsed="1"/>
-    <w:lsdException w:name="Table List 1" w:semiHidden="1" w:unhideWhenUsed="1"/>
-    <w:lsdException w:name="Table List 2" w:semiHidden="1" w:unhideWhenUsed="1"/>
-    <w:lsdException w:name="Table List 3" w:semiHidden="1" w:unhideWhenUsed="1"/>
-    <w:lsdException w:name="Table List 4" w:semiHidden="1" w:unhideWhenUsed="1"/>
-    <w:lsdException w:name="Table List 5" w:semiHidden="1" w:unhideWhenUsed="1"/>
-    <w:lsdException w:name="Table List 6" w:semiHidden="1" w:unhideWhenUsed="1"/>
-    <w:lsdException w:name="Table List 7" w:semiHidden="1" w:unhideWhenUsed="1"/>
-    <w:lsdException w:name="Table List 8" w:semiHidden="1" w:unhideWhenUsed="1"/>
-    <w:lsdException w:name="Table 3D effects 1" w:semiHidden="1" w:unhideWhenUsed="1"/>
-    <w:lsdException w:name="Table 3D effects 2" w:semiHidden="1" w:unhideWhenUsed="1"/>
-    <w:lsdException w:name="Table 3D effects 3" w:semiHidden="1" w:unhideWhenUsed="1"/>
-    <w:lsdException w:name="Table Contemporary" w:semiHidden="1" w:unhideWhenUsed="1"/>
-    <w:lsdException w:name="Table Elegant" w:semiHidden="1" w:unhideWhenUsed="1"/>
-    <w:lsdException w:name="Table Professional" w:semiHidden="1" w:unhideWhenUsed="1"/>
-    <w:lsdException w:name="Table Subtle 1" w:semiHidden="1" w:unhideWhenUsed="1"/>
-    <w:lsdException w:name="Table Subtle 2" w:semiHidden="1" w:unhideWhenUsed="1"/>
-    <w:lsdException w:name="Table Web 1" w:semiHidden="1" w:unhideWhenUsed="1"/>
-    <w:lsdException w:name="Table Web 2" w:semiHidden="1" w:unhideWhenUsed="1"/>
-    <w:lsdException w:name="Table Web 3" w:semiHidden="1" w:unhideWhenUsed="1"/>
-    <w:lsdException w:name="Balloon Text" w:semiHidden="1" w:unhideWhenUsed="1"/>
-    <w:lsdException w:name="Table Grid" w:uiPriority="39"/>
-    <w:lsdException w:name="Table Theme" w:semiHidden="1" w:unhideWhenUsed="1"/>
-    <w:lsdException w:name="Placeholder Text" w:semiHidden="1"/>
-    <w:lsdException w:name="No Spacing" w:uiPriority="1" w:qFormat="1"/>
-    <w:lsdException w:name="Light Shading" w:uiPriority="60"/>
-    <w:lsdException w:name="Light List" w:uiPriority="61"/>
-    <w:lsdException w:name="Light Grid" w:uiPriority="62"/>
-    <w:lsdException w:name="Medium Shading 1" w:uiPriority="63"/>
-    <w:lsdException w:name="Medium Shading 2" w:uiPriority="64"/>
-    <w:lsdException w:name="Medium List 1" w:uiPriority="65"/>
-    <w:lsdException w:name="Medium List 2" w:uiPriority="66"/>
-    <w:lsdException w:name="Medium Grid 1" w:uiPriority="67"/>
-    <w:lsdException w:name="Medium Grid 2" w:uiPriority="68"/>
-    <w:lsdException w:name="Medium Grid 3" w:uiPriority="69"/>
-    <w:lsdException w:name="Dark List" w:uiPriority="70"/>
-    <w:lsdException w:name="Colorful Shading" w:uiPriority="71"/>
-    <w:lsdException w:name="Colorful List" w:uiPriority="72"/>
-    <w:lsdException w:name="Colorful Grid" w:uiPriority="73"/>
-    <w:lsdException w:name="Light Shading Accent 1" w:uiPriority="60"/>
-    <w:lsdException w:name="Light List Accent 1" w:uiPriority="61"/>
-    <w:lsdException w:name="Light Grid Accent 1" w:uiPriority="62"/>
-    <w:lsdException w:name="Medium Shading 1 Accent 1" w:uiPriority="63"/>
-    <w:lsdException w:name="Medium Shading 2 Accent 1" w:uiPriority="64"/>
-    <w:lsdException w:name="Medium List 1 Accent 1" w:uiPriority="65"/>
-    <w:lsdException w:name="Revision" w:semiHidden="1"/>
-    <w:lsdException w:name="List Paragraph" w:uiPriority="34" w:qFormat="1"/>
-    <w:lsdException w:name="Quote" w:uiPriority="29" w:qFormat="1"/>
-    <w:lsdException w:name="Intense Quote" w:uiPriority="30" w:qFormat="1"/>
-    <w:lsdException w:name="Medium List 2 Accent 1" w:uiPriority="66"/>
-    <w:lsdException w:name="Medium Grid 1 Accent 1" w:uiPriority="67"/>
-    <w:lsdException w:name="Medium Grid 2 Accent 1" w:uiPriority="68"/>
-    <w:lsdException w:name="Medium Grid 3 Accent 1" w:uiPriority="69"/>
-    <w:lsdException w:name="Dark List Accent 1" w:uiPriority="70"/>
-    <w:lsdException w:name="Colorful Shading Accent 1" w:uiPriority="71"/>
-    <w:lsdException w:name="Colorful List Accent 1" w:uiPriority="72"/>
-    <w:lsdException w:name="Colorful Grid Accent 1" w:uiPriority="73"/>
-    <w:lsdException w:name="Light Shading Accent 2" w:uiPriority="60"/>
-    <w:lsdException w:name="Light List Accent 2" w:uiPriority="61"/>
-    <w:lsdException w:name="Light Grid Accent 2" w:uiPriority="62"/>
-    <w:lsdException w:name="Medium Shading 1 Accent 2" w:uiPriority="63"/>
-    <w:lsdException w:name="Medium Shading 2 Accent 2" w:uiPriority="64"/>
-    <w:lsdException w:name="Medium List 1 Accent 2" w:uiPriority="65"/>
-    <w:lsdException w:name="Medium List 2 Accent 2" w:uiPriority="66"/>
-    <w:lsdException w:name="Medium Grid 1 Accent 2" w:uiPriority="67"/>
-    <w:lsdException w:name="Medium Grid 2 Accent 2" w:uiPriority="68"/>
-    <w:lsdException w:name="Medium Grid 3 Accent 2" w:uiPriority="69"/>
-    <w:lsdException w:name="Dark List Accent 2" w:uiPriority="70"/>
-    <w:lsdException w:name="Colorful Shading Accent 2" w:uiPriority="71"/>
-    <w:lsdException w:name="Colorful List Accent 2" w:uiPriority="72"/>
-    <w:lsdException w:name="Colorful Grid Accent 2" w:uiPriority="73"/>
-    <w:lsdException w:name="Light Shading Accent 3" w:uiPriority="60"/>
-    <w:lsdException w:name="Light List Accent 3" w:uiPriority="61"/>
-    <w:lsdException w:name="Light Grid Accent 3" w:uiPriority="62"/>
-    <w:lsdException w:name="Medium Shading 1 Accent 3" w:uiPriority="63"/>
-    <w:lsdException w:name="Medium Shading 2 Accent 3" w:uiPriority="64"/>
-    <w:lsdException w:name="Medium List 1 Accent 3" w:uiPriority="65"/>
-    <w:lsdException w:name="Medium List 2 Accent 3" w:uiPriority="66"/>
-    <w:lsdException w:name="Medium Grid 1 Accent 3" w:uiPriority="67"/>
-    <w:lsdException w:name="Medium Grid 2 Accent 3" w:uiPriority="68"/>
-    <w:lsdException w:name="Medium Grid 3 Accent 3" w:uiPriority="69"/>
-    <w:lsdException w:name="Dark List Accent 3" w:uiPriority="70"/>
-    <w:lsdException w:name="Colorful Shading Accent 3" w:uiPriority="71"/>
-    <w:lsdException w:name="Colorful List Accent 3" w:uiPriority="72"/>
-    <w:lsdException w:name="Colorful Grid Accent 3" w:uiPriority="73"/>
-    <w:lsdException w:name="Light Shading Accent 4" w:uiPriority="60"/>
-    <w:lsdException w:name="Light List Accent 4" w:uiPriority="61"/>
-    <w:lsdException w:name="Light Grid Accent 4" w:uiPriority="62"/>
-    <w:lsdException w:name="Medium Shading 1 Accent 4" w:uiPriority="63"/>
-    <w:lsdException w:name="Medium Shading 2 Accent 4" w:uiPriority="64"/>
-    <w:lsdException w:name="Medium List 1 Accent 4" w:uiPriority="65"/>
-    <w:lsdException w:name="Medium List 2 Accent 4" w:uiPriority="66"/>
-    <w:lsdException w:name="Medium Grid 1 Accent 4" w:uiPriority="67"/>
-    <w:lsdException w:name="Medium Grid 2 Accent 4" w:uiPriority="68"/>
-    <w:lsdException w:name="Medium Grid 3 Accent 4" w:uiPriority="69"/>
-    <w:lsdException w:name="Dark List Accent 4" w:uiPriority="70"/>
-    <w:lsdException w:name="Colorful Shading Accent 4" w:uiPriority="71"/>
-    <w:lsdException w:name="Colorful List Accent 4" w:uiPriority="72"/>
-    <w:lsdException w:name="Colorful Grid Accent 4" w:uiPriority="73"/>
-    <w:lsdException w:name="Light Shading Accent 5" w:uiPriority="60"/>
-    <w:lsdException w:name="Light List Accent 5" w:uiPriority="61"/>
-    <w:lsdException w:name="Light Grid Accent 5" w:uiPriority="62"/>
-    <w:lsdException w:name="Medium Shading 1 Accent 5" w:uiPriority="63"/>
-    <w:lsdException w:name="Medium Shading 2 Accent 5" w:uiPriority="64"/>
-    <w:lsdException w:name="Medium List 1 Accent 5" w:uiPriority="65"/>
-    <w:lsdException w:name="Medium List 2 Accent 5" w:uiPriority="66"/>
-    <w:lsdException w:name="Medium Grid 1 Accent 5" w:uiPriority="67"/>
-    <w:lsdException w:name="Medium Grid 2 Accent 5" w:uiPriority="68"/>
-    <w:lsdException w:name="Medium Grid 3 Accent 5" w:uiPriority="69"/>
-    <w:lsdException w:name="Dark List Accent 5" w:uiPriority="70"/>
-    <w:lsdException w:name="Colorful Shading Accent 5" w:uiPriority="71"/>
-    <w:lsdException w:name="Colorful List Accent 5" w:uiPriority="72"/>
-    <w:lsdException w:name="Colorful Grid Accent 5" w:uiPriority="73"/>
-    <w:lsdException w:name="Light Shading Accent 6" w:uiPriority="60"/>
-    <w:lsdException w:name="Light List Accent 6" w:uiPriority="61"/>
-    <w:lsdException w:name="Light Grid Accent 6" w:uiPriority="62"/>
-    <w:lsdException w:name="Medium Shading 1 Accent 6" w:uiPriority="63"/>
-    <w:lsdException w:name="Medium Shading 2 Accent 6" w:uiPriority="64"/>
-    <w:lsdException w:name="Medium List 1 Accent 6" w:uiPriority="65"/>
-    <w:lsdException w:name="Medium List 2 Accent 6" w:uiPriority="66"/>
-    <w:lsdException w:name="Medium Grid 1 Accent 6" w:uiPriority="67"/>
-    <w:lsdException w:name="Medium Grid 2 Accent 6" w:uiPriority="68"/>
-    <w:lsdException w:name="Medium Grid 3 Accent 6" w:uiPriority="69"/>
-    <w:lsdException w:name="Dark List Accent 6" w:uiPriority="70"/>
-    <w:lsdException w:name="Colorful Shading Accent 6" w:uiPriority="71"/>
-    <w:lsdException w:name="Colorful List Accent 6" w:uiPriority="72"/>
-    <w:lsdException w:name="Colorful Grid Accent 6" w:uiPriority="73"/>
-    <w:lsdException w:name="Subtle Emphasis" w:uiPriority="19" w:qFormat="1"/>
-    <w:lsdException w:name="Intense Emphasis" w:uiPriority="21" w:qFormat="1"/>
-    <w:lsdException w:name="Subtle Reference" w:uiPriority="31" w:qFormat="1"/>
-    <w:lsdException w:name="Intense Reference" w:uiPriority="32" w:qFormat="1"/>
-    <w:lsdException w:name="Book Title" w:uiPriority="33" w:qFormat="1"/>
-    <w:lsdException w:name="Bibliography" w:semiHidden="1" w:uiPriority="37" w:unhideWhenUsed="1"/>
-    <w:lsdException w:name="TOC Heading" w:semiHidden="1" w:uiPriority="39" w:unhideWhenUsed="1" w:qFormat="1"/>
-    <w:lsdException w:name="Plain Table 1" w:uiPriority="41"/>
-    <w:lsdException w:name="Plain Table 2" w:uiPriority="42"/>
-    <w:lsdException w:name="Plain Table 3" w:uiPriority="43"/>
-    <w:lsdException w:name="Plain Table 4" w:uiPriority="44"/>
-    <w:lsdException w:name="Plain Table 5" w:uiPriority="45"/>
-    <w:lsdException w:name="Grid Table Light" w:uiPriority="40"/>
-    <w:lsdException w:name="Grid Table 1 Light" w:uiPriority="46"/>
-    <w:lsdException w:name="Grid Table 2" w:uiPriority="47"/>
-    <w:lsdException w:name="Grid Table 3" w:uiPriority="48"/>
-    <w:lsdException w:name="Grid Table 4" w:uiPriority="49"/>
-    <w:lsdException w:name="Grid Table 5 Dark" w:uiPriority="50"/>
-    <w:lsdException w:name="Grid Table 6 Colorful" w:uiPriority="51"/>
-    <w:lsdException w:name="Grid Table 7 Colorful" w:uiPriority="52"/>
-    <w:lsdException w:name="Grid Table 1 Light Accent 1" w:uiPriority="46"/>
-    <w:lsdException w:name="Grid Table 2 Accent 1" w:uiPriority="47"/>
-    <w:lsdException w:name="Grid Table 3 Accent 1" w:uiPriority="48"/>
-    <w:lsdException w:name="Grid Table 4 Accent 1" w:uiPriority="49"/>
-    <w:lsdException w:name="Grid Table 5 Dark Accent 1" w:uiPriority="50"/>
-    <w:lsdException w:name="Grid Table 6 Colorful Accent 1" w:uiPriority="51"/>
-    <w:lsdException w:name="Grid Table 7 Colorful Accent 1" w:uiPriority="52"/>
-    <w:lsdException w:name="Grid Table 1 Light Accent 2" w:uiPriority="46"/>
-    <w:lsdException w:name="Grid Table 2 Accent 2" w:uiPriority="47"/>
-    <w:lsdException w:name="Grid Table 3 Accent 2" w:uiPriority="48"/>
-    <w:lsdException w:name="Grid Table 4 Accent 2" w:uiPriority="49"/>
-    <w:lsdException w:name="Grid Table 5 Dark Accent 2" w:uiPriority="50"/>
-    <w:lsdException w:name="Grid Table 6 Colorful Accent 2" w:uiPriority="51"/>
-    <w:lsdException w:name="Grid Table 7 Colorful Accent 2" w:uiPriority="52"/>
-    <w:lsdException w:name="Grid Table 1 Light Accent 3" w:uiPriority="46"/>
-    <w:lsdException w:name="Grid Table 2 Accent 3" w:uiPriority="47"/>
-    <w:lsdException w:name="Grid Table 3 Accent 3" w:uiPriority="48"/>
-    <w:lsdException w:name="Grid Table 4 Accent 3" w:uiPriority="49"/>
-    <w:lsdException w:name="Grid Table 5 Dark Accent 3" w:uiPriority="50"/>
-    <w:lsdException w:name="Grid Table 6 Colorful Accent 3" w:uiPriority="51"/>
-    <w:lsdException w:name="Grid Table 7 Colorful Accent 3" w:uiPriority="52"/>
-    <w:lsdException w:name="Grid Table 1 Light Accent 4" w:uiPriority="46"/>
-    <w:lsdException w:name="Grid Table 2 Accent 4" w:uiPriority="47"/>
-    <w:lsdException w:name="Grid Table 3 Accent 4" w:uiPriority="48"/>
-    <w:lsdException w:name="Grid Table 4 Accent 4" w:uiPriority="49"/>
-    <w:lsdException w:name="Grid Table 5 Dark Accent 4" w:uiPriority="50"/>
-    <w:lsdException w:name="Grid Table 6 Colorful Accent 4" w:uiPriority="51"/>
-    <w:lsdException w:name="Grid Table 7 Colorful Accent 4" w:uiPriority="52"/>
-    <w:lsdException w:name="Grid Table 1 Light Accent 5" w:uiPriority="46"/>
-    <w:lsdException w:name="Grid Table 2 Accent 5" w:uiPriority="47"/>
-    <w:lsdException w:name="Grid Table 3 Accent 5" w:uiPriority="48"/>
-    <w:lsdException w:name="Grid Table 4 Accent 5" w:uiPriority="49"/>
-    <w:lsdException w:name="Grid Table 5 Dark Accent 5" w:uiPriority="50"/>
-    <w:lsdException w:name="Grid Table 6 Colorful Accent 5" w:uiPriority="51"/>
-    <w:lsdException w:name="Grid Table 7 Colorful Accent 5" w:uiPriority="52"/>
-    <w:lsdException w:name="Grid Table 1 Light Accent 6" w:uiPriority="46"/>
-    <w:lsdException w:name="Grid Table 2 Accent 6" w:uiPriority="47"/>
-    <w:lsdException w:name="Grid Table 3 Accent 6" w:uiPriority="48"/>
-    <w:lsdException w:name="Grid Table 4 Accent 6" w:uiPriority="49"/>
-    <w:lsdException w:name="Grid Table 5 Dark Accent 6" w:uiPriority="50"/>
-    <w:lsdException w:name="Grid Table 6 Colorful Accent 6" w:uiPriority="51"/>
-    <w:lsdException w:name="Grid Table 7 Colorful Accent 6" w:uiPriority="52"/>
-    <w:lsdException w:name="List Table 1 Light" w:uiPriority="46"/>
-    <w:lsdException w:name="List Table 2" w:uiPriority="47"/>
-    <w:lsdException w:name="List Table 3" w:uiPriority="48"/>
-    <w:lsdException w:name="List Table 4" w:uiPriority="49"/>
-    <w:lsdException w:name="List Table 5 Dark" w:uiPriority="50"/>
-    <w:lsdException w:name="List Table 6 Colorful" w:uiPriority="51"/>
-    <w:lsdException w:name="List Table 7 Colorful" w:uiPriority="52"/>
-    <w:lsdException w:name="List Table 1 Light Accent 1" w:uiPriority="46"/>
-    <w:lsdException w:name="List Table 2 Accent 1" w:uiPriority="47"/>
-    <w:lsdException w:name="List Table 3 Accent 1" w:uiPriority="48"/>
-    <w:lsdException w:name="List Table 4 Accent 1" w:uiPriority="49"/>
-    <w:lsdException w:name="List Table 5 Dark Accent 1" w:uiPriority="50"/>
-    <w:lsdException w:name="List Table 6 Colorful Accent 1" w:uiPriority="51"/>
-    <w:lsdException w:name="List Table 7 Colorful Accent 1" w:uiPriority="52"/>
-    <w:lsdException w:name="List Table 1 Light Accent 2" w:uiPriority="46"/>
-    <w:lsdException w:name="List Table 2 Accent 2" w:uiPriority="47"/>
-    <w:lsdException w:name="List Table 3 Accent 2" w:uiPriority="48"/>
-    <w:lsdException w:name="List Table 4 Accent 2" w:uiPriority="49"/>
-    <w:lsdException w:name="List Table 5 Dark Accent 2" w:uiPriority="50"/>
-    <w:lsdException w:name="List Table 6 Colorful Accent 2" w:uiPriority="51"/>
-    <w:lsdException w:name="List Table 7 Colorful Accent 2" w:uiPriority="52"/>
-    <w:lsdException w:name="List Table 1 Light Accent 3" w:uiPriority="46"/>
-    <w:lsdException w:name="List Table 2 Accent 3" w:uiPriority="47"/>
-    <w:lsdException w:name="List Table 3 Accent 3" w:uiPriority="48"/>
-    <w:lsdException w:name="List Table 4 Accent 3" w:uiPriority="49"/>
-    <w:lsdException w:name="List Table 5 Dark Accent 3" w:uiPriority="50"/>
-    <w:lsdException w:name="List Table 6 Colorful Accent 3" w:uiPriority="51"/>
-    <w:lsdException w:name="List Table 7 Colorful Accent 3" w:uiPriority="52"/>
-    <w:lsdException w:name="List Table 1 Light Accent 4" w:uiPriority="46"/>
-    <w:lsdException w:name="List Table 2 Accent 4" w:uiPriority="47"/>
-    <w:lsdException w:name="List Table 3 Accent 4" w:uiPriority="48"/>
-    <w:lsdException w:name="List Table 4 Accent 4" w:uiPriority="49"/>
-    <w:lsdException w:name="List Table 5 Dark Accent 4" w:uiPriority="50"/>
-    <w:lsdException w:name="List Table 6 Colorful Accent 4" w:uiPriority="51"/>
-    <w:lsdException w:name="List Table 7 Colorful Accent 4" w:uiPriority="52"/>
-    <w:lsdException w:name="List Table 1 Light Accent 5" w:uiPriority="46"/>
-    <w:lsdException w:name="List Table 2 Accent 5" w:uiPriority="47"/>
-    <w:lsdException w:name="List Table 3 Accent 5" w:uiPriority="48"/>
-    <w:lsdException w:name="List Table 4 Accent 5" w:uiPriority="49"/>
-    <w:lsdException w:name="List Table 5 Dark Accent 5" w:uiPriority="50"/>
-    <w:lsdException w:name="List Table 6 Colorful Accent 5" w:uiPriority="51"/>
-    <w:lsdException w:name="List Table 7 Colorful Accent 5" w:uiPriority="52"/>
-    <w:lsdException w:name="List Table 1 Light Accent 6" w:uiPriority="46"/>
-    <w:lsdException w:name="List Table 2 Accent 6" w:uiPriority="47"/>
-    <w:lsdException w:name="List Table 3 Accent 6" w:uiPriority="48"/>
-    <w:lsdException w:name="List Table 4 Accent 6" w:uiPriority="49"/>
-    <w:lsdException w:name="List Table 5 Dark Accent 6" w:uiPriority="50"/>
-    <w:lsdException w:name="List Table 6 Colorful Accent 6" w:uiPriority="51"/>
-    <w:lsdException w:name="List Table 7 Colorful Accent 6" w:uiPriority="52"/>
+  <w:latentStyles w:defLockedState="0" w:defUIPriority="99" w:defSemiHidden="1" w:defUnhideWhenUsed="1" w:defQFormat="0" w:count="267">
+    <w:lsdException w:name="Normal" w:semiHidden="0" w:uiPriority="0" w:unhideWhenUsed="0" w:qFormat="1"/>
+    <w:lsdException w:name="heading 1" w:semiHidden="0" w:uiPriority="9" w:unhideWhenUsed="0" w:qFormat="1"/>
+    <w:lsdException w:name="heading 2" w:uiPriority="9" w:qFormat="1"/>
+    <w:lsdException w:name="heading 3" w:uiPriority="9" w:qFormat="1"/>
+    <w:lsdException w:name="heading 4" w:uiPriority="9" w:qFormat="1"/>
+    <w:lsdException w:name="heading 5" w:uiPriority="9" w:qFormat="1"/>
+    <w:lsdException w:name="heading 6" w:uiPriority="9" w:qFormat="1"/>
+    <w:lsdException w:name="heading 7" w:uiPriority="9" w:qFormat="1"/>
+    <w:lsdException w:name="heading 8" w:uiPriority="9" w:qFormat="1"/>
+    <w:lsdException w:name="heading 9" w:uiPriority="9" w:qFormat="1"/>
+    <w:lsdException w:name="toc 1" w:uiPriority="39"/>
+    <w:lsdException w:name="toc 2" w:uiPriority="39"/>
+    <w:lsdException w:name="toc 3" w:uiPriority="39"/>
+    <w:lsdException w:name="toc 4" w:uiPriority="39"/>
+    <w:lsdException w:name="toc 5" w:uiPriority="39"/>
+    <w:lsdException w:name="toc 6" w:uiPriority="39"/>
+    <w:lsdException w:name="toc 7" w:uiPriority="39"/>
+    <w:lsdException w:name="toc 8" w:uiPriority="39"/>
+    <w:lsdException w:name="toc 9" w:uiPriority="39"/>
+    <w:lsdException w:name="caption" w:uiPriority="35" w:qFormat="1"/>
+    <w:lsdException w:name="Title" w:semiHidden="0" w:uiPriority="10" w:unhideWhenUsed="0" w:qFormat="1"/>
+    <w:lsdException w:name="Default Paragraph Font" w:uiPriority="1"/>
+    <w:lsdException w:name="Subtitle" w:semiHidden="0" w:uiPriority="11" w:unhideWhenUsed="0" w:qFormat="1"/>
+    <w:lsdException w:name="Strong" w:semiHidden="0" w:uiPriority="22" w:unhideWhenUsed="0" w:qFormat="1"/>
+    <w:lsdException w:name="Emphasis" w:semiHidden="0" w:uiPriority="20" w:unhideWhenUsed="0" w:qFormat="1"/>
+    <w:lsdException w:name="Table Grid" w:semiHidden="0" w:uiPriority="39" w:unhideWhenUsed="0"/>
+    <w:lsdException w:name="Placeholder Text" w:unhideWhenUsed="0"/>
+    <w:lsdException w:name="No Spacing" w:semiHidden="0" w:uiPriority="1" w:unhideWhenUsed="0" w:qFormat="1"/>
+    <w:lsdException w:name="Light Shading" w:semiHidden="0" w:uiPriority="60" w:unhideWhenUsed="0"/>
+    <w:lsdException w:name="Light List" w:semiHidden="0" w:uiPriority="61" w:unhideWhenUsed="0"/>
+    <w:lsdException w:name="Light Grid" w:semiHidden="0" w:uiPriority="62" w:unhideWhenUsed="0"/>
+    <w:lsdException w:name="Medium Shading 1" w:semiHidden="0" w:uiPriority="63" w:unhideWhenUsed="0"/>
+    <w:lsdException w:name="Medium Shading 2" w:semiHidden="0" w:uiPriority="64" w:unhideWhenUsed="0"/>
+    <w:lsdException w:name="Medium List 1" w:semiHidden="0" w:uiPriority="65" w:unhideWhenUsed="0"/>
+    <w:lsdException w:name="Medium List 2" w:semiHidden="0" w:uiPriority="66" w:unhideWhenUsed="0"/>
+    <w:lsdException w:name="Medium Grid 1" w:semiHidden="0" w:uiPriority="67" w:unhideWhenUsed="0"/>
+    <w:lsdException w:name="Medium Grid 2" w:semiHidden="0" w:uiPriority="68" w:unhideWhenUsed="0"/>
+    <w:lsdException w:name="Medium Grid 3" w:semiHidden="0" w:uiPriority="69" w:unhideWhenUsed="0"/>
+    <w:lsdException w:name="Dark List" w:semiHidden="0" w:uiPriority="70" w:unhideWhenUsed="0"/>
+    <w:lsdException w:name="Colorful Shading" w:semiHidden="0" w:uiPriority="71" w:unhideWhenUsed="0"/>
+    <w:lsdException w:name="Colorful List" w:semiHidden="0" w:uiPriority="72" w:unhideWhenUsed="0"/>
+    <w:lsdException w:name="Colorful Grid" w:semiHidden="0" w:uiPriority="73" w:unhideWhenUsed="0"/>
+    <w:lsdException w:name="Light Shading Accent 1" w:semiHidden="0" w:uiPriority="60" w:unhideWhenUsed="0"/>
+    <w:lsdException w:name="Light List Accent 1" w:semiHidden="0" w:uiPriority="61" w:unhideWhenUsed="0"/>
+    <w:lsdException w:name="Light Grid Accent 1" w:semiHidden="0" w:uiPriority="62" w:unhideWhenUsed="0"/>
+    <w:lsdException w:name="Medium Shading 1 Accent 1" w:semiHidden="0" w:uiPriority="63" w:unhideWhenUsed="0"/>
+    <w:lsdException w:name="Medium Shading 2 Accent 1" w:semiHidden="0" w:uiPriority="64" w:unhideWhenUsed="0"/>
+    <w:lsdException w:name="Medium List 1 Accent 1" w:semiHidden="0" w:uiPriority="65" w:unhideWhenUsed="0"/>
+    <w:lsdException w:name="Revision" w:unhideWhenUsed="0"/>
+    <w:lsdException w:name="List Paragraph" w:semiHidden="0" w:uiPriority="34" w:unhideWhenUsed="0" w:qFormat="1"/>
+    <w:lsdException w:name="Quote" w:semiHidden="0" w:uiPriority="29" w:unhideWhenUsed="0" w:qFormat="1"/>
+    <w:lsdException w:name="Intense Quote" w:semiHidden="0" w:uiPriority="30" w:unhideWhenUsed="0" w:qFormat="1"/>
+    <w:lsdException w:name="Medium List 2 Accent 1" w:semiHidden="0" w:uiPriority="66" w:unhideWhenUsed="0"/>
+    <w:lsdException w:name="Medium Grid 1 Accent 1" w:semiHidden="0" w:uiPriority="67" w:unhideWhenUsed="0"/>
+    <w:lsdException w:name="Medium Grid 2 Accent 1" w:semiHidden="0" w:uiPriority="68" w:unhideWhenUsed="0"/>
+    <w:lsdException w:name="Medium Grid 3 Accent 1" w:semiHidden="0" w:uiPriority="69" w:unhideWhenUsed="0"/>
+    <w:lsdException w:name="Dark List Accent 1" w:semiHidden="0" w:uiPriority="70" w:unhideWhenUsed="0"/>
+    <w:lsdException w:name="Colorful Shading Accent 1" w:semiHidden="0" w:uiPriority="71" w:unhideWhenUsed="0"/>
+    <w:lsdException w:name="Colorful List Accent 1" w:semiHidden="0" w:uiPriority="72" w:unhideWhenUsed="0"/>
+    <w:lsdException w:name="Colorful Grid Accent 1" w:semiHidden="0" w:uiPriority="73" w:unhideWhenUsed="0"/>
+    <w:lsdException w:name="Light Shading Accent 2" w:semiHidden="0" w:uiPriority="60" w:unhideWhenUsed="0"/>
+    <w:lsdException w:name="Light List Accent 2" w:semiHidden="0" w:uiPriority="61" w:unhideWhenUsed="0"/>
+    <w:lsdException w:name="Light Grid Accent 2" w:semiHidden="0" w:uiPriority="62" w:unhideWhenUsed="0"/>
+    <w:lsdException w:name="Medium Shading 1 Accent 2" w:semiHidden="0" w:uiPriority="63" w:unhideWhenUsed="0"/>
+    <w:lsdException w:name="Medium Shading 2 Accent 2" w:semiHidden="0" w:uiPriority="64" w:unhideWhenUsed="0"/>
+    <w:lsdException w:name="Medium List 1 Accent 2" w:semiHidden="0" w:uiPriority="65" w:unhideWhenUsed="0"/>
+    <w:lsdException w:name="Medium List 2 Accent 2" w:semiHidden="0" w:uiPriority="66" w:unhideWhenUsed="0"/>
+    <w:lsdException w:name="Medium Grid 1 Accent 2" w:semiHidden="0" w:uiPriority="67" w:unhideWhenUsed="0"/>
+    <w:lsdException w:name="Medium Grid 2 Accent 2" w:semiHidden="0" w:uiPriority="68" w:unhideWhenUsed="0"/>
+    <w:lsdException w:name="Medium Grid 3 Accent 2" w:semiHidden="0" w:uiPriority="69" w:unhideWhenUsed="0"/>
+    <w:lsdException w:name="Dark List Accent 2" w:semiHidden="0" w:uiPriority="70" w:unhideWhenUsed="0"/>
+    <w:lsdException w:name="Colorful Shading Accent 2" w:semiHidden="0" w:uiPriority="71" w:unhideWhenUsed="0"/>
+    <w:lsdException w:name="Colorful List Accent 2" w:semiHidden="0" w:uiPriority="72" w:unhideWhenUsed="0"/>
+    <w:lsdException w:name="Colorful Grid Accent 2" w:semiHidden="0" w:uiPriority="73" w:unhideWhenUsed="0"/>
+    <w:lsdException w:name="Light Shading Accent 3" w:semiHidden="0" w:uiPriority="60" w:unhideWhenUsed="0"/>
+    <w:lsdException w:name="Light List Accent 3" w:semiHidden="0" w:uiPriority="61" w:unhideWhenUsed="0"/>
+    <w:lsdException w:name="Light Grid Accent 3" w:semiHidden="0" w:uiPriority="62" w:unhideWhenUsed="0"/>
+    <w:lsdException w:name="Medium Shading 1 Accent 3" w:semiHidden="0" w:uiPriority="63" w:unhideWhenUsed="0"/>
+    <w:lsdException w:name="Medium Shading 2 Accent 3" w:semiHidden="0" w:uiPriority="64" w:unhideWhenUsed="0"/>
+    <w:lsdException w:name="Medium List 1 Accent 3" w:semiHidden="0" w:uiPriority="65" w:unhideWhenUsed="0"/>
+    <w:lsdException w:name="Medium List 2 Accent 3" w:semiHidden="0" w:uiPriority="66" w:unhideWhenUsed="0"/>
+    <w:lsdException w:name="Medium Grid 1 Accent 3" w:semiHidden="0" w:uiPriority="67" w:unhideWhenUsed="0"/>
+    <w:lsdException w:name="Medium Grid 2 Accent 3" w:semiHidden="0" w:uiPriority="68" w:unhideWhenUsed="0"/>
+    <w:lsdException w:name="Medium Grid 3 Accent 3" w:semiHidden="0" w:uiPriority="69" w:unhideWhenUsed="0"/>
+    <w:lsdException w:name="Dark List Accent 3" w:semiHidden="0" w:uiPriority="70" w:unhideWhenUsed="0"/>
+    <w:lsdException w:name="Colorful Shading Accent 3" w:semiHidden="0" w:uiPriority="71" w:unhideWhenUsed="0"/>
+    <w:lsdException w:name="Colorful List Accent 3" w:semiHidden="0" w:uiPriority="72" w:unhideWhenUsed="0"/>
+    <w:lsdException w:name="Colorful Grid Accent 3" w:semiHidden="0" w:uiPriority="73" w:unhideWhenUsed="0"/>
+    <w:lsdException w:name="Light Shading Accent 4" w:semiHidden="0" w:uiPriority="60" w:unhideWhenUsed="0"/>
+    <w:lsdException w:name="Light List Accent 4" w:semiHidden="0" w:uiPriority="61" w:unhideWhenUsed="0"/>
+    <w:lsdException w:name="Light Grid Accent 4" w:semiHidden="0" w:uiPriority="62" w:unhideWhenUsed="0"/>
+    <w:lsdException w:name="Medium Shading 1 Accent 4" w:semiHidden="0" w:uiPriority="63" w:unhideWhenUsed="0"/>
+    <w:lsdException w:name="Medium Shading 2 Accent 4" w:semiHidden="0" w:uiPriority="64" w:unhideWhenUsed="0"/>
+    <w:lsdException w:name="Medium List 1 Accent 4" w:semiHidden="0" w:uiPriority="65" w:unhideWhenUsed="0"/>
+    <w:lsdException w:name="Medium List 2 Accent 4" w:semiHidden="0" w:uiPriority="66" w:unhideWhenUsed="0"/>
+    <w:lsdException w:name="Medium Grid 1 Accent 4" w:semiHidden="0" w:uiPriority="67" w:unhideWhenUsed="0"/>
+    <w:lsdException w:name="Medium Grid 2 Accent 4" w:semiHidden="0" w:uiPriority="68" w:unhideWhenUsed="0"/>
+    <w:lsdException w:name="Medium Grid 3 Accent 4" w:semiHidden="0" w:uiPriority="69" w:unhideWhenUsed="0"/>
+    <w:lsdException w:name="Dark List Accent 4" w:semiHidden="0" w:uiPriority="70" w:unhideWhenUsed="0"/>
+    <w:lsdException w:name="Colorful Shading Accent 4" w:semiHidden="0" w:uiPriority="71" w:unhideWhenUsed="0"/>
+    <w:lsdException w:name="Colorful List Accent 4" w:semiHidden="0" w:uiPriority="72" w:unhideWhenUsed="0"/>
+    <w:lsdException w:name="Colorful Grid Accent 4" w:semiHidden="0" w:uiPriority="73" w:unhideWhenUsed="0"/>
+    <w:lsdException w:name="Light Shading Accent 5" w:semiHidden="0" w:uiPriority="60" w:unhideWhenUsed="0"/>
+    <w:lsdException w:name="Light List Accent 5" w:semiHidden="0" w:uiPriority="61" w:unhideWhenUsed="0"/>
+    <w:lsdException w:name="Light Grid Accent 5" w:semiHidden="0" w:uiPriority="62" w:unhideWhenUsed="0"/>
+    <w:lsdException w:name="Medium Shading 1 Accent 5" w:semiHidden="0" w:uiPriority="63" w:unhideWhenUsed="0"/>
+    <w:lsdException w:name="Medium Shading 2 Accent 5" w:semiHidden="0" w:uiPriority="64" w:unhideWhenUsed="0"/>
+    <w:lsdException w:name="Medium List 1 Accent 5" w:semiHidden="0" w:uiPriority="65" w:unhideWhenUsed="0"/>
+    <w:lsdException w:name="Medium List 2 Accent 5" w:semiHidden="0" w:uiPriority="66" w:unhideWhenUsed="0"/>
+    <w:lsdException w:name="Medium Grid 1 Accent 5" w:semiHidden="0" w:uiPriority="67" w:unhideWhenUsed="0"/>
+    <w:lsdException w:name="Medium Grid 2 Accent 5" w:semiHidden="0" w:uiPriority="68" w:unhideWhenUsed="0"/>
+    <w:lsdException w:name="Medium Grid 3 Accent 5" w:semiHidden="0" w:uiPriority="69" w:unhideWhenUsed="0"/>
+    <w:lsdException w:name="Dark List Accent 5" w:semiHidden="0" w:uiPriority="70" w:unhideWhenUsed="0"/>
+    <w:lsdException w:name="Colorful Shading Accent 5" w:semiHidden="0" w:uiPriority="71" w:unhideWhenUsed="0"/>
+    <w:lsdException w:name="Colorful List Accent 5" w:semiHidden="0" w:uiPriority="72" w:unhideWhenUsed="0"/>
+    <w:lsdException w:name="Colorful Grid Accent 5" w:semiHidden="0" w:uiPriority="73" w:unhideWhenUsed="0"/>
+    <w:lsdException w:name="Light Shading Accent 6" w:semiHidden="0" w:uiPriority="60" w:unhideWhenUsed="0"/>
+    <w:lsdException w:name="Light List Accent 6" w:semiHidden="0" w:uiPriority="61" w:unhideWhenUsed="0"/>
+    <w:lsdException w:name="Light Grid Accent 6" w:semiHidden="0" w:uiPriority="62" w:unhideWhenUsed="0"/>
+    <w:lsdException w:name="Medium Shading 1 Accent 6" w:semiHidden="0" w:uiPriority="63" w:unhideWhenUsed="0"/>
+    <w:lsdException w:name="Medium Shading 2 Accent 6" w:semiHidden="0" w:uiPriority="64" w:unhideWhenUsed="0"/>
+    <w:lsdException w:name="Medium List 1 Accent 6" w:semiHidden="0" w:uiPriority="65" w:unhideWhenUsed="0"/>
+    <w:lsdException w:name="Medium List 2 Accent 6" w:semiHidden="0" w:uiPriority="66" w:unhideWhenUsed="0"/>
+    <w:lsdException w:name="Medium Grid 1 Accent 6" w:semiHidden="0" w:uiPriority="67" w:unhideWhenUsed="0"/>
+    <w:lsdException w:name="Medium Grid 2 Accent 6" w:semiHidden="0" w:uiPriority="68" w:unhideWhenUsed="0"/>
+    <w:lsdException w:name="Medium Grid 3 Accent 6" w:semiHidden="0" w:uiPriority="69" w:unhideWhenUsed="0"/>
+    <w:lsdException w:name="Dark List Accent 6" w:semiHidden="0" w:uiPriority="70" w:unhideWhenUsed="0"/>
+    <w:lsdException w:name="Colorful Shading Accent 6" w:semiHidden="0" w:uiPriority="71" w:unhideWhenUsed="0"/>
+    <w:lsdException w:name="Colorful List Accent 6" w:semiHidden="0" w:uiPriority="72" w:unhideWhenUsed="0"/>
+    <w:lsdException w:name="Colorful Grid Accent 6" w:semiHidden="0" w:uiPriority="73" w:unhideWhenUsed="0"/>
+    <w:lsdException w:name="Subtle Emphasis" w:semiHidden="0" w:uiPriority="19" w:unhideWhenUsed="0" w:qFormat="1"/>
+    <w:lsdException w:name="Intense Emphasis" w:semiHidden="0" w:uiPriority="21" w:unhideWhenUsed="0" w:qFormat="1"/>
+    <w:lsdException w:name="Subtle Reference" w:semiHidden="0" w:uiPriority="31" w:unhideWhenUsed="0" w:qFormat="1"/>
+    <w:lsdException w:name="Intense Reference" w:semiHidden="0" w:uiPriority="32" w:unhideWhenUsed="0" w:qFormat="1"/>
+    <w:lsdException w:name="Book Title" w:semiHidden="0" w:uiPriority="33" w:unhideWhenUsed="0" w:qFormat="1"/>
+    <w:lsdException w:name="Bibliography" w:uiPriority="37"/>
+    <w:lsdException w:name="TOC Heading" w:uiPriority="39" w:qFormat="1"/>
   </w:latentStyles>
   <w:style w:type="paragraph" w:default="1" w:styleId="Normal">
     <w:name w:val="Normal"/>
@@ -1507,6 +1204,7 @@
     <w:uiPriority w:val="99"/>
     <w:semiHidden/>
     <w:unhideWhenUsed/>
+    <w:qFormat/>
     <w:tblPr>
       <w:tblInd w:w="0" w:type="dxa"/>
       <w:tblCellMar>
@@ -1869,7 +1567,7 @@
   <a:extraClrSchemeLst/>
   <a:extLst>
     <a:ext uri="{05A4C25C-085E-4340-85A3-A5531E510DB2}">
-      <thm15:themeFamily xmlns:thm15="http://schemas.microsoft.com/office/thememl/2012/main" name="Office Theme" id="{62F939B6-93AF-4DB8-9C6B-D6C7DFDC589F}" vid="{4A3C46E8-61CC-4603-A589-7422A47A8E4A}"/>
+      <thm15:themeFamily xmlns:thm15="http://schemas.microsoft.com/office/thememl/2012/main" xmlns="" name="Office Theme" id="{62F939B6-93AF-4DB8-9C6B-D6C7DFDC589F}" vid="{4A3C46E8-61CC-4603-A589-7422A47A8E4A}"/>
     </a:ext>
   </a:extLst>
 </a:theme>

</xml_diff>

<commit_message>
final editing of lab3 - sprint 0
</commit_message>
<xml_diff>
--- a/Artifacts/Documents/Lab3.docx
+++ b/Artifacts/Documents/Lab3.docx
@@ -1,7 +1,20 @@
 
 <file path=word/document.xml><?xml version="1.0" encoding="utf-8"?>
-<w:document xmlns:ve="http://schemas.openxmlformats.org/markup-compatibility/2006" xmlns:o="urn:schemas-microsoft-com:office:office" xmlns:r="http://schemas.openxmlformats.org/officeDocument/2006/relationships" xmlns:m="http://schemas.openxmlformats.org/officeDocument/2006/math" xmlns:v="urn:schemas-microsoft-com:vml" xmlns:wp="http://schemas.openxmlformats.org/drawingml/2006/wordprocessingDrawing" xmlns:w10="urn:schemas-microsoft-com:office:word" xmlns:w="http://schemas.openxmlformats.org/wordprocessingml/2006/main" xmlns:wne="http://schemas.microsoft.com/office/word/2006/wordml">
+<w:document xmlns:wpc="http://schemas.microsoft.com/office/word/2010/wordprocessingCanvas" xmlns:cx="http://schemas.microsoft.com/office/drawing/2014/chartex" xmlns:cx1="http://schemas.microsoft.com/office/drawing/2015/9/8/chartex" xmlns:cx2="http://schemas.microsoft.com/office/drawing/2015/10/21/chartex" xmlns:cx3="http://schemas.microsoft.com/office/drawing/2016/5/9/chartex" xmlns:cx4="http://schemas.microsoft.com/office/drawing/2016/5/10/chartex" xmlns:cx5="http://schemas.microsoft.com/office/drawing/2016/5/11/chartex" xmlns:cx6="http://schemas.microsoft.com/office/drawing/2016/5/12/chartex" xmlns:cx7="http://schemas.microsoft.com/office/drawing/2016/5/13/chartex" xmlns:cx8="http://schemas.microsoft.com/office/drawing/2016/5/14/chartex" xmlns:mc="http://schemas.openxmlformats.org/markup-compatibility/2006" xmlns:aink="http://schemas.microsoft.com/office/drawing/2016/ink" xmlns:am3d="http://schemas.microsoft.com/office/drawing/2017/model3d" xmlns:o="urn:schemas-microsoft-com:office:office" xmlns:r="http://schemas.openxmlformats.org/officeDocument/2006/relationships" xmlns:m="http://schemas.openxmlformats.org/officeDocument/2006/math" xmlns:v="urn:schemas-microsoft-com:vml" xmlns:wp14="http://schemas.microsoft.com/office/word/2010/wordprocessingDrawing" xmlns:wp="http://schemas.openxmlformats.org/drawingml/2006/wordprocessingDrawing" xmlns:w10="urn:schemas-microsoft-com:office:word" xmlns:w="http://schemas.openxmlformats.org/wordprocessingml/2006/main" xmlns:w14="http://schemas.microsoft.com/office/word/2010/wordml" xmlns:w15="http://schemas.microsoft.com/office/word/2012/wordml" xmlns:w16cid="http://schemas.microsoft.com/office/word/2016/wordml/cid" xmlns:w16se="http://schemas.microsoft.com/office/word/2015/wordml/symex" xmlns:wpg="http://schemas.microsoft.com/office/word/2010/wordprocessingGroup" xmlns:wpi="http://schemas.microsoft.com/office/word/2010/wordprocessingInk" xmlns:wne="http://schemas.microsoft.com/office/word/2006/wordml" xmlns:wps="http://schemas.microsoft.com/office/word/2010/wordprocessingShape" mc:Ignorable="w14 w15 w16se w16cid wp14">
   <w:body>
+    <w:p>
+      <w:pPr>
+        <w:pStyle w:val="Heading1"/>
+      </w:pPr>
+      <w:proofErr w:type="spellStart"/>
+      <w:r>
+        <w:t>FastWatch</w:t>
+      </w:r>
+      <w:proofErr w:type="spellEnd"/>
+      <w:r>
+        <w:t>: Sprint 0</w:t>
+      </w:r>
+    </w:p>
     <w:p>
       <w:pPr>
         <w:pStyle w:val="Heading1"/>
@@ -129,15 +142,7 @@
         <w:t>U</w:t>
       </w:r>
       <w:r>
-        <w:t xml:space="preserve">nified start signals (referee </w:t>
-      </w:r>
-      <w:proofErr w:type="spellStart"/>
-      <w:r>
-        <w:t>vs</w:t>
-      </w:r>
-      <w:proofErr w:type="spellEnd"/>
-      <w:r>
-        <w:t xml:space="preserve"> timer) </w:t>
+        <w:t xml:space="preserve">nified start signals (referee vs timer) </w:t>
       </w:r>
     </w:p>
     <w:p>
@@ -232,8 +237,6 @@
       <w:r>
         <w:t xml:space="preserve">mats that can withstand from the rain, being run over by runners, bicyclist </w:t>
       </w:r>
-      <w:bookmarkStart w:id="0" w:name="_GoBack"/>
-      <w:bookmarkEnd w:id="0"/>
     </w:p>
     <w:p>
       <w:pPr>
@@ -403,8 +406,7 @@
           <w:noProof/>
           <w:lang w:eastAsia="zh-TW"/>
         </w:rPr>
-        <w:lastRenderedPageBreak/>
-        <w:pict>
+        <w:pict w14:anchorId="270DFD62">
           <v:shapetype id="_x0000_t202" coordsize="21600,21600" o:spt="202" path="m,l,21600r21600,l21600,xe">
             <v:stroke joinstyle="miter"/>
             <v:path gradientshapeok="t" o:connecttype="rect"/>
@@ -422,7 +424,7 @@
                 </w:p>
                 <w:p>
                   <w:r>
-                    <w:object w:dxaOrig="4716" w:dyaOrig="5367">
+                    <w:object w:dxaOrig="4716" w:dyaOrig="5367" w14:anchorId="6E4CAF98">
                       <v:shapetype id="_x0000_t75" coordsize="21600,21600" o:spt="75" o:preferrelative="t" path="m@4@5l@4@11@9@11@9@5xe" filled="f" stroked="f">
                         <v:stroke joinstyle="miter"/>
                         <v:formulas>
@@ -442,10 +444,10 @@
                         <v:path o:extrusionok="f" gradientshapeok="t" o:connecttype="rect"/>
                         <o:lock v:ext="edit" aspectratio="t"/>
                       </v:shapetype>
-                      <v:shape id="_x0000_i1025" type="#_x0000_t75" style="width:171pt;height:195pt" o:ole="">
+                      <v:shape id="_x0000_i1026" type="#_x0000_t75" style="width:171pt;height:195pt">
                         <v:imagedata r:id="rId5" o:title=""/>
                       </v:shape>
-                      <o:OLEObject Type="Embed" ProgID="Visio.Drawing.11" ShapeID="_x0000_i1025" DrawAspect="Content" ObjectID="_1579962191" r:id="rId6"/>
+                      <o:OLEObject Type="Embed" ProgID="Visio.Drawing.11" ShapeID="_x0000_i1026" DrawAspect="Content" ObjectID="_1579969522" r:id="rId6"/>
                     </w:object>
                   </w:r>
                 </w:p>
@@ -471,7 +473,7 @@
         <w:rPr>
           <w:noProof/>
         </w:rPr>
-        <w:pict>
+        <w:pict w14:anchorId="5EBE5FC8">
           <v:shape id="_x0000_s1027" type="#_x0000_t202" style="position:absolute;margin-left:159pt;margin-top:5.4pt;width:163.5pt;height:164.25pt;z-index:251661312;mso-width-relative:margin;mso-height-relative:margin">
             <v:textbox style="mso-next-textbox:#_x0000_s1027">
               <w:txbxContent>
@@ -485,11 +487,11 @@
                 </w:p>
                 <w:p>
                   <w:r>
-                    <w:object w:dxaOrig="4889" w:dyaOrig="4214">
-                      <v:shape id="_x0000_i1026" type="#_x0000_t75" style="width:153.75pt;height:132.75pt" o:ole="">
+                    <w:object w:dxaOrig="4889" w:dyaOrig="4214" w14:anchorId="0EF94286">
+                      <v:shape id="_x0000_i1028" type="#_x0000_t75" style="width:153.75pt;height:132.75pt">
                         <v:imagedata r:id="rId7" o:title=""/>
                       </v:shape>
-                      <o:OLEObject Type="Embed" ProgID="Visio.Drawing.11" ShapeID="_x0000_i1026" DrawAspect="Content" ObjectID="_1579962192" r:id="rId8"/>
+                      <o:OLEObject Type="Embed" ProgID="Visio.Drawing.11" ShapeID="_x0000_i1028" DrawAspect="Content" ObjectID="_1579969523" r:id="rId8"/>
                     </w:object>
                   </w:r>
                 </w:p>
@@ -503,7 +505,7 @@
           <w:noProof/>
           <w:lang w:eastAsia="zh-TW"/>
         </w:rPr>
-        <w:pict>
+        <w:pict w14:anchorId="486D6AED">
           <v:shape id="_x0000_s1026" type="#_x0000_t202" style="position:absolute;margin-left:-4.25pt;margin-top:5.4pt;width:163.25pt;height:164.25pt;z-index:251660288;mso-width-relative:margin;mso-height-relative:margin">
             <v:textbox style="mso-next-textbox:#_x0000_s1026">
               <w:txbxContent>
@@ -517,11 +519,11 @@
                 </w:p>
                 <w:p>
                   <w:r>
-                    <w:object w:dxaOrig="4911" w:dyaOrig="4214">
-                      <v:shape id="_x0000_i1027" type="#_x0000_t75" style="width:153pt;height:131.25pt" o:ole="">
+                    <w:object w:dxaOrig="4911" w:dyaOrig="4214" w14:anchorId="0B79BC2A">
+                      <v:shape id="_x0000_i1030" type="#_x0000_t75" style="width:153pt;height:131.25pt">
                         <v:imagedata r:id="rId9" o:title=""/>
                       </v:shape>
-                      <o:OLEObject Type="Embed" ProgID="Visio.Drawing.11" ShapeID="_x0000_i1027" DrawAspect="Content" ObjectID="_1579962193" r:id="rId10"/>
+                      <o:OLEObject Type="Embed" ProgID="Visio.Drawing.11" ShapeID="_x0000_i1030" DrawAspect="Content" ObjectID="_1579969524" r:id="rId10"/>
                     </w:object>
                   </w:r>
                 </w:p>
@@ -552,7 +554,15 @@
     </w:p>
     <w:p>
       <w:r>
-        <w:t>Release 1: Simulator start, Simulator File Input, Simulator Console Input, Start, Stop, Reset, TIME(set time), TOG, CONN, DISC, NEWRUN, ENDRUN, START, FINISH, TRIG&lt;NUM&gt;, SWAP</w:t>
+        <w:t xml:space="preserve">Release 1: Simulator start, Simulator File Input, Simulator Console Input, Start, Stop, Reset, </w:t>
+      </w:r>
+      <w:proofErr w:type="gramStart"/>
+      <w:r>
+        <w:t>TIME(</w:t>
+      </w:r>
+      <w:proofErr w:type="gramEnd"/>
+      <w:r>
+        <w:t>set time), TOG, CONN, DISC, NEWRUN, ENDRUN, START, FINISH, TRIG&lt;NUM&gt;, SWAP</w:t>
       </w:r>
     </w:p>
     <w:p>
@@ -630,6 +640,7 @@
     </w:p>
     <w:p>
       <w:r>
+        <w:lastRenderedPageBreak/>
         <w:t xml:space="preserve">Fue – Contribute to research </w:t>
       </w:r>
       <w:r>
@@ -648,6 +659,25 @@
         <w:t xml:space="preserve"> timing systems and the challenges the systems have. </w:t>
       </w:r>
     </w:p>
+    <w:p>
+      <w:r>
+        <w:t>Andrew – contribute to research and use case definitions.</w:t>
+      </w:r>
+    </w:p>
+    <w:p>
+      <w:r>
+        <w:t>Isaac</w:t>
+      </w:r>
+      <w:r>
+        <w:t xml:space="preserve"> – contribute to research and use case definitions</w:t>
+      </w:r>
+      <w:r>
+        <w:t>.</w:t>
+      </w:r>
+      <w:bookmarkStart w:id="0" w:name="_GoBack"/>
+      <w:bookmarkEnd w:id="0"/>
+    </w:p>
+    <w:p/>
     <w:sectPr>
       <w:pgSz w:w="12240" w:h="15840"/>
       <w:pgMar w:top="1440" w:right="1440" w:bottom="1440" w:left="1440" w:header="720" w:footer="720" w:gutter="0"/>
@@ -659,8 +689,8 @@
 </file>
 
 <file path=word/numbering.xml><?xml version="1.0" encoding="utf-8"?>
-<w:numbering xmlns:ve="http://schemas.openxmlformats.org/markup-compatibility/2006" xmlns:o="urn:schemas-microsoft-com:office:office" xmlns:r="http://schemas.openxmlformats.org/officeDocument/2006/relationships" xmlns:m="http://schemas.openxmlformats.org/officeDocument/2006/math" xmlns:v="urn:schemas-microsoft-com:vml" xmlns:wp="http://schemas.openxmlformats.org/drawingml/2006/wordprocessingDrawing" xmlns:w10="urn:schemas-microsoft-com:office:word" xmlns:w="http://schemas.openxmlformats.org/wordprocessingml/2006/main" xmlns:wne="http://schemas.microsoft.com/office/word/2006/wordml">
-  <w:abstractNum w:abstractNumId="0">
+<w:numbering xmlns:wpc="http://schemas.microsoft.com/office/word/2010/wordprocessingCanvas" xmlns:cx="http://schemas.microsoft.com/office/drawing/2014/chartex" xmlns:cx1="http://schemas.microsoft.com/office/drawing/2015/9/8/chartex" xmlns:cx2="http://schemas.microsoft.com/office/drawing/2015/10/21/chartex" xmlns:cx3="http://schemas.microsoft.com/office/drawing/2016/5/9/chartex" xmlns:cx4="http://schemas.microsoft.com/office/drawing/2016/5/10/chartex" xmlns:cx5="http://schemas.microsoft.com/office/drawing/2016/5/11/chartex" xmlns:cx6="http://schemas.microsoft.com/office/drawing/2016/5/12/chartex" xmlns:cx7="http://schemas.microsoft.com/office/drawing/2016/5/13/chartex" xmlns:cx8="http://schemas.microsoft.com/office/drawing/2016/5/14/chartex" xmlns:mc="http://schemas.openxmlformats.org/markup-compatibility/2006" xmlns:aink="http://schemas.microsoft.com/office/drawing/2016/ink" xmlns:am3d="http://schemas.microsoft.com/office/drawing/2017/model3d" xmlns:o="urn:schemas-microsoft-com:office:office" xmlns:r="http://schemas.openxmlformats.org/officeDocument/2006/relationships" xmlns:m="http://schemas.openxmlformats.org/officeDocument/2006/math" xmlns:v="urn:schemas-microsoft-com:vml" xmlns:wp14="http://schemas.microsoft.com/office/word/2010/wordprocessingDrawing" xmlns:wp="http://schemas.openxmlformats.org/drawingml/2006/wordprocessingDrawing" xmlns:w10="urn:schemas-microsoft-com:office:word" xmlns:w="http://schemas.openxmlformats.org/wordprocessingml/2006/main" xmlns:w14="http://schemas.microsoft.com/office/word/2010/wordml" xmlns:w15="http://schemas.microsoft.com/office/word/2012/wordml" xmlns:w16cid="http://schemas.microsoft.com/office/word/2016/wordml/cid" xmlns:w16se="http://schemas.microsoft.com/office/word/2015/wordml/symex" xmlns:wpg="http://schemas.microsoft.com/office/word/2010/wordprocessingGroup" xmlns:wpi="http://schemas.microsoft.com/office/word/2010/wordprocessingInk" xmlns:wne="http://schemas.microsoft.com/office/word/2006/wordml" xmlns:wps="http://schemas.microsoft.com/office/word/2010/wordprocessingShape" mc:Ignorable="w14 w15 w16se w16cid wp14">
+  <w:abstractNum w:abstractNumId="0" w15:restartNumberingAfterBreak="0">
     <w:nsid w:val="0C874809"/>
     <w:multiLevelType w:val="hybridMultilevel"/>
     <w:tmpl w:val="69C89452"/>
@@ -773,7 +803,7 @@
       </w:rPr>
     </w:lvl>
   </w:abstractNum>
-  <w:abstractNum w:abstractNumId="1">
+  <w:abstractNum w:abstractNumId="1" w15:restartNumberingAfterBreak="0">
     <w:nsid w:val="494A5918"/>
     <w:multiLevelType w:val="hybridMultilevel"/>
     <w:tmpl w:val="7422B10A"/>
@@ -886,7 +916,7 @@
       </w:rPr>
     </w:lvl>
   </w:abstractNum>
-  <w:abstractNum w:abstractNumId="2">
+  <w:abstractNum w:abstractNumId="2" w15:restartNumberingAfterBreak="0">
     <w:nsid w:val="49C60227"/>
     <w:multiLevelType w:val="hybridMultilevel"/>
     <w:tmpl w:val="881C120C"/>
@@ -1012,7 +1042,7 @@
 </file>
 
 <file path=word/styles.xml><?xml version="1.0" encoding="utf-8"?>
-<w:styles xmlns:r="http://schemas.openxmlformats.org/officeDocument/2006/relationships" xmlns:w="http://schemas.openxmlformats.org/wordprocessingml/2006/main">
+<w:styles xmlns:mc="http://schemas.openxmlformats.org/markup-compatibility/2006" xmlns:r="http://schemas.openxmlformats.org/officeDocument/2006/relationships" xmlns:w="http://schemas.openxmlformats.org/wordprocessingml/2006/main" xmlns:w14="http://schemas.microsoft.com/office/word/2010/wordml" xmlns:w15="http://schemas.microsoft.com/office/word/2012/wordml" xmlns:w16cid="http://schemas.microsoft.com/office/word/2016/wordml/cid" xmlns:w16se="http://schemas.microsoft.com/office/word/2015/wordml/symex" mc:Ignorable="w14 w15 w16se w16cid">
   <w:docDefaults>
     <w:rPrDefault>
       <w:rPr>
@@ -1028,144 +1058,382 @@
       </w:pPr>
     </w:pPrDefault>
   </w:docDefaults>
-  <w:latentStyles w:defLockedState="0" w:defUIPriority="99" w:defSemiHidden="1" w:defUnhideWhenUsed="1" w:defQFormat="0" w:count="267">
-    <w:lsdException w:name="Normal" w:semiHidden="0" w:uiPriority="0" w:unhideWhenUsed="0" w:qFormat="1"/>
-    <w:lsdException w:name="heading 1" w:semiHidden="0" w:uiPriority="9" w:unhideWhenUsed="0" w:qFormat="1"/>
-    <w:lsdException w:name="heading 2" w:uiPriority="9" w:qFormat="1"/>
-    <w:lsdException w:name="heading 3" w:uiPriority="9" w:qFormat="1"/>
-    <w:lsdException w:name="heading 4" w:uiPriority="9" w:qFormat="1"/>
-    <w:lsdException w:name="heading 5" w:uiPriority="9" w:qFormat="1"/>
-    <w:lsdException w:name="heading 6" w:uiPriority="9" w:qFormat="1"/>
-    <w:lsdException w:name="heading 7" w:uiPriority="9" w:qFormat="1"/>
-    <w:lsdException w:name="heading 8" w:uiPriority="9" w:qFormat="1"/>
-    <w:lsdException w:name="heading 9" w:uiPriority="9" w:qFormat="1"/>
-    <w:lsdException w:name="toc 1" w:uiPriority="39"/>
-    <w:lsdException w:name="toc 2" w:uiPriority="39"/>
-    <w:lsdException w:name="toc 3" w:uiPriority="39"/>
-    <w:lsdException w:name="toc 4" w:uiPriority="39"/>
-    <w:lsdException w:name="toc 5" w:uiPriority="39"/>
-    <w:lsdException w:name="toc 6" w:uiPriority="39"/>
-    <w:lsdException w:name="toc 7" w:uiPriority="39"/>
-    <w:lsdException w:name="toc 8" w:uiPriority="39"/>
-    <w:lsdException w:name="toc 9" w:uiPriority="39"/>
-    <w:lsdException w:name="caption" w:uiPriority="35" w:qFormat="1"/>
-    <w:lsdException w:name="Title" w:semiHidden="0" w:uiPriority="10" w:unhideWhenUsed="0" w:qFormat="1"/>
-    <w:lsdException w:name="Default Paragraph Font" w:uiPriority="1"/>
-    <w:lsdException w:name="Subtitle" w:semiHidden="0" w:uiPriority="11" w:unhideWhenUsed="0" w:qFormat="1"/>
-    <w:lsdException w:name="Strong" w:semiHidden="0" w:uiPriority="22" w:unhideWhenUsed="0" w:qFormat="1"/>
-    <w:lsdException w:name="Emphasis" w:semiHidden="0" w:uiPriority="20" w:unhideWhenUsed="0" w:qFormat="1"/>
-    <w:lsdException w:name="Table Grid" w:semiHidden="0" w:uiPriority="39" w:unhideWhenUsed="0"/>
-    <w:lsdException w:name="Placeholder Text" w:unhideWhenUsed="0"/>
-    <w:lsdException w:name="No Spacing" w:semiHidden="0" w:uiPriority="1" w:unhideWhenUsed="0" w:qFormat="1"/>
-    <w:lsdException w:name="Light Shading" w:semiHidden="0" w:uiPriority="60" w:unhideWhenUsed="0"/>
-    <w:lsdException w:name="Light List" w:semiHidden="0" w:uiPriority="61" w:unhideWhenUsed="0"/>
-    <w:lsdException w:name="Light Grid" w:semiHidden="0" w:uiPriority="62" w:unhideWhenUsed="0"/>
-    <w:lsdException w:name="Medium Shading 1" w:semiHidden="0" w:uiPriority="63" w:unhideWhenUsed="0"/>
-    <w:lsdException w:name="Medium Shading 2" w:semiHidden="0" w:uiPriority="64" w:unhideWhenUsed="0"/>
-    <w:lsdException w:name="Medium List 1" w:semiHidden="0" w:uiPriority="65" w:unhideWhenUsed="0"/>
-    <w:lsdException w:name="Medium List 2" w:semiHidden="0" w:uiPriority="66" w:unhideWhenUsed="0"/>
-    <w:lsdException w:name="Medium Grid 1" w:semiHidden="0" w:uiPriority="67" w:unhideWhenUsed="0"/>
-    <w:lsdException w:name="Medium Grid 2" w:semiHidden="0" w:uiPriority="68" w:unhideWhenUsed="0"/>
-    <w:lsdException w:name="Medium Grid 3" w:semiHidden="0" w:uiPriority="69" w:unhideWhenUsed="0"/>
-    <w:lsdException w:name="Dark List" w:semiHidden="0" w:uiPriority="70" w:unhideWhenUsed="0"/>
-    <w:lsdException w:name="Colorful Shading" w:semiHidden="0" w:uiPriority="71" w:unhideWhenUsed="0"/>
-    <w:lsdException w:name="Colorful List" w:semiHidden="0" w:uiPriority="72" w:unhideWhenUsed="0"/>
-    <w:lsdException w:name="Colorful Grid" w:semiHidden="0" w:uiPriority="73" w:unhideWhenUsed="0"/>
-    <w:lsdException w:name="Light Shading Accent 1" w:semiHidden="0" w:uiPriority="60" w:unhideWhenUsed="0"/>
-    <w:lsdException w:name="Light List Accent 1" w:semiHidden="0" w:uiPriority="61" w:unhideWhenUsed="0"/>
-    <w:lsdException w:name="Light Grid Accent 1" w:semiHidden="0" w:uiPriority="62" w:unhideWhenUsed="0"/>
-    <w:lsdException w:name="Medium Shading 1 Accent 1" w:semiHidden="0" w:uiPriority="63" w:unhideWhenUsed="0"/>
-    <w:lsdException w:name="Medium Shading 2 Accent 1" w:semiHidden="0" w:uiPriority="64" w:unhideWhenUsed="0"/>
-    <w:lsdException w:name="Medium List 1 Accent 1" w:semiHidden="0" w:uiPriority="65" w:unhideWhenUsed="0"/>
-    <w:lsdException w:name="Revision" w:unhideWhenUsed="0"/>
-    <w:lsdException w:name="List Paragraph" w:semiHidden="0" w:uiPriority="34" w:unhideWhenUsed="0" w:qFormat="1"/>
-    <w:lsdException w:name="Quote" w:semiHidden="0" w:uiPriority="29" w:unhideWhenUsed="0" w:qFormat="1"/>
-    <w:lsdException w:name="Intense Quote" w:semiHidden="0" w:uiPriority="30" w:unhideWhenUsed="0" w:qFormat="1"/>
-    <w:lsdException w:name="Medium List 2 Accent 1" w:semiHidden="0" w:uiPriority="66" w:unhideWhenUsed="0"/>
-    <w:lsdException w:name="Medium Grid 1 Accent 1" w:semiHidden="0" w:uiPriority="67" w:unhideWhenUsed="0"/>
-    <w:lsdException w:name="Medium Grid 2 Accent 1" w:semiHidden="0" w:uiPriority="68" w:unhideWhenUsed="0"/>
-    <w:lsdException w:name="Medium Grid 3 Accent 1" w:semiHidden="0" w:uiPriority="69" w:unhideWhenUsed="0"/>
-    <w:lsdException w:name="Dark List Accent 1" w:semiHidden="0" w:uiPriority="70" w:unhideWhenUsed="0"/>
-    <w:lsdException w:name="Colorful Shading Accent 1" w:semiHidden="0" w:uiPriority="71" w:unhideWhenUsed="0"/>
-    <w:lsdException w:name="Colorful List Accent 1" w:semiHidden="0" w:uiPriority="72" w:unhideWhenUsed="0"/>
-    <w:lsdException w:name="Colorful Grid Accent 1" w:semiHidden="0" w:uiPriority="73" w:unhideWhenUsed="0"/>
-    <w:lsdException w:name="Light Shading Accent 2" w:semiHidden="0" w:uiPriority="60" w:unhideWhenUsed="0"/>
-    <w:lsdException w:name="Light List Accent 2" w:semiHidden="0" w:uiPriority="61" w:unhideWhenUsed="0"/>
-    <w:lsdException w:name="Light Grid Accent 2" w:semiHidden="0" w:uiPriority="62" w:unhideWhenUsed="0"/>
-    <w:lsdException w:name="Medium Shading 1 Accent 2" w:semiHidden="0" w:uiPriority="63" w:unhideWhenUsed="0"/>
-    <w:lsdException w:name="Medium Shading 2 Accent 2" w:semiHidden="0" w:uiPriority="64" w:unhideWhenUsed="0"/>
-    <w:lsdException w:name="Medium List 1 Accent 2" w:semiHidden="0" w:uiPriority="65" w:unhideWhenUsed="0"/>
-    <w:lsdException w:name="Medium List 2 Accent 2" w:semiHidden="0" w:uiPriority="66" w:unhideWhenUsed="0"/>
-    <w:lsdException w:name="Medium Grid 1 Accent 2" w:semiHidden="0" w:uiPriority="67" w:unhideWhenUsed="0"/>
-    <w:lsdException w:name="Medium Grid 2 Accent 2" w:semiHidden="0" w:uiPriority="68" w:unhideWhenUsed="0"/>
-    <w:lsdException w:name="Medium Grid 3 Accent 2" w:semiHidden="0" w:uiPriority="69" w:unhideWhenUsed="0"/>
-    <w:lsdException w:name="Dark List Accent 2" w:semiHidden="0" w:uiPriority="70" w:unhideWhenUsed="0"/>
-    <w:lsdException w:name="Colorful Shading Accent 2" w:semiHidden="0" w:uiPriority="71" w:unhideWhenUsed="0"/>
-    <w:lsdException w:name="Colorful List Accent 2" w:semiHidden="0" w:uiPriority="72" w:unhideWhenUsed="0"/>
-    <w:lsdException w:name="Colorful Grid Accent 2" w:semiHidden="0" w:uiPriority="73" w:unhideWhenUsed="0"/>
-    <w:lsdException w:name="Light Shading Accent 3" w:semiHidden="0" w:uiPriority="60" w:unhideWhenUsed="0"/>
-    <w:lsdException w:name="Light List Accent 3" w:semiHidden="0" w:uiPriority="61" w:unhideWhenUsed="0"/>
-    <w:lsdException w:name="Light Grid Accent 3" w:semiHidden="0" w:uiPriority="62" w:unhideWhenUsed="0"/>
-    <w:lsdException w:name="Medium Shading 1 Accent 3" w:semiHidden="0" w:uiPriority="63" w:unhideWhenUsed="0"/>
-    <w:lsdException w:name="Medium Shading 2 Accent 3" w:semiHidden="0" w:uiPriority="64" w:unhideWhenUsed="0"/>
-    <w:lsdException w:name="Medium List 1 Accent 3" w:semiHidden="0" w:uiPriority="65" w:unhideWhenUsed="0"/>
-    <w:lsdException w:name="Medium List 2 Accent 3" w:semiHidden="0" w:uiPriority="66" w:unhideWhenUsed="0"/>
-    <w:lsdException w:name="Medium Grid 1 Accent 3" w:semiHidden="0" w:uiPriority="67" w:unhideWhenUsed="0"/>
-    <w:lsdException w:name="Medium Grid 2 Accent 3" w:semiHidden="0" w:uiPriority="68" w:unhideWhenUsed="0"/>
-    <w:lsdException w:name="Medium Grid 3 Accent 3" w:semiHidden="0" w:uiPriority="69" w:unhideWhenUsed="0"/>
-    <w:lsdException w:name="Dark List Accent 3" w:semiHidden="0" w:uiPriority="70" w:unhideWhenUsed="0"/>
-    <w:lsdException w:name="Colorful Shading Accent 3" w:semiHidden="0" w:uiPriority="71" w:unhideWhenUsed="0"/>
-    <w:lsdException w:name="Colorful List Accent 3" w:semiHidden="0" w:uiPriority="72" w:unhideWhenUsed="0"/>
-    <w:lsdException w:name="Colorful Grid Accent 3" w:semiHidden="0" w:uiPriority="73" w:unhideWhenUsed="0"/>
-    <w:lsdException w:name="Light Shading Accent 4" w:semiHidden="0" w:uiPriority="60" w:unhideWhenUsed="0"/>
-    <w:lsdException w:name="Light List Accent 4" w:semiHidden="0" w:uiPriority="61" w:unhideWhenUsed="0"/>
-    <w:lsdException w:name="Light Grid Accent 4" w:semiHidden="0" w:uiPriority="62" w:unhideWhenUsed="0"/>
-    <w:lsdException w:name="Medium Shading 1 Accent 4" w:semiHidden="0" w:uiPriority="63" w:unhideWhenUsed="0"/>
-    <w:lsdException w:name="Medium Shading 2 Accent 4" w:semiHidden="0" w:uiPriority="64" w:unhideWhenUsed="0"/>
-    <w:lsdException w:name="Medium List 1 Accent 4" w:semiHidden="0" w:uiPriority="65" w:unhideWhenUsed="0"/>
-    <w:lsdException w:name="Medium List 2 Accent 4" w:semiHidden="0" w:uiPriority="66" w:unhideWhenUsed="0"/>
-    <w:lsdException w:name="Medium Grid 1 Accent 4" w:semiHidden="0" w:uiPriority="67" w:unhideWhenUsed="0"/>
-    <w:lsdException w:name="Medium Grid 2 Accent 4" w:semiHidden="0" w:uiPriority="68" w:unhideWhenUsed="0"/>
-    <w:lsdException w:name="Medium Grid 3 Accent 4" w:semiHidden="0" w:uiPriority="69" w:unhideWhenUsed="0"/>
-    <w:lsdException w:name="Dark List Accent 4" w:semiHidden="0" w:uiPriority="70" w:unhideWhenUsed="0"/>
-    <w:lsdException w:name="Colorful Shading Accent 4" w:semiHidden="0" w:uiPriority="71" w:unhideWhenUsed="0"/>
-    <w:lsdException w:name="Colorful List Accent 4" w:semiHidden="0" w:uiPriority="72" w:unhideWhenUsed="0"/>
-    <w:lsdException w:name="Colorful Grid Accent 4" w:semiHidden="0" w:uiPriority="73" w:unhideWhenUsed="0"/>
-    <w:lsdException w:name="Light Shading Accent 5" w:semiHidden="0" w:uiPriority="60" w:unhideWhenUsed="0"/>
-    <w:lsdException w:name="Light List Accent 5" w:semiHidden="0" w:uiPriority="61" w:unhideWhenUsed="0"/>
-    <w:lsdException w:name="Light Grid Accent 5" w:semiHidden="0" w:uiPriority="62" w:unhideWhenUsed="0"/>
-    <w:lsdException w:name="Medium Shading 1 Accent 5" w:semiHidden="0" w:uiPriority="63" w:unhideWhenUsed="0"/>
-    <w:lsdException w:name="Medium Shading 2 Accent 5" w:semiHidden="0" w:uiPriority="64" w:unhideWhenUsed="0"/>
-    <w:lsdException w:name="Medium List 1 Accent 5" w:semiHidden="0" w:uiPriority="65" w:unhideWhenUsed="0"/>
-    <w:lsdException w:name="Medium List 2 Accent 5" w:semiHidden="0" w:uiPriority="66" w:unhideWhenUsed="0"/>
-    <w:lsdException w:name="Medium Grid 1 Accent 5" w:semiHidden="0" w:uiPriority="67" w:unhideWhenUsed="0"/>
-    <w:lsdException w:name="Medium Grid 2 Accent 5" w:semiHidden="0" w:uiPriority="68" w:unhideWhenUsed="0"/>
-    <w:lsdException w:name="Medium Grid 3 Accent 5" w:semiHidden="0" w:uiPriority="69" w:unhideWhenUsed="0"/>
-    <w:lsdException w:name="Dark List Accent 5" w:semiHidden="0" w:uiPriority="70" w:unhideWhenUsed="0"/>
-    <w:lsdException w:name="Colorful Shading Accent 5" w:semiHidden="0" w:uiPriority="71" w:unhideWhenUsed="0"/>
-    <w:lsdException w:name="Colorful List Accent 5" w:semiHidden="0" w:uiPriority="72" w:unhideWhenUsed="0"/>
-    <w:lsdException w:name="Colorful Grid Accent 5" w:semiHidden="0" w:uiPriority="73" w:unhideWhenUsed="0"/>
-    <w:lsdException w:name="Light Shading Accent 6" w:semiHidden="0" w:uiPriority="60" w:unhideWhenUsed="0"/>
-    <w:lsdException w:name="Light List Accent 6" w:semiHidden="0" w:uiPriority="61" w:unhideWhenUsed="0"/>
-    <w:lsdException w:name="Light Grid Accent 6" w:semiHidden="0" w:uiPriority="62" w:unhideWhenUsed="0"/>
-    <w:lsdException w:name="Medium Shading 1 Accent 6" w:semiHidden="0" w:uiPriority="63" w:unhideWhenUsed="0"/>
-    <w:lsdException w:name="Medium Shading 2 Accent 6" w:semiHidden="0" w:uiPriority="64" w:unhideWhenUsed="0"/>
-    <w:lsdException w:name="Medium List 1 Accent 6" w:semiHidden="0" w:uiPriority="65" w:unhideWhenUsed="0"/>
-    <w:lsdException w:name="Medium List 2 Accent 6" w:semiHidden="0" w:uiPriority="66" w:unhideWhenUsed="0"/>
-    <w:lsdException w:name="Medium Grid 1 Accent 6" w:semiHidden="0" w:uiPriority="67" w:unhideWhenUsed="0"/>
-    <w:lsdException w:name="Medium Grid 2 Accent 6" w:semiHidden="0" w:uiPriority="68" w:unhideWhenUsed="0"/>
-    <w:lsdException w:name="Medium Grid 3 Accent 6" w:semiHidden="0" w:uiPriority="69" w:unhideWhenUsed="0"/>
-    <w:lsdException w:name="Dark List Accent 6" w:semiHidden="0" w:uiPriority="70" w:unhideWhenUsed="0"/>
-    <w:lsdException w:name="Colorful Shading Accent 6" w:semiHidden="0" w:uiPriority="71" w:unhideWhenUsed="0"/>
-    <w:lsdException w:name="Colorful List Accent 6" w:semiHidden="0" w:uiPriority="72" w:unhideWhenUsed="0"/>
-    <w:lsdException w:name="Colorful Grid Accent 6" w:semiHidden="0" w:uiPriority="73" w:unhideWhenUsed="0"/>
-    <w:lsdException w:name="Subtle Emphasis" w:semiHidden="0" w:uiPriority="19" w:unhideWhenUsed="0" w:qFormat="1"/>
-    <w:lsdException w:name="Intense Emphasis" w:semiHidden="0" w:uiPriority="21" w:unhideWhenUsed="0" w:qFormat="1"/>
-    <w:lsdException w:name="Subtle Reference" w:semiHidden="0" w:uiPriority="31" w:unhideWhenUsed="0" w:qFormat="1"/>
-    <w:lsdException w:name="Intense Reference" w:semiHidden="0" w:uiPriority="32" w:unhideWhenUsed="0" w:qFormat="1"/>
-    <w:lsdException w:name="Book Title" w:semiHidden="0" w:uiPriority="33" w:unhideWhenUsed="0" w:qFormat="1"/>
-    <w:lsdException w:name="Bibliography" w:uiPriority="37"/>
-    <w:lsdException w:name="TOC Heading" w:uiPriority="39" w:qFormat="1"/>
+  <w:latentStyles w:defLockedState="0" w:defUIPriority="99" w:defSemiHidden="0" w:defUnhideWhenUsed="0" w:defQFormat="0" w:count="375">
+    <w:lsdException w:name="Normal" w:uiPriority="0" w:qFormat="1"/>
+    <w:lsdException w:name="heading 1" w:uiPriority="9" w:qFormat="1"/>
+    <w:lsdException w:name="heading 2" w:semiHidden="1" w:uiPriority="9" w:unhideWhenUsed="1" w:qFormat="1"/>
+    <w:lsdException w:name="heading 3" w:semiHidden="1" w:uiPriority="9" w:unhideWhenUsed="1" w:qFormat="1"/>
+    <w:lsdException w:name="heading 4" w:semiHidden="1" w:uiPriority="9" w:unhideWhenUsed="1" w:qFormat="1"/>
+    <w:lsdException w:name="heading 5" w:semiHidden="1" w:uiPriority="9" w:unhideWhenUsed="1" w:qFormat="1"/>
+    <w:lsdException w:name="heading 6" w:semiHidden="1" w:uiPriority="9" w:unhideWhenUsed="1" w:qFormat="1"/>
+    <w:lsdException w:name="heading 7" w:semiHidden="1" w:uiPriority="9" w:unhideWhenUsed="1" w:qFormat="1"/>
+    <w:lsdException w:name="heading 8" w:semiHidden="1" w:uiPriority="9" w:unhideWhenUsed="1" w:qFormat="1"/>
+    <w:lsdException w:name="heading 9" w:semiHidden="1" w:uiPriority="9" w:unhideWhenUsed="1" w:qFormat="1"/>
+    <w:lsdException w:name="index 1" w:semiHidden="1" w:unhideWhenUsed="1"/>
+    <w:lsdException w:name="index 2" w:semiHidden="1" w:unhideWhenUsed="1"/>
+    <w:lsdException w:name="index 3" w:semiHidden="1" w:unhideWhenUsed="1"/>
+    <w:lsdException w:name="index 4" w:semiHidden="1" w:unhideWhenUsed="1"/>
+    <w:lsdException w:name="index 5" w:semiHidden="1" w:unhideWhenUsed="1"/>
+    <w:lsdException w:name="index 6" w:semiHidden="1" w:unhideWhenUsed="1"/>
+    <w:lsdException w:name="index 7" w:semiHidden="1" w:unhideWhenUsed="1"/>
+    <w:lsdException w:name="index 8" w:semiHidden="1" w:unhideWhenUsed="1"/>
+    <w:lsdException w:name="index 9" w:semiHidden="1" w:unhideWhenUsed="1"/>
+    <w:lsdException w:name="toc 1" w:semiHidden="1" w:uiPriority="39" w:unhideWhenUsed="1"/>
+    <w:lsdException w:name="toc 2" w:semiHidden="1" w:uiPriority="39" w:unhideWhenUsed="1"/>
+    <w:lsdException w:name="toc 3" w:semiHidden="1" w:uiPriority="39" w:unhideWhenUsed="1"/>
+    <w:lsdException w:name="toc 4" w:semiHidden="1" w:uiPriority="39" w:unhideWhenUsed="1"/>
+    <w:lsdException w:name="toc 5" w:semiHidden="1" w:uiPriority="39" w:unhideWhenUsed="1"/>
+    <w:lsdException w:name="toc 6" w:semiHidden="1" w:uiPriority="39" w:unhideWhenUsed="1"/>
+    <w:lsdException w:name="toc 7" w:semiHidden="1" w:uiPriority="39" w:unhideWhenUsed="1"/>
+    <w:lsdException w:name="toc 8" w:semiHidden="1" w:uiPriority="39" w:unhideWhenUsed="1"/>
+    <w:lsdException w:name="toc 9" w:semiHidden="1" w:uiPriority="39" w:unhideWhenUsed="1"/>
+    <w:lsdException w:name="Normal Indent" w:semiHidden="1" w:unhideWhenUsed="1"/>
+    <w:lsdException w:name="footnote text" w:semiHidden="1" w:unhideWhenUsed="1"/>
+    <w:lsdException w:name="annotation text" w:semiHidden="1" w:unhideWhenUsed="1"/>
+    <w:lsdException w:name="header" w:semiHidden="1" w:unhideWhenUsed="1"/>
+    <w:lsdException w:name="footer" w:semiHidden="1" w:unhideWhenUsed="1"/>
+    <w:lsdException w:name="index heading" w:semiHidden="1" w:unhideWhenUsed="1"/>
+    <w:lsdException w:name="caption" w:semiHidden="1" w:uiPriority="35" w:unhideWhenUsed="1" w:qFormat="1"/>
+    <w:lsdException w:name="table of figures" w:semiHidden="1" w:unhideWhenUsed="1"/>
+    <w:lsdException w:name="envelope address" w:semiHidden="1" w:unhideWhenUsed="1"/>
+    <w:lsdException w:name="envelope return" w:semiHidden="1" w:unhideWhenUsed="1"/>
+    <w:lsdException w:name="footnote reference" w:semiHidden="1" w:unhideWhenUsed="1"/>
+    <w:lsdException w:name="annotation reference" w:semiHidden="1" w:unhideWhenUsed="1"/>
+    <w:lsdException w:name="line number" w:semiHidden="1" w:unhideWhenUsed="1"/>
+    <w:lsdException w:name="page number" w:semiHidden="1" w:unhideWhenUsed="1"/>
+    <w:lsdException w:name="endnote reference" w:semiHidden="1" w:unhideWhenUsed="1"/>
+    <w:lsdException w:name="endnote text" w:semiHidden="1" w:unhideWhenUsed="1"/>
+    <w:lsdException w:name="table of authorities" w:semiHidden="1" w:unhideWhenUsed="1"/>
+    <w:lsdException w:name="macro" w:semiHidden="1" w:unhideWhenUsed="1"/>
+    <w:lsdException w:name="toa heading" w:semiHidden="1" w:unhideWhenUsed="1"/>
+    <w:lsdException w:name="List" w:semiHidden="1" w:unhideWhenUsed="1"/>
+    <w:lsdException w:name="List Bullet" w:semiHidden="1" w:unhideWhenUsed="1"/>
+    <w:lsdException w:name="List Number" w:semiHidden="1" w:unhideWhenUsed="1"/>
+    <w:lsdException w:name="List 2" w:semiHidden="1" w:unhideWhenUsed="1"/>
+    <w:lsdException w:name="List 3" w:semiHidden="1" w:unhideWhenUsed="1"/>
+    <w:lsdException w:name="List 4" w:semiHidden="1" w:unhideWhenUsed="1"/>
+    <w:lsdException w:name="List 5" w:semiHidden="1" w:unhideWhenUsed="1"/>
+    <w:lsdException w:name="List Bullet 2" w:semiHidden="1" w:unhideWhenUsed="1"/>
+    <w:lsdException w:name="List Bullet 3" w:semiHidden="1" w:unhideWhenUsed="1"/>
+    <w:lsdException w:name="List Bullet 4" w:semiHidden="1" w:unhideWhenUsed="1"/>
+    <w:lsdException w:name="List Bullet 5" w:semiHidden="1" w:unhideWhenUsed="1"/>
+    <w:lsdException w:name="List Number 2" w:semiHidden="1" w:unhideWhenUsed="1"/>
+    <w:lsdException w:name="List Number 3" w:semiHidden="1" w:unhideWhenUsed="1"/>
+    <w:lsdException w:name="List Number 4" w:semiHidden="1" w:unhideWhenUsed="1"/>
+    <w:lsdException w:name="List Number 5" w:semiHidden="1" w:unhideWhenUsed="1"/>
+    <w:lsdException w:name="Title" w:uiPriority="10" w:qFormat="1"/>
+    <w:lsdException w:name="Closing" w:semiHidden="1" w:unhideWhenUsed="1"/>
+    <w:lsdException w:name="Signature" w:semiHidden="1" w:unhideWhenUsed="1"/>
+    <w:lsdException w:name="Default Paragraph Font" w:semiHidden="1" w:uiPriority="1" w:unhideWhenUsed="1"/>
+    <w:lsdException w:name="Body Text" w:semiHidden="1" w:unhideWhenUsed="1"/>
+    <w:lsdException w:name="Body Text Indent" w:semiHidden="1" w:unhideWhenUsed="1"/>
+    <w:lsdException w:name="List Continue" w:semiHidden="1" w:unhideWhenUsed="1"/>
+    <w:lsdException w:name="List Continue 2" w:semiHidden="1" w:unhideWhenUsed="1"/>
+    <w:lsdException w:name="List Continue 3" w:semiHidden="1" w:unhideWhenUsed="1"/>
+    <w:lsdException w:name="List Continue 4" w:semiHidden="1" w:unhideWhenUsed="1"/>
+    <w:lsdException w:name="List Continue 5" w:semiHidden="1" w:unhideWhenUsed="1"/>
+    <w:lsdException w:name="Message Header" w:semiHidden="1" w:unhideWhenUsed="1"/>
+    <w:lsdException w:name="Subtitle" w:uiPriority="11" w:qFormat="1"/>
+    <w:lsdException w:name="Salutation" w:semiHidden="1" w:unhideWhenUsed="1"/>
+    <w:lsdException w:name="Date" w:semiHidden="1" w:unhideWhenUsed="1"/>
+    <w:lsdException w:name="Body Text First Indent" w:semiHidden="1" w:unhideWhenUsed="1"/>
+    <w:lsdException w:name="Body Text First Indent 2" w:semiHidden="1" w:unhideWhenUsed="1"/>
+    <w:lsdException w:name="Note Heading" w:semiHidden="1" w:unhideWhenUsed="1"/>
+    <w:lsdException w:name="Body Text 2" w:semiHidden="1" w:unhideWhenUsed="1"/>
+    <w:lsdException w:name="Body Text 3" w:semiHidden="1" w:unhideWhenUsed="1"/>
+    <w:lsdException w:name="Body Text Indent 2" w:semiHidden="1" w:unhideWhenUsed="1"/>
+    <w:lsdException w:name="Body Text Indent 3" w:semiHidden="1" w:unhideWhenUsed="1"/>
+    <w:lsdException w:name="Block Text" w:semiHidden="1" w:unhideWhenUsed="1"/>
+    <w:lsdException w:name="Hyperlink" w:semiHidden="1" w:unhideWhenUsed="1"/>
+    <w:lsdException w:name="FollowedHyperlink" w:semiHidden="1" w:unhideWhenUsed="1"/>
+    <w:lsdException w:name="Strong" w:uiPriority="22" w:qFormat="1"/>
+    <w:lsdException w:name="Emphasis" w:uiPriority="20" w:qFormat="1"/>
+    <w:lsdException w:name="Document Map" w:semiHidden="1" w:unhideWhenUsed="1"/>
+    <w:lsdException w:name="Plain Text" w:semiHidden="1" w:unhideWhenUsed="1"/>
+    <w:lsdException w:name="E-mail Signature" w:semiHidden="1" w:unhideWhenUsed="1"/>
+    <w:lsdException w:name="HTML Top of Form" w:semiHidden="1" w:unhideWhenUsed="1"/>
+    <w:lsdException w:name="HTML Bottom of Form" w:semiHidden="1" w:unhideWhenUsed="1"/>
+    <w:lsdException w:name="Normal (Web)" w:semiHidden="1" w:unhideWhenUsed="1"/>
+    <w:lsdException w:name="HTML Acronym" w:semiHidden="1" w:unhideWhenUsed="1"/>
+    <w:lsdException w:name="HTML Address" w:semiHidden="1" w:unhideWhenUsed="1"/>
+    <w:lsdException w:name="HTML Cite" w:semiHidden="1" w:unhideWhenUsed="1"/>
+    <w:lsdException w:name="HTML Code" w:semiHidden="1" w:unhideWhenUsed="1"/>
+    <w:lsdException w:name="HTML Definition" w:semiHidden="1" w:unhideWhenUsed="1"/>
+    <w:lsdException w:name="HTML Keyboard" w:semiHidden="1" w:unhideWhenUsed="1"/>
+    <w:lsdException w:name="HTML Preformatted" w:semiHidden="1" w:unhideWhenUsed="1"/>
+    <w:lsdException w:name="HTML Sample" w:semiHidden="1" w:unhideWhenUsed="1"/>
+    <w:lsdException w:name="HTML Typewriter" w:semiHidden="1" w:unhideWhenUsed="1"/>
+    <w:lsdException w:name="HTML Variable" w:semiHidden="1" w:unhideWhenUsed="1"/>
+    <w:lsdException w:name="Normal Table" w:semiHidden="1" w:unhideWhenUsed="1"/>
+    <w:lsdException w:name="annotation subject" w:semiHidden="1" w:unhideWhenUsed="1"/>
+    <w:lsdException w:name="No List" w:semiHidden="1" w:unhideWhenUsed="1"/>
+    <w:lsdException w:name="Outline List 1" w:semiHidden="1" w:unhideWhenUsed="1"/>
+    <w:lsdException w:name="Outline List 2" w:semiHidden="1" w:unhideWhenUsed="1"/>
+    <w:lsdException w:name="Outline List 3" w:semiHidden="1" w:unhideWhenUsed="1"/>
+    <w:lsdException w:name="Table Simple 1" w:semiHidden="1" w:unhideWhenUsed="1"/>
+    <w:lsdException w:name="Table Simple 2" w:semiHidden="1" w:unhideWhenUsed="1"/>
+    <w:lsdException w:name="Table Simple 3" w:semiHidden="1" w:unhideWhenUsed="1"/>
+    <w:lsdException w:name="Table Classic 1" w:semiHidden="1" w:unhideWhenUsed="1"/>
+    <w:lsdException w:name="Table Classic 2" w:semiHidden="1" w:unhideWhenUsed="1"/>
+    <w:lsdException w:name="Table Classic 3" w:semiHidden="1" w:unhideWhenUsed="1"/>
+    <w:lsdException w:name="Table Classic 4" w:semiHidden="1" w:unhideWhenUsed="1"/>
+    <w:lsdException w:name="Table Colorful 1" w:semiHidden="1" w:unhideWhenUsed="1"/>
+    <w:lsdException w:name="Table Colorful 2" w:semiHidden="1" w:unhideWhenUsed="1"/>
+    <w:lsdException w:name="Table Colorful 3" w:semiHidden="1" w:unhideWhenUsed="1"/>
+    <w:lsdException w:name="Table Columns 1" w:semiHidden="1" w:unhideWhenUsed="1"/>
+    <w:lsdException w:name="Table Columns 2" w:semiHidden="1" w:unhideWhenUsed="1"/>
+    <w:lsdException w:name="Table Columns 3" w:semiHidden="1" w:unhideWhenUsed="1"/>
+    <w:lsdException w:name="Table Columns 4" w:semiHidden="1" w:unhideWhenUsed="1"/>
+    <w:lsdException w:name="Table Columns 5" w:semiHidden="1" w:unhideWhenUsed="1"/>
+    <w:lsdException w:name="Table Grid 1" w:semiHidden="1" w:unhideWhenUsed="1"/>
+    <w:lsdException w:name="Table Grid 2" w:semiHidden="1" w:unhideWhenUsed="1"/>
+    <w:lsdException w:name="Table Grid 3" w:semiHidden="1" w:unhideWhenUsed="1"/>
+    <w:lsdException w:name="Table Grid 4" w:semiHidden="1" w:unhideWhenUsed="1"/>
+    <w:lsdException w:name="Table Grid 5" w:semiHidden="1" w:unhideWhenUsed="1"/>
+    <w:lsdException w:name="Table Grid 6" w:semiHidden="1" w:unhideWhenUsed="1"/>
+    <w:lsdException w:name="Table Grid 7" w:semiHidden="1" w:unhideWhenUsed="1"/>
+    <w:lsdException w:name="Table Grid 8" w:semiHidden="1" w:unhideWhenUsed="1"/>
+    <w:lsdException w:name="Table List 1" w:semiHidden="1" w:unhideWhenUsed="1"/>
+    <w:lsdException w:name="Table List 2" w:semiHidden="1" w:unhideWhenUsed="1"/>
+    <w:lsdException w:name="Table List 3" w:semiHidden="1" w:unhideWhenUsed="1"/>
+    <w:lsdException w:name="Table List 4" w:semiHidden="1" w:unhideWhenUsed="1"/>
+    <w:lsdException w:name="Table List 5" w:semiHidden="1" w:unhideWhenUsed="1"/>
+    <w:lsdException w:name="Table List 6" w:semiHidden="1" w:unhideWhenUsed="1"/>
+    <w:lsdException w:name="Table List 7" w:semiHidden="1" w:unhideWhenUsed="1"/>
+    <w:lsdException w:name="Table List 8" w:semiHidden="1" w:unhideWhenUsed="1"/>
+    <w:lsdException w:name="Table 3D effects 1" w:semiHidden="1" w:unhideWhenUsed="1"/>
+    <w:lsdException w:name="Table 3D effects 2" w:semiHidden="1" w:unhideWhenUsed="1"/>
+    <w:lsdException w:name="Table 3D effects 3" w:semiHidden="1" w:unhideWhenUsed="1"/>
+    <w:lsdException w:name="Table Contemporary" w:semiHidden="1" w:unhideWhenUsed="1"/>
+    <w:lsdException w:name="Table Elegant" w:semiHidden="1" w:unhideWhenUsed="1"/>
+    <w:lsdException w:name="Table Professional" w:semiHidden="1" w:unhideWhenUsed="1"/>
+    <w:lsdException w:name="Table Subtle 1" w:semiHidden="1" w:unhideWhenUsed="1"/>
+    <w:lsdException w:name="Table Subtle 2" w:semiHidden="1" w:unhideWhenUsed="1"/>
+    <w:lsdException w:name="Table Web 1" w:semiHidden="1" w:unhideWhenUsed="1"/>
+    <w:lsdException w:name="Table Web 2" w:semiHidden="1" w:unhideWhenUsed="1"/>
+    <w:lsdException w:name="Table Web 3" w:semiHidden="1" w:unhideWhenUsed="1"/>
+    <w:lsdException w:name="Balloon Text" w:semiHidden="1" w:unhideWhenUsed="1"/>
+    <w:lsdException w:name="Table Grid" w:semiHidden="1" w:uiPriority="39" w:unhideWhenUsed="1"/>
+    <w:lsdException w:name="Table Theme" w:semiHidden="1" w:unhideWhenUsed="1"/>
+    <w:lsdException w:name="Placeholder Text" w:semiHidden="1"/>
+    <w:lsdException w:name="No Spacing" w:uiPriority="1" w:qFormat="1"/>
+    <w:lsdException w:name="Light Shading" w:uiPriority="60"/>
+    <w:lsdException w:name="Light List" w:uiPriority="61"/>
+    <w:lsdException w:name="Light Grid" w:uiPriority="62"/>
+    <w:lsdException w:name="Medium Shading 1" w:uiPriority="63"/>
+    <w:lsdException w:name="Medium Shading 2" w:uiPriority="64"/>
+    <w:lsdException w:name="Medium List 1" w:uiPriority="65"/>
+    <w:lsdException w:name="Medium List 2" w:uiPriority="66"/>
+    <w:lsdException w:name="Medium Grid 1" w:uiPriority="67"/>
+    <w:lsdException w:name="Medium Grid 2" w:uiPriority="68"/>
+    <w:lsdException w:name="Medium Grid 3" w:uiPriority="69"/>
+    <w:lsdException w:name="Dark List" w:uiPriority="70"/>
+    <w:lsdException w:name="Colorful Shading" w:uiPriority="71"/>
+    <w:lsdException w:name="Colorful List" w:uiPriority="72"/>
+    <w:lsdException w:name="Colorful Grid" w:uiPriority="73"/>
+    <w:lsdException w:name="Light Shading Accent 1" w:uiPriority="60"/>
+    <w:lsdException w:name="Light List Accent 1" w:uiPriority="61"/>
+    <w:lsdException w:name="Light Grid Accent 1" w:uiPriority="62"/>
+    <w:lsdException w:name="Medium Shading 1 Accent 1" w:uiPriority="63"/>
+    <w:lsdException w:name="Medium Shading 2 Accent 1" w:uiPriority="64"/>
+    <w:lsdException w:name="Medium List 1 Accent 1" w:uiPriority="65"/>
+    <w:lsdException w:name="Revision" w:semiHidden="1"/>
+    <w:lsdException w:name="List Paragraph" w:uiPriority="34" w:qFormat="1"/>
+    <w:lsdException w:name="Quote" w:uiPriority="29" w:qFormat="1"/>
+    <w:lsdException w:name="Intense Quote" w:uiPriority="30" w:qFormat="1"/>
+    <w:lsdException w:name="Medium List 2 Accent 1" w:uiPriority="66"/>
+    <w:lsdException w:name="Medium Grid 1 Accent 1" w:uiPriority="67"/>
+    <w:lsdException w:name="Medium Grid 2 Accent 1" w:uiPriority="68"/>
+    <w:lsdException w:name="Medium Grid 3 Accent 1" w:uiPriority="69"/>
+    <w:lsdException w:name="Dark List Accent 1" w:uiPriority="70"/>
+    <w:lsdException w:name="Colorful Shading Accent 1" w:uiPriority="71"/>
+    <w:lsdException w:name="Colorful List Accent 1" w:uiPriority="72"/>
+    <w:lsdException w:name="Colorful Grid Accent 1" w:uiPriority="73"/>
+    <w:lsdException w:name="Light Shading Accent 2" w:uiPriority="60"/>
+    <w:lsdException w:name="Light List Accent 2" w:uiPriority="61"/>
+    <w:lsdException w:name="Light Grid Accent 2" w:uiPriority="62"/>
+    <w:lsdException w:name="Medium Shading 1 Accent 2" w:uiPriority="63"/>
+    <w:lsdException w:name="Medium Shading 2 Accent 2" w:uiPriority="64"/>
+    <w:lsdException w:name="Medium List 1 Accent 2" w:uiPriority="65"/>
+    <w:lsdException w:name="Medium List 2 Accent 2" w:uiPriority="66"/>
+    <w:lsdException w:name="Medium Grid 1 Accent 2" w:uiPriority="67"/>
+    <w:lsdException w:name="Medium Grid 2 Accent 2" w:uiPriority="68"/>
+    <w:lsdException w:name="Medium Grid 3 Accent 2" w:uiPriority="69"/>
+    <w:lsdException w:name="Dark List Accent 2" w:uiPriority="70"/>
+    <w:lsdException w:name="Colorful Shading Accent 2" w:uiPriority="71"/>
+    <w:lsdException w:name="Colorful List Accent 2" w:uiPriority="72"/>
+    <w:lsdException w:name="Colorful Grid Accent 2" w:uiPriority="73"/>
+    <w:lsdException w:name="Light Shading Accent 3" w:uiPriority="60"/>
+    <w:lsdException w:name="Light List Accent 3" w:uiPriority="61"/>
+    <w:lsdException w:name="Light Grid Accent 3" w:uiPriority="62"/>
+    <w:lsdException w:name="Medium Shading 1 Accent 3" w:uiPriority="63"/>
+    <w:lsdException w:name="Medium Shading 2 Accent 3" w:uiPriority="64"/>
+    <w:lsdException w:name="Medium List 1 Accent 3" w:uiPriority="65"/>
+    <w:lsdException w:name="Medium List 2 Accent 3" w:uiPriority="66"/>
+    <w:lsdException w:name="Medium Grid 1 Accent 3" w:uiPriority="67"/>
+    <w:lsdException w:name="Medium Grid 2 Accent 3" w:uiPriority="68"/>
+    <w:lsdException w:name="Medium Grid 3 Accent 3" w:uiPriority="69"/>
+    <w:lsdException w:name="Dark List Accent 3" w:uiPriority="70"/>
+    <w:lsdException w:name="Colorful Shading Accent 3" w:uiPriority="71"/>
+    <w:lsdException w:name="Colorful List Accent 3" w:uiPriority="72"/>
+    <w:lsdException w:name="Colorful Grid Accent 3" w:uiPriority="73"/>
+    <w:lsdException w:name="Light Shading Accent 4" w:uiPriority="60"/>
+    <w:lsdException w:name="Light List Accent 4" w:uiPriority="61"/>
+    <w:lsdException w:name="Light Grid Accent 4" w:uiPriority="62"/>
+    <w:lsdException w:name="Medium Shading 1 Accent 4" w:uiPriority="63"/>
+    <w:lsdException w:name="Medium Shading 2 Accent 4" w:uiPriority="64"/>
+    <w:lsdException w:name="Medium List 1 Accent 4" w:uiPriority="65"/>
+    <w:lsdException w:name="Medium List 2 Accent 4" w:uiPriority="66"/>
+    <w:lsdException w:name="Medium Grid 1 Accent 4" w:uiPriority="67"/>
+    <w:lsdException w:name="Medium Grid 2 Accent 4" w:uiPriority="68"/>
+    <w:lsdException w:name="Medium Grid 3 Accent 4" w:uiPriority="69"/>
+    <w:lsdException w:name="Dark List Accent 4" w:uiPriority="70"/>
+    <w:lsdException w:name="Colorful Shading Accent 4" w:uiPriority="71"/>
+    <w:lsdException w:name="Colorful List Accent 4" w:uiPriority="72"/>
+    <w:lsdException w:name="Colorful Grid Accent 4" w:uiPriority="73"/>
+    <w:lsdException w:name="Light Shading Accent 5" w:uiPriority="60"/>
+    <w:lsdException w:name="Light List Accent 5" w:uiPriority="61"/>
+    <w:lsdException w:name="Light Grid Accent 5" w:uiPriority="62"/>
+    <w:lsdException w:name="Medium Shading 1 Accent 5" w:uiPriority="63"/>
+    <w:lsdException w:name="Medium Shading 2 Accent 5" w:uiPriority="64"/>
+    <w:lsdException w:name="Medium List 1 Accent 5" w:uiPriority="65"/>
+    <w:lsdException w:name="Medium List 2 Accent 5" w:uiPriority="66"/>
+    <w:lsdException w:name="Medium Grid 1 Accent 5" w:uiPriority="67"/>
+    <w:lsdException w:name="Medium Grid 2 Accent 5" w:uiPriority="68"/>
+    <w:lsdException w:name="Medium Grid 3 Accent 5" w:uiPriority="69"/>
+    <w:lsdException w:name="Dark List Accent 5" w:uiPriority="70"/>
+    <w:lsdException w:name="Colorful Shading Accent 5" w:uiPriority="71"/>
+    <w:lsdException w:name="Colorful List Accent 5" w:uiPriority="72"/>
+    <w:lsdException w:name="Colorful Grid Accent 5" w:uiPriority="73"/>
+    <w:lsdException w:name="Light Shading Accent 6" w:uiPriority="60"/>
+    <w:lsdException w:name="Light List Accent 6" w:uiPriority="61"/>
+    <w:lsdException w:name="Light Grid Accent 6" w:uiPriority="62"/>
+    <w:lsdException w:name="Medium Shading 1 Accent 6" w:uiPriority="63"/>
+    <w:lsdException w:name="Medium Shading 2 Accent 6" w:uiPriority="64"/>
+    <w:lsdException w:name="Medium List 1 Accent 6" w:uiPriority="65"/>
+    <w:lsdException w:name="Medium List 2 Accent 6" w:uiPriority="66"/>
+    <w:lsdException w:name="Medium Grid 1 Accent 6" w:uiPriority="67"/>
+    <w:lsdException w:name="Medium Grid 2 Accent 6" w:uiPriority="68"/>
+    <w:lsdException w:name="Medium Grid 3 Accent 6" w:uiPriority="69"/>
+    <w:lsdException w:name="Dark List Accent 6" w:uiPriority="70"/>
+    <w:lsdException w:name="Colorful Shading Accent 6" w:uiPriority="71"/>
+    <w:lsdException w:name="Colorful List Accent 6" w:uiPriority="72"/>
+    <w:lsdException w:name="Colorful Grid Accent 6" w:uiPriority="73"/>
+    <w:lsdException w:name="Subtle Emphasis" w:uiPriority="19" w:qFormat="1"/>
+    <w:lsdException w:name="Intense Emphasis" w:uiPriority="21" w:qFormat="1"/>
+    <w:lsdException w:name="Subtle Reference" w:uiPriority="31" w:qFormat="1"/>
+    <w:lsdException w:name="Intense Reference" w:uiPriority="32" w:qFormat="1"/>
+    <w:lsdException w:name="Book Title" w:uiPriority="33" w:qFormat="1"/>
+    <w:lsdException w:name="Bibliography" w:semiHidden="1" w:uiPriority="37" w:unhideWhenUsed="1"/>
+    <w:lsdException w:name="TOC Heading" w:semiHidden="1" w:uiPriority="39" w:unhideWhenUsed="1" w:qFormat="1"/>
+    <w:lsdException w:name="Plain Table 1" w:uiPriority="41"/>
+    <w:lsdException w:name="Plain Table 2" w:uiPriority="42"/>
+    <w:lsdException w:name="Plain Table 3" w:uiPriority="43"/>
+    <w:lsdException w:name="Plain Table 4" w:uiPriority="44"/>
+    <w:lsdException w:name="Plain Table 5" w:uiPriority="45"/>
+    <w:lsdException w:name="Grid Table Light" w:uiPriority="40"/>
+    <w:lsdException w:name="Grid Table 1 Light" w:uiPriority="46"/>
+    <w:lsdException w:name="Grid Table 2" w:uiPriority="47"/>
+    <w:lsdException w:name="Grid Table 3" w:uiPriority="48"/>
+    <w:lsdException w:name="Grid Table 4" w:uiPriority="49"/>
+    <w:lsdException w:name="Grid Table 5 Dark" w:uiPriority="50"/>
+    <w:lsdException w:name="Grid Table 6 Colorful" w:uiPriority="51"/>
+    <w:lsdException w:name="Grid Table 7 Colorful" w:uiPriority="52"/>
+    <w:lsdException w:name="Grid Table 1 Light Accent 1" w:uiPriority="46"/>
+    <w:lsdException w:name="Grid Table 2 Accent 1" w:uiPriority="47"/>
+    <w:lsdException w:name="Grid Table 3 Accent 1" w:uiPriority="48"/>
+    <w:lsdException w:name="Grid Table 4 Accent 1" w:uiPriority="49"/>
+    <w:lsdException w:name="Grid Table 5 Dark Accent 1" w:uiPriority="50"/>
+    <w:lsdException w:name="Grid Table 6 Colorful Accent 1" w:uiPriority="51"/>
+    <w:lsdException w:name="Grid Table 7 Colorful Accent 1" w:uiPriority="52"/>
+    <w:lsdException w:name="Grid Table 1 Light Accent 2" w:uiPriority="46"/>
+    <w:lsdException w:name="Grid Table 2 Accent 2" w:uiPriority="47"/>
+    <w:lsdException w:name="Grid Table 3 Accent 2" w:uiPriority="48"/>
+    <w:lsdException w:name="Grid Table 4 Accent 2" w:uiPriority="49"/>
+    <w:lsdException w:name="Grid Table 5 Dark Accent 2" w:uiPriority="50"/>
+    <w:lsdException w:name="Grid Table 6 Colorful Accent 2" w:uiPriority="51"/>
+    <w:lsdException w:name="Grid Table 7 Colorful Accent 2" w:uiPriority="52"/>
+    <w:lsdException w:name="Grid Table 1 Light Accent 3" w:uiPriority="46"/>
+    <w:lsdException w:name="Grid Table 2 Accent 3" w:uiPriority="47"/>
+    <w:lsdException w:name="Grid Table 3 Accent 3" w:uiPriority="48"/>
+    <w:lsdException w:name="Grid Table 4 Accent 3" w:uiPriority="49"/>
+    <w:lsdException w:name="Grid Table 5 Dark Accent 3" w:uiPriority="50"/>
+    <w:lsdException w:name="Grid Table 6 Colorful Accent 3" w:uiPriority="51"/>
+    <w:lsdException w:name="Grid Table 7 Colorful Accent 3" w:uiPriority="52"/>
+    <w:lsdException w:name="Grid Table 1 Light Accent 4" w:uiPriority="46"/>
+    <w:lsdException w:name="Grid Table 2 Accent 4" w:uiPriority="47"/>
+    <w:lsdException w:name="Grid Table 3 Accent 4" w:uiPriority="48"/>
+    <w:lsdException w:name="Grid Table 4 Accent 4" w:uiPriority="49"/>
+    <w:lsdException w:name="Grid Table 5 Dark Accent 4" w:uiPriority="50"/>
+    <w:lsdException w:name="Grid Table 6 Colorful Accent 4" w:uiPriority="51"/>
+    <w:lsdException w:name="Grid Table 7 Colorful Accent 4" w:uiPriority="52"/>
+    <w:lsdException w:name="Grid Table 1 Light Accent 5" w:uiPriority="46"/>
+    <w:lsdException w:name="Grid Table 2 Accent 5" w:uiPriority="47"/>
+    <w:lsdException w:name="Grid Table 3 Accent 5" w:uiPriority="48"/>
+    <w:lsdException w:name="Grid Table 4 Accent 5" w:uiPriority="49"/>
+    <w:lsdException w:name="Grid Table 5 Dark Accent 5" w:uiPriority="50"/>
+    <w:lsdException w:name="Grid Table 6 Colorful Accent 5" w:uiPriority="51"/>
+    <w:lsdException w:name="Grid Table 7 Colorful Accent 5" w:uiPriority="52"/>
+    <w:lsdException w:name="Grid Table 1 Light Accent 6" w:uiPriority="46"/>
+    <w:lsdException w:name="Grid Table 2 Accent 6" w:uiPriority="47"/>
+    <w:lsdException w:name="Grid Table 3 Accent 6" w:uiPriority="48"/>
+    <w:lsdException w:name="Grid Table 4 Accent 6" w:uiPriority="49"/>
+    <w:lsdException w:name="Grid Table 5 Dark Accent 6" w:uiPriority="50"/>
+    <w:lsdException w:name="Grid Table 6 Colorful Accent 6" w:uiPriority="51"/>
+    <w:lsdException w:name="Grid Table 7 Colorful Accent 6" w:uiPriority="52"/>
+    <w:lsdException w:name="List Table 1 Light" w:uiPriority="46"/>
+    <w:lsdException w:name="List Table 2" w:uiPriority="47"/>
+    <w:lsdException w:name="List Table 3" w:uiPriority="48"/>
+    <w:lsdException w:name="List Table 4" w:uiPriority="49"/>
+    <w:lsdException w:name="List Table 5 Dark" w:uiPriority="50"/>
+    <w:lsdException w:name="List Table 6 Colorful" w:uiPriority="51"/>
+    <w:lsdException w:name="List Table 7 Colorful" w:uiPriority="52"/>
+    <w:lsdException w:name="List Table 1 Light Accent 1" w:uiPriority="46"/>
+    <w:lsdException w:name="List Table 2 Accent 1" w:uiPriority="47"/>
+    <w:lsdException w:name="List Table 3 Accent 1" w:uiPriority="48"/>
+    <w:lsdException w:name="List Table 4 Accent 1" w:uiPriority="49"/>
+    <w:lsdException w:name="List Table 5 Dark Accent 1" w:uiPriority="50"/>
+    <w:lsdException w:name="List Table 6 Colorful Accent 1" w:uiPriority="51"/>
+    <w:lsdException w:name="List Table 7 Colorful Accent 1" w:uiPriority="52"/>
+    <w:lsdException w:name="List Table 1 Light Accent 2" w:uiPriority="46"/>
+    <w:lsdException w:name="List Table 2 Accent 2" w:uiPriority="47"/>
+    <w:lsdException w:name="List Table 3 Accent 2" w:uiPriority="48"/>
+    <w:lsdException w:name="List Table 4 Accent 2" w:uiPriority="49"/>
+    <w:lsdException w:name="List Table 5 Dark Accent 2" w:uiPriority="50"/>
+    <w:lsdException w:name="List Table 6 Colorful Accent 2" w:uiPriority="51"/>
+    <w:lsdException w:name="List Table 7 Colorful Accent 2" w:uiPriority="52"/>
+    <w:lsdException w:name="List Table 1 Light Accent 3" w:uiPriority="46"/>
+    <w:lsdException w:name="List Table 2 Accent 3" w:uiPriority="47"/>
+    <w:lsdException w:name="List Table 3 Accent 3" w:uiPriority="48"/>
+    <w:lsdException w:name="List Table 4 Accent 3" w:uiPriority="49"/>
+    <w:lsdException w:name="List Table 5 Dark Accent 3" w:uiPriority="50"/>
+    <w:lsdException w:name="List Table 6 Colorful Accent 3" w:uiPriority="51"/>
+    <w:lsdException w:name="List Table 7 Colorful Accent 3" w:uiPriority="52"/>
+    <w:lsdException w:name="List Table 1 Light Accent 4" w:uiPriority="46"/>
+    <w:lsdException w:name="List Table 2 Accent 4" w:uiPriority="47"/>
+    <w:lsdException w:name="List Table 3 Accent 4" w:uiPriority="48"/>
+    <w:lsdException w:name="List Table 4 Accent 4" w:uiPriority="49"/>
+    <w:lsdException w:name="List Table 5 Dark Accent 4" w:uiPriority="50"/>
+    <w:lsdException w:name="List Table 6 Colorful Accent 4" w:uiPriority="51"/>
+    <w:lsdException w:name="List Table 7 Colorful Accent 4" w:uiPriority="52"/>
+    <w:lsdException w:name="List Table 1 Light Accent 5" w:uiPriority="46"/>
+    <w:lsdException w:name="List Table 2 Accent 5" w:uiPriority="47"/>
+    <w:lsdException w:name="List Table 3 Accent 5" w:uiPriority="48"/>
+    <w:lsdException w:name="List Table 4 Accent 5" w:uiPriority="49"/>
+    <w:lsdException w:name="List Table 5 Dark Accent 5" w:uiPriority="50"/>
+    <w:lsdException w:name="List Table 6 Colorful Accent 5" w:uiPriority="51"/>
+    <w:lsdException w:name="List Table 7 Colorful Accent 5" w:uiPriority="52"/>
+    <w:lsdException w:name="List Table 1 Light Accent 6" w:uiPriority="46"/>
+    <w:lsdException w:name="List Table 2 Accent 6" w:uiPriority="47"/>
+    <w:lsdException w:name="List Table 3 Accent 6" w:uiPriority="48"/>
+    <w:lsdException w:name="List Table 4 Accent 6" w:uiPriority="49"/>
+    <w:lsdException w:name="List Table 5 Dark Accent 6" w:uiPriority="50"/>
+    <w:lsdException w:name="List Table 6 Colorful Accent 6" w:uiPriority="51"/>
+    <w:lsdException w:name="List Table 7 Colorful Accent 6" w:uiPriority="52"/>
+    <w:lsdException w:name="Mention" w:semiHidden="1" w:unhideWhenUsed="1"/>
+    <w:lsdException w:name="Smart Hyperlink" w:semiHidden="1" w:unhideWhenUsed="1"/>
+    <w:lsdException w:name="Hashtag" w:semiHidden="1" w:unhideWhenUsed="1"/>
+    <w:lsdException w:name="Unresolved Mention" w:semiHidden="1" w:unhideWhenUsed="1"/>
   </w:latentStyles>
   <w:style w:type="paragraph" w:default="1" w:styleId="Normal">
     <w:name w:val="Normal"/>
@@ -1204,7 +1472,6 @@
     <w:uiPriority w:val="99"/>
     <w:semiHidden/>
     <w:unhideWhenUsed/>
-    <w:qFormat/>
     <w:tblPr>
       <w:tblInd w:w="0" w:type="dxa"/>
       <w:tblCellMar>
@@ -1567,7 +1834,7 @@
   <a:extraClrSchemeLst/>
   <a:extLst>
     <a:ext uri="{05A4C25C-085E-4340-85A3-A5531E510DB2}">
-      <thm15:themeFamily xmlns:thm15="http://schemas.microsoft.com/office/thememl/2012/main" xmlns="" name="Office Theme" id="{62F939B6-93AF-4DB8-9C6B-D6C7DFDC589F}" vid="{4A3C46E8-61CC-4603-A589-7422A47A8E4A}"/>
+      <thm15:themeFamily xmlns:thm15="http://schemas.microsoft.com/office/thememl/2012/main" name="Office Theme" id="{62F939B6-93AF-4DB8-9C6B-D6C7DFDC589F}" vid="{4A3C46E8-61CC-4603-A589-7422A47A8E4A}"/>
     </a:ext>
   </a:extLst>
 </a:theme>

</xml_diff>